<commit_message>
Modified SQ18: after quench detection the program can go to the next step after pressing "Yes" button.
</commit_message>
<xml_diff>
--- a/doc/Sequences-help/G7_SQ18.docx
+++ b/doc/Sequences-help/G7_SQ18.docx
@@ -1,6 +1,6 @@
 
 <file path=word/document.xml><?xml version="1.0" encoding="utf-8"?>
-<w:document xmlns:wpc="http://schemas.microsoft.com/office/word/2010/wordprocessingCanvas" xmlns:cx="http://schemas.microsoft.com/office/drawing/2014/chartex" xmlns:cx1="http://schemas.microsoft.com/office/drawing/2015/9/8/chartex" xmlns:mc="http://schemas.openxmlformats.org/markup-compatibility/2006" xmlns:o="urn:schemas-microsoft-com:office:office" xmlns:r="http://schemas.openxmlformats.org/officeDocument/2006/relationships" xmlns:m="http://schemas.openxmlformats.org/officeDocument/2006/math" xmlns:v="urn:schemas-microsoft-com:vml" xmlns:wp14="http://schemas.microsoft.com/office/word/2010/wordprocessingDrawing" xmlns:wp="http://schemas.openxmlformats.org/drawingml/2006/wordprocessingDrawing" xmlns:w10="urn:schemas-microsoft-com:office:word" xmlns:w="http://schemas.openxmlformats.org/wordprocessingml/2006/main" xmlns:w14="http://schemas.microsoft.com/office/word/2010/wordml" xmlns:w15="http://schemas.microsoft.com/office/word/2012/wordml" xmlns:w16se="http://schemas.microsoft.com/office/word/2015/wordml/symex" xmlns:wpg="http://schemas.microsoft.com/office/word/2010/wordprocessingGroup" xmlns:wpi="http://schemas.microsoft.com/office/word/2010/wordprocessingInk" xmlns:wne="http://schemas.microsoft.com/office/word/2006/wordml" xmlns:wps="http://schemas.microsoft.com/office/word/2010/wordprocessingShape" mc:Ignorable="w14 w15 w16se wp14">
+<w:document xmlns:wpc="http://schemas.microsoft.com/office/word/2010/wordprocessingCanvas" xmlns:mc="http://schemas.openxmlformats.org/markup-compatibility/2006" xmlns:o="urn:schemas-microsoft-com:office:office" xmlns:r="http://schemas.openxmlformats.org/officeDocument/2006/relationships" xmlns:m="http://schemas.openxmlformats.org/officeDocument/2006/math" xmlns:v="urn:schemas-microsoft-com:vml" xmlns:wp14="http://schemas.microsoft.com/office/word/2010/wordprocessingDrawing" xmlns:wp="http://schemas.openxmlformats.org/drawingml/2006/wordprocessingDrawing" xmlns:w10="urn:schemas-microsoft-com:office:word" xmlns:w="http://schemas.openxmlformats.org/wordprocessingml/2006/main" xmlns:w14="http://schemas.microsoft.com/office/word/2010/wordml" xmlns:wpg="http://schemas.microsoft.com/office/word/2010/wordprocessingGroup" xmlns:wpi="http://schemas.microsoft.com/office/word/2010/wordprocessingInk" xmlns:wne="http://schemas.microsoft.com/office/word/2006/wordml" xmlns:wps="http://schemas.microsoft.com/office/word/2010/wordprocessingShape" mc:Ignorable="w14 wp14">
   <w:body>
     <w:p>
       <w:pPr>
@@ -174,8 +174,8 @@
         <w:tblLook w:val="04A0" w:firstRow="1" w:lastRow="0" w:firstColumn="1" w:lastColumn="0" w:noHBand="0" w:noVBand="1"/>
       </w:tblPr>
       <w:tblGrid>
-        <w:gridCol w:w="5644"/>
-        <w:gridCol w:w="3710"/>
+        <w:gridCol w:w="5778"/>
+        <w:gridCol w:w="3792"/>
       </w:tblGrid>
       <w:tr>
         <w:tc>
@@ -329,6 +329,27 @@
           <w:szCs w:val="20"/>
         </w:rPr>
       </w:pPr>
+    </w:p>
+    <w:p>
+      <w:pPr>
+        <w:rPr>
+          <w:szCs w:val="20"/>
+        </w:rPr>
+      </w:pPr>
+    </w:p>
+    <w:p>
+      <w:pPr>
+        <w:rPr>
+          <w:szCs w:val="20"/>
+        </w:rPr>
+      </w:pPr>
+    </w:p>
+    <w:p>
+      <w:pPr>
+        <w:rPr>
+          <w:szCs w:val="20"/>
+        </w:rPr>
+      </w:pPr>
       <w:r>
         <w:rPr>
           <w:noProof/>
@@ -337,13 +358,13 @@
         <mc:AlternateContent>
           <mc:Choice Requires="wpg">
             <w:drawing>
-              <wp:anchor distT="0" distB="0" distL="114300" distR="114300" simplePos="0" relativeHeight="274234880" behindDoc="0" locked="0" layoutInCell="1" allowOverlap="1">
+              <wp:anchor distT="0" distB="0" distL="114300" distR="114300" simplePos="0" relativeHeight="274234880" behindDoc="0" locked="0" layoutInCell="1" allowOverlap="1" wp14:anchorId="782AF8AA" wp14:editId="23928DC4">
                 <wp:simplePos x="0" y="0"/>
                 <wp:positionH relativeFrom="column">
-                  <wp:posOffset>-141605</wp:posOffset>
+                  <wp:posOffset>-138430</wp:posOffset>
                 </wp:positionH>
                 <wp:positionV relativeFrom="paragraph">
-                  <wp:posOffset>471805</wp:posOffset>
+                  <wp:posOffset>27940</wp:posOffset>
                 </wp:positionV>
                 <wp:extent cx="6257290" cy="5557520"/>
                 <wp:effectExtent l="76200" t="19050" r="0" b="5080"/>
@@ -547,8 +568,8 @@
                         </wps:cNvSpPr>
                         <wps:spPr bwMode="auto">
                           <a:xfrm>
-                            <a:off x="8009" y="10656"/>
-                            <a:ext cx="2707" cy="400"/>
+                            <a:off x="8155" y="10460"/>
+                            <a:ext cx="2396" cy="617"/>
                           </a:xfrm>
                           <a:prstGeom prst="rect">
                             <a:avLst/>
@@ -598,7 +619,59 @@
                                   <w:sz w:val="18"/>
                                   <w:szCs w:val="18"/>
                                 </w:rPr>
-                                <w:t xml:space="preserve">Normal state &amp; </w:t>
+                                <w:t>(</w:t>
+                              </w:r>
+                              <w:r>
+                                <w:rPr>
+                                  <w:rFonts w:asciiTheme="majorHAnsi" w:hAnsiTheme="majorHAnsi" w:cstheme="majorHAnsi"/>
+                                  <w:sz w:val="18"/>
+                                  <w:szCs w:val="18"/>
+                                </w:rPr>
+                                <w:t xml:space="preserve">Normal state </w:t>
+                              </w:r>
+                              <w:r>
+                                <w:rPr>
+                                  <w:rFonts w:asciiTheme="majorHAnsi" w:hAnsiTheme="majorHAnsi" w:cstheme="majorHAnsi"/>
+                                  <w:sz w:val="18"/>
+                                  <w:szCs w:val="18"/>
+                                </w:rPr>
+                                <w:t xml:space="preserve">or </w:t>
+                              </w:r>
+                              <w:proofErr w:type="spellStart"/>
+                              <w:proofErr w:type="gramStart"/>
+                              <w:r>
+                                <w:rPr>
+                                  <w:rFonts w:asciiTheme="majorHAnsi" w:hAnsiTheme="majorHAnsi" w:cstheme="majorHAnsi"/>
+                                  <w:sz w:val="18"/>
+                                  <w:szCs w:val="18"/>
+                                </w:rPr>
+                                <w:t>Yes</w:t>
+                              </w:r>
+                              <w:proofErr w:type="spellEnd"/>
+                              <w:r>
+                                <w:rPr>
+                                  <w:rFonts w:asciiTheme="majorHAnsi" w:hAnsiTheme="majorHAnsi" w:cstheme="majorHAnsi"/>
+                                  <w:sz w:val="18"/>
+                                  <w:szCs w:val="18"/>
+                                </w:rPr>
+                                <w:t> )</w:t>
+                              </w:r>
+                              <w:proofErr w:type="gramEnd"/>
+                              <w:r>
+                                <w:rPr>
+                                  <w:rFonts w:asciiTheme="majorHAnsi" w:hAnsiTheme="majorHAnsi" w:cstheme="majorHAnsi"/>
+                                  <w:sz w:val="18"/>
+                                  <w:szCs w:val="18"/>
+                                </w:rPr>
+                                <w:t xml:space="preserve"> </w:t>
+                              </w:r>
+                              <w:r>
+                                <w:rPr>
+                                  <w:rFonts w:asciiTheme="majorHAnsi" w:hAnsiTheme="majorHAnsi" w:cstheme="majorHAnsi"/>
+                                  <w:sz w:val="18"/>
+                                  <w:szCs w:val="18"/>
+                                </w:rPr>
+                                <w:t xml:space="preserve">&amp; </w:t>
                               </w:r>
                               <w:r>
                                 <w:rPr>
@@ -630,8 +703,8 @@
                         </wps:cNvSpPr>
                         <wps:spPr bwMode="auto">
                           <a:xfrm>
-                            <a:off x="2813" y="10760"/>
-                            <a:ext cx="2909" cy="551"/>
+                            <a:off x="2813" y="10690"/>
+                            <a:ext cx="3369" cy="551"/>
                           </a:xfrm>
                           <a:prstGeom prst="rect">
                             <a:avLst/>
@@ -681,7 +754,49 @@
                                   <w:sz w:val="18"/>
                                   <w:szCs w:val="18"/>
                                 </w:rPr>
-                                <w:t xml:space="preserve">Normal state &amp; </w:t>
+                                <w:t>(</w:t>
+                              </w:r>
+                              <w:r>
+                                <w:rPr>
+                                  <w:rFonts w:asciiTheme="majorHAnsi" w:hAnsiTheme="majorHAnsi" w:cstheme="majorHAnsi"/>
+                                  <w:sz w:val="18"/>
+                                  <w:szCs w:val="18"/>
+                                </w:rPr>
+                                <w:t>Normal state</w:t>
+                              </w:r>
+                              <w:r>
+                                <w:rPr>
+                                  <w:rFonts w:asciiTheme="majorHAnsi" w:hAnsiTheme="majorHAnsi" w:cstheme="majorHAnsi"/>
+                                  <w:sz w:val="18"/>
+                                  <w:szCs w:val="18"/>
+                                </w:rPr>
+                                <w:t xml:space="preserve"> OR </w:t>
+                              </w:r>
+                              <w:proofErr w:type="spellStart"/>
+                              <w:r>
+                                <w:rPr>
+                                  <w:rFonts w:asciiTheme="majorHAnsi" w:hAnsiTheme="majorHAnsi" w:cstheme="majorHAnsi"/>
+                                  <w:sz w:val="18"/>
+                                  <w:szCs w:val="18"/>
+                                </w:rPr>
+                                <w:t>Yes</w:t>
+                              </w:r>
+                              <w:proofErr w:type="spellEnd"/>
+                              <w:r>
+                                <w:rPr>
+                                  <w:rFonts w:asciiTheme="majorHAnsi" w:hAnsiTheme="majorHAnsi" w:cstheme="majorHAnsi"/>
+                                  <w:sz w:val="18"/>
+                                  <w:szCs w:val="18"/>
+                                </w:rPr>
+                                <w:t>)</w:t>
+                              </w:r>
+                              <w:r>
+                                <w:rPr>
+                                  <w:rFonts w:asciiTheme="majorHAnsi" w:hAnsiTheme="majorHAnsi" w:cstheme="majorHAnsi"/>
+                                  <w:sz w:val="18"/>
+                                  <w:szCs w:val="18"/>
+                                </w:rPr>
+                                <w:t xml:space="preserve"> &amp; </w:t>
                               </w:r>
                               <w:r>
                                 <w:rPr>
@@ -831,7 +946,16 @@
                                   <w:sz w:val="18"/>
                                   <w:szCs w:val="18"/>
                                 </w:rPr>
-                                <w:t>Cryostat-2K = true (Pumping HX683 started</w:t>
+                                <w:t xml:space="preserve">Cryostat-2K = true (Pumping HX683 </w:t>
+                              </w:r>
+                              <w:proofErr w:type="gramStart"/>
+                              <w:r>
+                                <w:rPr>
+                                  <w:rFonts w:asciiTheme="majorHAnsi" w:hAnsiTheme="majorHAnsi" w:cstheme="majorHAnsi"/>
+                                  <w:sz w:val="18"/>
+                                  <w:szCs w:val="18"/>
+                                </w:rPr>
+                                <w:t>started</w:t>
                               </w:r>
                               <w:r>
                                 <w:rPr>
@@ -849,6 +973,7 @@
                                 </w:rPr>
                                 <w:t>)</w:t>
                               </w:r>
+                              <w:proofErr w:type="gramEnd"/>
                             </w:p>
                           </w:txbxContent>
                         </wps:txbx>
@@ -1181,7 +1306,7 @@
                         </wps:cNvCnPr>
                         <wps:spPr bwMode="auto">
                           <a:xfrm>
-                            <a:off x="2595" y="10935"/>
+                            <a:off x="2595" y="10860"/>
                             <a:ext cx="227" cy="0"/>
                           </a:xfrm>
                           <a:prstGeom prst="straightConnector1">
@@ -1969,7 +2094,25 @@
                                     <w:sz w:val="18"/>
                                     <w:szCs w:val="18"/>
                                   </w:rPr>
-                                  <w:t>Two bath connected</w:t>
+                                  <w:t xml:space="preserve">Two </w:t>
+                                </w:r>
+                                <w:proofErr w:type="gramStart"/>
+                                <w:r>
+                                  <w:rPr>
+                                    <w:rFonts w:asciiTheme="majorHAnsi" w:hAnsiTheme="majorHAnsi" w:cstheme="majorHAnsi"/>
+                                    <w:sz w:val="18"/>
+                                    <w:szCs w:val="18"/>
+                                  </w:rPr>
+                                  <w:t>bath</w:t>
+                                </w:r>
+                                <w:proofErr w:type="gramEnd"/>
+                                <w:r>
+                                  <w:rPr>
+                                    <w:rFonts w:asciiTheme="majorHAnsi" w:hAnsiTheme="majorHAnsi" w:cstheme="majorHAnsi"/>
+                                    <w:sz w:val="18"/>
+                                    <w:szCs w:val="18"/>
+                                  </w:rPr>
+                                  <w:t xml:space="preserve"> connected</w:t>
                                 </w:r>
                               </w:p>
                             </w:txbxContent>
@@ -2426,7 +2569,25 @@
                                     <w:sz w:val="18"/>
                                     <w:szCs w:val="18"/>
                                   </w:rPr>
-                                  <w:t>Two bath connected</w:t>
+                                  <w:t xml:space="preserve">Two </w:t>
+                                </w:r>
+                                <w:proofErr w:type="gramStart"/>
+                                <w:r>
+                                  <w:rPr>
+                                    <w:rFonts w:asciiTheme="majorHAnsi" w:hAnsiTheme="majorHAnsi" w:cstheme="majorHAnsi"/>
+                                    <w:sz w:val="18"/>
+                                    <w:szCs w:val="18"/>
+                                  </w:rPr>
+                                  <w:t>bath</w:t>
+                                </w:r>
+                                <w:proofErr w:type="gramEnd"/>
+                                <w:r>
+                                  <w:rPr>
+                                    <w:rFonts w:asciiTheme="majorHAnsi" w:hAnsiTheme="majorHAnsi" w:cstheme="majorHAnsi"/>
+                                    <w:sz w:val="18"/>
+                                    <w:szCs w:val="18"/>
+                                  </w:rPr>
+                                  <w:t xml:space="preserve"> connected</w:t>
                                 </w:r>
                               </w:p>
                             </w:txbxContent>
@@ -3787,21 +3948,21 @@
           </mc:Choice>
           <mc:Fallback>
             <w:pict>
-              <v:group id="Group 4760" o:spid="_x0000_s1026" style="position:absolute;margin-left:-11.15pt;margin-top:37.15pt;width:492.7pt;height:437.6pt;z-index:274234880" coordorigin="1195,4576" coordsize="9854,8752" o:gfxdata="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">
+              <v:group id="Group 4760" o:spid="_x0000_s1026" style="position:absolute;margin-left:-10.9pt;margin-top:2.2pt;width:492.7pt;height:437.6pt;z-index:274234880" coordorigin="1195,4576" coordsize="9854,8752" o:gfxdata="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">
                 <v:shapetype id="_x0000_t32" coordsize="21600,21600" o:spt="32" o:oned="t" path="m,l21600,21600e" filled="f">
                   <v:path arrowok="t" fillok="f" o:connecttype="none"/>
                   <o:lock v:ext="edit" shapetype="t"/>
                 </v:shapetype>
-                <v:shape id="AutoShape 7092" o:spid="_x0000_s1027" type="#_x0000_t32" style="position:absolute;left:2716;top:10686;width:5329;height:0;visibility:visible;mso-wrap-style:square" o:connectortype="straight" o:gfxdata="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"/>
-                <v:shape id="AutoShape 7093" o:spid="_x0000_s1028" type="#_x0000_t32" style="position:absolute;left:1207;top:7126;width:0;height:5613;flip:x;visibility:visible;mso-wrap-style:square" o:connectortype="straight" o:gfxdata="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"/>
-                <v:shape id="AutoShape 7094" o:spid="_x0000_s1029" type="#_x0000_t32" style="position:absolute;left:3393;top:4960;width:7200;height:0;visibility:visible;mso-wrap-style:square" o:connectortype="straight" o:gfxdata="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" strokeweight=".5pt">
+                <v:shape id="AutoShape 7092" o:spid="_x0000_s1027" type="#_x0000_t32" style="position:absolute;left:2716;top:10686;width:5329;height:0;visibility:visible;mso-wrap-style:square" o:connectortype="straight" o:gfxdata="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"/>
+                <v:shape id="AutoShape 7093" o:spid="_x0000_s1028" type="#_x0000_t32" style="position:absolute;left:1207;top:7126;width:0;height:5613;flip:x;visibility:visible;mso-wrap-style:square" o:connectortype="straight" o:gfxdata="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"/>
+                <v:shape id="AutoShape 7094" o:spid="_x0000_s1029" type="#_x0000_t32" style="position:absolute;left:3393;top:4960;width:7200;height:0;visibility:visible;mso-wrap-style:square" o:connectortype="straight" o:gfxdata="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" strokeweight=".5pt">
                   <v:stroke startarrow="block"/>
                 </v:shape>
                 <v:shapetype id="_x0000_t202" coordsize="21600,21600" o:spt="202" path="m,l,21600r21600,l21600,xe">
                   <v:stroke joinstyle="miter"/>
                   <v:path gradientshapeok="t" o:connecttype="rect"/>
                 </v:shapetype>
-                <v:shape id="Text Box 7099" o:spid="_x0000_s1030" type="#_x0000_t202" style="position:absolute;left:6955;top:8577;width:2036;height:453;visibility:visible;mso-wrap-style:square;v-text-anchor:top" o:gfxdata="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" filled="f" stroked="f">
+                <v:shape id="Text Box 7099" o:spid="_x0000_s1030" type="#_x0000_t202" style="position:absolute;left:6955;top:8577;width:2036;height:453;visibility:visible;mso-wrap-style:square;v-text-anchor:top" o:gfxdata="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" filled="f" stroked="f">
                   <o:lock v:ext="edit" aspectratio="t"/>
                   <v:textbox>
                     <w:txbxContent>
@@ -3841,7 +4002,7 @@
                     </w:txbxContent>
                   </v:textbox>
                 </v:shape>
-                <v:shape id="Text Box 7104" o:spid="_x0000_s1031" type="#_x0000_t202" style="position:absolute;left:8009;top:10656;width:2707;height:400;visibility:visible;mso-wrap-style:square;v-text-anchor:top" o:gfxdata="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" filled="f" stroked="f">
+                <v:shape id="Text Box 7104" o:spid="_x0000_s1031" type="#_x0000_t202" style="position:absolute;left:8155;top:10460;width:2396;height:617;visibility:visible;mso-wrap-style:square;v-text-anchor:top" o:gfxdata="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" filled="f" stroked="f">
                   <o:lock v:ext="edit" aspectratio="t"/>
                   <v:textbox>
                     <w:txbxContent>
@@ -3864,7 +4025,59 @@
                             <w:sz w:val="18"/>
                             <w:szCs w:val="18"/>
                           </w:rPr>
-                          <w:t xml:space="preserve">Normal state &amp; </w:t>
+                          <w:t>(</w:t>
+                        </w:r>
+                        <w:r>
+                          <w:rPr>
+                            <w:rFonts w:asciiTheme="majorHAnsi" w:hAnsiTheme="majorHAnsi" w:cstheme="majorHAnsi"/>
+                            <w:sz w:val="18"/>
+                            <w:szCs w:val="18"/>
+                          </w:rPr>
+                          <w:t xml:space="preserve">Normal state </w:t>
+                        </w:r>
+                        <w:r>
+                          <w:rPr>
+                            <w:rFonts w:asciiTheme="majorHAnsi" w:hAnsiTheme="majorHAnsi" w:cstheme="majorHAnsi"/>
+                            <w:sz w:val="18"/>
+                            <w:szCs w:val="18"/>
+                          </w:rPr>
+                          <w:t xml:space="preserve">or </w:t>
+                        </w:r>
+                        <w:proofErr w:type="spellStart"/>
+                        <w:proofErr w:type="gramStart"/>
+                        <w:r>
+                          <w:rPr>
+                            <w:rFonts w:asciiTheme="majorHAnsi" w:hAnsiTheme="majorHAnsi" w:cstheme="majorHAnsi"/>
+                            <w:sz w:val="18"/>
+                            <w:szCs w:val="18"/>
+                          </w:rPr>
+                          <w:t>Yes</w:t>
+                        </w:r>
+                        <w:proofErr w:type="spellEnd"/>
+                        <w:r>
+                          <w:rPr>
+                            <w:rFonts w:asciiTheme="majorHAnsi" w:hAnsiTheme="majorHAnsi" w:cstheme="majorHAnsi"/>
+                            <w:sz w:val="18"/>
+                            <w:szCs w:val="18"/>
+                          </w:rPr>
+                          <w:t> )</w:t>
+                        </w:r>
+                        <w:proofErr w:type="gramEnd"/>
+                        <w:r>
+                          <w:rPr>
+                            <w:rFonts w:asciiTheme="majorHAnsi" w:hAnsiTheme="majorHAnsi" w:cstheme="majorHAnsi"/>
+                            <w:sz w:val="18"/>
+                            <w:szCs w:val="18"/>
+                          </w:rPr>
+                          <w:t xml:space="preserve"> </w:t>
+                        </w:r>
+                        <w:r>
+                          <w:rPr>
+                            <w:rFonts w:asciiTheme="majorHAnsi" w:hAnsiTheme="majorHAnsi" w:cstheme="majorHAnsi"/>
+                            <w:sz w:val="18"/>
+                            <w:szCs w:val="18"/>
+                          </w:rPr>
+                          <w:t xml:space="preserve">&amp; </w:t>
                         </w:r>
                         <w:r>
                           <w:rPr>
@@ -3886,7 +4099,7 @@
                     </w:txbxContent>
                   </v:textbox>
                 </v:shape>
-                <v:shape id="Text Box 7083" o:spid="_x0000_s1032" type="#_x0000_t202" style="position:absolute;left:2813;top:10760;width:2909;height:551;visibility:visible;mso-wrap-style:square;v-text-anchor:top" o:gfxdata="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" filled="f" stroked="f">
+                <v:shape id="Text Box 7083" o:spid="_x0000_s1032" type="#_x0000_t202" style="position:absolute;left:2813;top:10690;width:3369;height:551;visibility:visible;mso-wrap-style:square;v-text-anchor:top" o:gfxdata="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" filled="f" stroked="f">
                   <o:lock v:ext="edit" aspectratio="t"/>
                   <v:textbox>
                     <w:txbxContent>
@@ -3909,7 +4122,49 @@
                             <w:sz w:val="18"/>
                             <w:szCs w:val="18"/>
                           </w:rPr>
-                          <w:t xml:space="preserve">Normal state &amp; </w:t>
+                          <w:t>(</w:t>
+                        </w:r>
+                        <w:r>
+                          <w:rPr>
+                            <w:rFonts w:asciiTheme="majorHAnsi" w:hAnsiTheme="majorHAnsi" w:cstheme="majorHAnsi"/>
+                            <w:sz w:val="18"/>
+                            <w:szCs w:val="18"/>
+                          </w:rPr>
+                          <w:t>Normal state</w:t>
+                        </w:r>
+                        <w:r>
+                          <w:rPr>
+                            <w:rFonts w:asciiTheme="majorHAnsi" w:hAnsiTheme="majorHAnsi" w:cstheme="majorHAnsi"/>
+                            <w:sz w:val="18"/>
+                            <w:szCs w:val="18"/>
+                          </w:rPr>
+                          <w:t xml:space="preserve"> OR </w:t>
+                        </w:r>
+                        <w:proofErr w:type="spellStart"/>
+                        <w:r>
+                          <w:rPr>
+                            <w:rFonts w:asciiTheme="majorHAnsi" w:hAnsiTheme="majorHAnsi" w:cstheme="majorHAnsi"/>
+                            <w:sz w:val="18"/>
+                            <w:szCs w:val="18"/>
+                          </w:rPr>
+                          <w:t>Yes</w:t>
+                        </w:r>
+                        <w:proofErr w:type="spellEnd"/>
+                        <w:r>
+                          <w:rPr>
+                            <w:rFonts w:asciiTheme="majorHAnsi" w:hAnsiTheme="majorHAnsi" w:cstheme="majorHAnsi"/>
+                            <w:sz w:val="18"/>
+                            <w:szCs w:val="18"/>
+                          </w:rPr>
+                          <w:t>)</w:t>
+                        </w:r>
+                        <w:r>
+                          <w:rPr>
+                            <w:rFonts w:asciiTheme="majorHAnsi" w:hAnsiTheme="majorHAnsi" w:cstheme="majorHAnsi"/>
+                            <w:sz w:val="18"/>
+                            <w:szCs w:val="18"/>
+                          </w:rPr>
+                          <w:t xml:space="preserve"> &amp; </w:t>
                         </w:r>
                         <w:r>
                           <w:rPr>
@@ -3941,7 +4196,7 @@
                     </w:txbxContent>
                   </v:textbox>
                 </v:shape>
-                <v:shape id="Text Box 7088" o:spid="_x0000_s1033" type="#_x0000_t202" style="position:absolute;left:2905;top:5288;width:2281;height:380;visibility:visible;mso-wrap-style:square;v-text-anchor:top" o:gfxdata="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" filled="f" stroked="f">
+                <v:shape id="Text Box 7088" o:spid="_x0000_s1033" type="#_x0000_t202" style="position:absolute;left:2905;top:5288;width:2281;height:380;visibility:visible;mso-wrap-style:square;v-text-anchor:top" o:gfxdata="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" filled="f" stroked="f">
                   <o:lock v:ext="edit" aspectratio="t"/>
                   <v:textbox>
                     <w:txbxContent>
@@ -3965,7 +4220,7 @@
                     </w:txbxContent>
                   </v:textbox>
                 </v:shape>
-                <v:shape id="Text Box 10118" o:spid="_x0000_s1034" type="#_x0000_t202" style="position:absolute;left:2744;top:6893;width:4172;height:453;visibility:visible;mso-wrap-style:square;v-text-anchor:top" o:gfxdata="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" filled="f" stroked="f">
+                <v:shape id="Text Box 10118" o:spid="_x0000_s1034" type="#_x0000_t202" style="position:absolute;left:2744;top:6893;width:4172;height:453;visibility:visible;mso-wrap-style:square;v-text-anchor:top" o:gfxdata="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" filled="f" stroked="f">
                   <o:lock v:ext="edit" aspectratio="t"/>
                   <v:textbox>
                     <w:txbxContent>
@@ -3983,7 +4238,16 @@
                             <w:sz w:val="18"/>
                             <w:szCs w:val="18"/>
                           </w:rPr>
-                          <w:t>Cryostat-2K = true (Pumping HX683 started</w:t>
+                          <w:t xml:space="preserve">Cryostat-2K = true (Pumping HX683 </w:t>
+                        </w:r>
+                        <w:proofErr w:type="gramStart"/>
+                        <w:r>
+                          <w:rPr>
+                            <w:rFonts w:asciiTheme="majorHAnsi" w:hAnsiTheme="majorHAnsi" w:cstheme="majorHAnsi"/>
+                            <w:sz w:val="18"/>
+                            <w:szCs w:val="18"/>
+                          </w:rPr>
+                          <w:t>started</w:t>
                         </w:r>
                         <w:r>
                           <w:rPr>
@@ -4001,21 +4265,22 @@
                           </w:rPr>
                           <w:t>)</w:t>
                         </w:r>
+                        <w:proofErr w:type="gramEnd"/>
                       </w:p>
                     </w:txbxContent>
                   </v:textbox>
                 </v:shape>
-                <v:shape id="AutoShape 7086" o:spid="_x0000_s1035" type="#_x0000_t32" style="position:absolute;left:7935;top:10915;width:227;height:0;visibility:visible;mso-wrap-style:square" o:connectortype="straight" o:gfxdata="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"/>
-                <v:shape id="AutoShape 7091" o:spid="_x0000_s1036" type="#_x0000_t32" style="position:absolute;left:2606;top:9052;width:227;height:0;visibility:visible;mso-wrap-style:square" o:connectortype="straight" o:gfxdata="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"/>
-                <v:shape id="AutoShape 7107" o:spid="_x0000_s1037" type="#_x0000_t32" style="position:absolute;left:2600;top:5539;width:227;height:0;visibility:visible;mso-wrap-style:square" o:connectortype="straight" o:gfxdata="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"/>
-                <v:shape id="AutoShape 7101" o:spid="_x0000_s1038" type="#_x0000_t32" style="position:absolute;left:1198;top:12784;width:0;height:283;visibility:visible;mso-wrap-style:square" o:connectortype="straight" o:gfxdata="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" strokeweight=".5pt">
+                <v:shape id="AutoShape 7086" o:spid="_x0000_s1035" type="#_x0000_t32" style="position:absolute;left:7935;top:10915;width:227;height:0;visibility:visible;mso-wrap-style:square" o:connectortype="straight" o:gfxdata="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"/>
+                <v:shape id="AutoShape 7091" o:spid="_x0000_s1036" type="#_x0000_t32" style="position:absolute;left:2606;top:9052;width:227;height:0;visibility:visible;mso-wrap-style:square" o:connectortype="straight" o:gfxdata="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"/>
+                <v:shape id="AutoShape 7107" o:spid="_x0000_s1037" type="#_x0000_t32" style="position:absolute;left:2600;top:5539;width:227;height:0;visibility:visible;mso-wrap-style:square" o:connectortype="straight" o:gfxdata="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"/>
+                <v:shape id="AutoShape 7101" o:spid="_x0000_s1038" type="#_x0000_t32" style="position:absolute;left:1198;top:12784;width:0;height:283;visibility:visible;mso-wrap-style:square" o:connectortype="straight" o:gfxdata="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" strokeweight=".5pt">
                   <v:stroke startarrow="block"/>
                 </v:shape>
-                <v:shape id="AutoShape 7102" o:spid="_x0000_s1039" type="#_x0000_t32" style="position:absolute;left:2610;top:12493;width:227;height:0;visibility:visible;mso-wrap-style:square" o:connectortype="straight" o:gfxdata="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"/>
-                <v:shape id="AutoShape 10120" o:spid="_x0000_s1040" type="#_x0000_t32" style="position:absolute;left:8052;top:10685;width:0;height:2381;visibility:visible;mso-wrap-style:square" o:connectortype="straight" o:gfxdata="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"/>
-                <v:shape id="AutoShape 11994" o:spid="_x0000_s1041" type="#_x0000_t32" style="position:absolute;left:2726;top:5261;width:0;height:7483;visibility:visible;mso-wrap-style:square" o:connectortype="straight" o:gfxdata="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"/>
-                <v:shape id="AutoShape 11995" o:spid="_x0000_s1042" type="#_x0000_t32" style="position:absolute;left:2609;top:7065;width:227;height:0;visibility:visible;mso-wrap-style:square" o:connectortype="straight" o:gfxdata="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"/>
-                <v:shape id="Text Box 11999" o:spid="_x0000_s1043" type="#_x0000_t202" style="position:absolute;left:2887;top:8848;width:1932;height:450;visibility:visible;mso-wrap-style:square;v-text-anchor:top" o:gfxdata="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" filled="f" stroked="f">
+                <v:shape id="AutoShape 7102" o:spid="_x0000_s1039" type="#_x0000_t32" style="position:absolute;left:2610;top:12493;width:227;height:0;visibility:visible;mso-wrap-style:square" o:connectortype="straight" o:gfxdata="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"/>
+                <v:shape id="AutoShape 10120" o:spid="_x0000_s1040" type="#_x0000_t32" style="position:absolute;left:8052;top:10685;width:0;height:2381;visibility:visible;mso-wrap-style:square" o:connectortype="straight" o:gfxdata="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"/>
+                <v:shape id="AutoShape 11994" o:spid="_x0000_s1041" type="#_x0000_t32" style="position:absolute;left:2726;top:5261;width:0;height:7483;visibility:visible;mso-wrap-style:square" o:connectortype="straight" o:gfxdata="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"/>
+                <v:shape id="AutoShape 11995" o:spid="_x0000_s1042" type="#_x0000_t32" style="position:absolute;left:2609;top:7065;width:227;height:0;visibility:visible;mso-wrap-style:square" o:connectortype="straight" o:gfxdata="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"/>
+                <v:shape id="Text Box 11999" o:spid="_x0000_s1043" type="#_x0000_t202" style="position:absolute;left:2887;top:8848;width:1932;height:450;visibility:visible;mso-wrap-style:square;v-text-anchor:top" o:gfxdata="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" filled="f" stroked="f">
                   <o:lock v:ext="edit" aspectratio="t"/>
                   <v:textbox>
                     <w:txbxContent>
@@ -4039,8 +4304,8 @@
                     </w:txbxContent>
                   </v:textbox>
                 </v:shape>
-                <v:shape id="AutoShape 12002" o:spid="_x0000_s1044" type="#_x0000_t32" style="position:absolute;left:2595;top:10935;width:227;height:0;visibility:visible;mso-wrap-style:square" o:connectortype="straight" o:gfxdata="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"/>
-                <v:rect id="Rectangle 12024" o:spid="_x0000_s1045" style="position:absolute;left:2096;top:4612;width:1200;height:757;visibility:visible;mso-wrap-style:square;v-text-anchor:top" o:gfxdata="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">
+                <v:shape id="AutoShape 12002" o:spid="_x0000_s1044" type="#_x0000_t32" style="position:absolute;left:2595;top:10860;width:227;height:0;visibility:visible;mso-wrap-style:square" o:connectortype="straight" o:gfxdata="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"/>
+                <v:rect id="Rectangle 12024" o:spid="_x0000_s1045" style="position:absolute;left:2096;top:4612;width:1200;height:757;visibility:visible;mso-wrap-style:square;v-text-anchor:top" o:gfxdata="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">
                   <v:textbox>
                     <w:txbxContent>
                       <w:p>
@@ -4074,7 +4339,7 @@
                     </w:txbxContent>
                   </v:textbox>
                 </v:rect>
-                <v:rect id="Rectangle 12021" o:spid="_x0000_s1046" style="position:absolute;left:1757;top:11077;width:1361;height:1243;visibility:visible;mso-wrap-style:square;v-text-anchor:top" o:gfxdata="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">
+                <v:rect id="Rectangle 12021" o:spid="_x0000_s1046" style="position:absolute;left:1757;top:11077;width:1361;height:1243;visibility:visible;mso-wrap-style:square;v-text-anchor:top" o:gfxdata="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">
                   <v:textbox>
                     <w:txbxContent>
                       <w:p>
@@ -4099,7 +4364,7 @@
                     </w:txbxContent>
                   </v:textbox>
                 </v:rect>
-                <v:shape id="Text Box 12022" o:spid="_x0000_s1047" type="#_x0000_t202" style="position:absolute;left:3113;top:11077;width:1984;height:1243;visibility:visible;mso-wrap-style:square;v-text-anchor:top" o:gfxdata="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">
+                <v:shape id="Text Box 12022" o:spid="_x0000_s1047" type="#_x0000_t202" style="position:absolute;left:3113;top:11077;width:1984;height:1243;visibility:visible;mso-wrap-style:square;v-text-anchor:top" o:gfxdata="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">
                   <v:textbox>
                     <w:txbxContent>
                       <w:p>
@@ -4185,7 +4450,7 @@
                     </w:txbxContent>
                   </v:textbox>
                 </v:shape>
-                <v:shape id="Text Box 12023" o:spid="_x0000_s1048" type="#_x0000_t202" style="position:absolute;left:5089;top:11077;width:1984;height:1247;visibility:visible;mso-wrap-style:square;v-text-anchor:top" o:gfxdata="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">
+                <v:shape id="Text Box 12023" o:spid="_x0000_s1048" type="#_x0000_t202" style="position:absolute;left:5089;top:11077;width:1984;height:1247;visibility:visible;mso-wrap-style:square;v-text-anchor:top" o:gfxdata="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">
                   <v:textbox>
                     <w:txbxContent>
                       <w:p>
@@ -4273,7 +4538,7 @@
                     </w:txbxContent>
                   </v:textbox>
                 </v:shape>
-                <v:shape id="Text Box 12030" o:spid="_x0000_s1049" type="#_x0000_t202" style="position:absolute;left:2892;top:12376;width:2909;height:551;visibility:visible;mso-wrap-style:square;v-text-anchor:top" o:gfxdata="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" filled="f" stroked="f">
+                <v:shape id="Text Box 12030" o:spid="_x0000_s1049" type="#_x0000_t202" style="position:absolute;left:2892;top:12376;width:2909;height:551;visibility:visible;mso-wrap-style:square;v-text-anchor:top" o:gfxdata="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" filled="f" stroked="f">
                   <o:lock v:ext="edit" aspectratio="t"/>
                   <v:textbox>
                     <w:txbxContent>
@@ -4312,11 +4577,11 @@
                     </w:txbxContent>
                   </v:textbox>
                 </v:shape>
-                <v:shape id="AutoShape 12031" o:spid="_x0000_s1050" type="#_x0000_t32" style="position:absolute;left:1195;top:12730;width:1531;height:0;visibility:visible;mso-wrap-style:square" o:connectortype="straight" o:gfxdata="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"/>
-                <v:shape id="AutoShape 12032" o:spid="_x0000_s1051" type="#_x0000_t32" style="position:absolute;left:1212;top:7122;width:1304;height:0;visibility:visible;mso-wrap-style:square" o:connectortype="straight" o:gfxdata="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" strokeweight=".5pt">
+                <v:shape id="AutoShape 12031" o:spid="_x0000_s1050" type="#_x0000_t32" style="position:absolute;left:1195;top:12730;width:1531;height:0;visibility:visible;mso-wrap-style:square" o:connectortype="straight" o:gfxdata="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"/>
+                <v:shape id="AutoShape 12032" o:spid="_x0000_s1051" type="#_x0000_t32" style="position:absolute;left:1212;top:7122;width:1304;height:0;visibility:visible;mso-wrap-style:square" o:connectortype="straight" o:gfxdata="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" strokeweight=".5pt">
                   <v:stroke endarrow="block"/>
                 </v:shape>
-                <v:rect id="Rectangle 12017" o:spid="_x0000_s1052" style="position:absolute;left:1757;top:9195;width:1361;height:1077;visibility:visible;mso-wrap-style:square;v-text-anchor:top" o:gfxdata="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">
+                <v:rect id="Rectangle 12017" o:spid="_x0000_s1052" style="position:absolute;left:1757;top:9195;width:1361;height:1077;visibility:visible;mso-wrap-style:square;v-text-anchor:top" o:gfxdata="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">
                   <v:textbox>
                     <w:txbxContent>
                       <w:p>
@@ -4375,7 +4640,7 @@
                     </w:txbxContent>
                   </v:textbox>
                 </v:rect>
-                <v:shape id="Text Box 12018" o:spid="_x0000_s1053" type="#_x0000_t202" style="position:absolute;left:3118;top:9195;width:1984;height:1077;visibility:visible;mso-wrap-style:square;v-text-anchor:top" o:gfxdata="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">
+                <v:shape id="Text Box 12018" o:spid="_x0000_s1053" type="#_x0000_t202" style="position:absolute;left:3118;top:9195;width:1984;height:1077;visibility:visible;mso-wrap-style:square;v-text-anchor:top" o:gfxdata="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">
                   <v:textbox>
                     <w:txbxContent>
                       <w:p>
@@ -4468,8 +4733,8 @@
                     </w:txbxContent>
                   </v:textbox>
                 </v:shape>
-                <v:group id="Group 12039" o:spid="_x0000_s1054" style="position:absolute;left:1704;top:5683;width:5314;height:1247" coordorigin="1704,6426" coordsize="5314,1247" o:gfxdata="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">
-                  <v:rect id="Rectangle 12011" o:spid="_x0000_s1055" style="position:absolute;left:1704;top:6426;width:1361;height:1247;visibility:visible;mso-wrap-style:square;v-text-anchor:top" o:gfxdata="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">
+                <v:group id="Group 12039" o:spid="_x0000_s1054" style="position:absolute;left:1704;top:5683;width:5314;height:1247" coordorigin="1704,6426" coordsize="5314,1247" o:gfxdata="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">
+                  <v:rect id="Rectangle 12011" o:spid="_x0000_s1055" style="position:absolute;left:1704;top:6426;width:1361;height:1247;visibility:visible;mso-wrap-style:square;v-text-anchor:top" o:gfxdata="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">
                     <v:textbox>
                       <w:txbxContent>
                         <w:p>
@@ -4507,13 +4772,31 @@
                               <w:sz w:val="18"/>
                               <w:szCs w:val="18"/>
                             </w:rPr>
-                            <w:t>Two bath connected</w:t>
+                            <w:t xml:space="preserve">Two </w:t>
+                          </w:r>
+                          <w:proofErr w:type="gramStart"/>
+                          <w:r>
+                            <w:rPr>
+                              <w:rFonts w:asciiTheme="majorHAnsi" w:hAnsiTheme="majorHAnsi" w:cstheme="majorHAnsi"/>
+                              <w:sz w:val="18"/>
+                              <w:szCs w:val="18"/>
+                            </w:rPr>
+                            <w:t>bath</w:t>
+                          </w:r>
+                          <w:proofErr w:type="gramEnd"/>
+                          <w:r>
+                            <w:rPr>
+                              <w:rFonts w:asciiTheme="majorHAnsi" w:hAnsiTheme="majorHAnsi" w:cstheme="majorHAnsi"/>
+                              <w:sz w:val="18"/>
+                              <w:szCs w:val="18"/>
+                            </w:rPr>
+                            <w:t xml:space="preserve"> connected</w:t>
                           </w:r>
                         </w:p>
                       </w:txbxContent>
                     </v:textbox>
                   </v:rect>
-                  <v:shape id="Text Box 12012" o:spid="_x0000_s1056" type="#_x0000_t202" style="position:absolute;left:3061;top:6426;width:1984;height:1247;visibility:visible;mso-wrap-style:square;v-text-anchor:top" o:gfxdata="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">
+                  <v:shape id="Text Box 12012" o:spid="_x0000_s1056" type="#_x0000_t202" style="position:absolute;left:3061;top:6426;width:1984;height:1247;visibility:visible;mso-wrap-style:square;v-text-anchor:top" o:gfxdata="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">
                     <v:textbox>
                       <w:txbxContent>
                         <w:p>
@@ -4573,7 +4856,7 @@
                       </w:txbxContent>
                     </v:textbox>
                   </v:shape>
-                  <v:shape id="Text Box 12034" o:spid="_x0000_s1057" type="#_x0000_t202" style="position:absolute;left:5034;top:6426;width:1984;height:1247;visibility:visible;mso-wrap-style:square;v-text-anchor:top" o:gfxdata="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">
+                  <v:shape id="Text Box 12034" o:spid="_x0000_s1057" type="#_x0000_t202" style="position:absolute;left:5034;top:6426;width:1984;height:1247;visibility:visible;mso-wrap-style:square;v-text-anchor:top" o:gfxdata="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">
                     <v:textbox>
                       <w:txbxContent>
                         <w:p>
@@ -4691,8 +4974,8 @@
                     </v:textbox>
                   </v:shape>
                 </v:group>
-                <v:shape id="AutoShape 12035" o:spid="_x0000_s1058" type="#_x0000_t32" style="position:absolute;left:7928;top:12922;width:227;height:0;visibility:visible;mso-wrap-style:square" o:connectortype="straight" o:gfxdata="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"/>
-                <v:shape id="Text Box 12036" o:spid="_x0000_s1059" type="#_x0000_t202" style="position:absolute;left:8140;top:12777;width:2909;height:551;visibility:visible;mso-wrap-style:square;v-text-anchor:top" o:gfxdata="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" filled="f" stroked="f">
+                <v:shape id="AutoShape 12035" o:spid="_x0000_s1058" type="#_x0000_t32" style="position:absolute;left:7928;top:12922;width:227;height:0;visibility:visible;mso-wrap-style:square" o:connectortype="straight" o:gfxdata="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"/>
+                <v:shape id="Text Box 12036" o:spid="_x0000_s1059" type="#_x0000_t202" style="position:absolute;left:8140;top:12777;width:2909;height:551;visibility:visible;mso-wrap-style:square;v-text-anchor:top" o:gfxdata="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" filled="f" stroked="f">
                   <o:lock v:ext="edit" aspectratio="t"/>
                   <v:textbox>
                     <w:txbxContent>
@@ -4731,9 +5014,9 @@
                     </w:txbxContent>
                   </v:textbox>
                 </v:shape>
-                <v:shape id="AutoShape 12037" o:spid="_x0000_s1060" type="#_x0000_t32" style="position:absolute;left:1200;top:13063;width:6860;height:0;visibility:visible;mso-wrap-style:square" o:connectortype="straight" o:gfxdata="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"/>
-                <v:group id="Group 12040" o:spid="_x0000_s1061" style="position:absolute;left:7555;top:11074;width:3341;height:1703" coordorigin="7555,13038" coordsize="3341,1703" o:gfxdata="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">
-                  <v:rect id="Rectangle 12027" o:spid="_x0000_s1062" style="position:absolute;left:7555;top:13038;width:1361;height:1701;visibility:visible;mso-wrap-style:square;v-text-anchor:top" o:gfxdata="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">
+                <v:shape id="AutoShape 12037" o:spid="_x0000_s1060" type="#_x0000_t32" style="position:absolute;left:1200;top:13063;width:6860;height:0;visibility:visible;mso-wrap-style:square" o:connectortype="straight" o:gfxdata="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"/>
+                <v:group id="Group 12040" o:spid="_x0000_s1061" style="position:absolute;left:7555;top:11074;width:3341;height:1703" coordorigin="7555,13038" coordsize="3341,1703" o:gfxdata="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">
+                  <v:rect id="Rectangle 12027" o:spid="_x0000_s1062" style="position:absolute;left:7555;top:13038;width:1361;height:1701;visibility:visible;mso-wrap-style:square;v-text-anchor:top" o:gfxdata="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">
                     <v:textbox>
                       <w:txbxContent>
                         <w:p>
@@ -4771,13 +5054,31 @@
                               <w:sz w:val="18"/>
                               <w:szCs w:val="18"/>
                             </w:rPr>
-                            <w:t>Two bath connected</w:t>
+                            <w:t xml:space="preserve">Two </w:t>
+                          </w:r>
+                          <w:proofErr w:type="gramStart"/>
+                          <w:r>
+                            <w:rPr>
+                              <w:rFonts w:asciiTheme="majorHAnsi" w:hAnsiTheme="majorHAnsi" w:cstheme="majorHAnsi"/>
+                              <w:sz w:val="18"/>
+                              <w:szCs w:val="18"/>
+                            </w:rPr>
+                            <w:t>bath</w:t>
+                          </w:r>
+                          <w:proofErr w:type="gramEnd"/>
+                          <w:r>
+                            <w:rPr>
+                              <w:rFonts w:asciiTheme="majorHAnsi" w:hAnsiTheme="majorHAnsi" w:cstheme="majorHAnsi"/>
+                              <w:sz w:val="18"/>
+                              <w:szCs w:val="18"/>
+                            </w:rPr>
+                            <w:t xml:space="preserve"> connected</w:t>
                           </w:r>
                         </w:p>
                       </w:txbxContent>
                     </v:textbox>
                   </v:rect>
-                  <v:shape id="Text Box 12028" o:spid="_x0000_s1063" type="#_x0000_t202" style="position:absolute;left:8912;top:13040;width:1984;height:1701;visibility:visible;mso-wrap-style:square;v-text-anchor:top" o:gfxdata="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">
+                  <v:shape id="Text Box 12028" o:spid="_x0000_s1063" type="#_x0000_t202" style="position:absolute;left:8912;top:13040;width:1984;height:1701;visibility:visible;mso-wrap-style:square;v-text-anchor:top" o:gfxdata="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">
                     <v:textbox>
                       <w:txbxContent>
                         <w:p>
@@ -4930,10 +5231,10 @@
                     </v:textbox>
                   </v:shape>
                 </v:group>
-                <v:shape id="AutoShape 12042" o:spid="_x0000_s1064" type="#_x0000_t32" style="position:absolute;left:2714;top:8715;width:4139;height:0;visibility:visible;mso-wrap-style:square" o:connectortype="straight" o:gfxdata="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"/>
-                <v:shape id="AutoShape 12043" o:spid="_x0000_s1065" type="#_x0000_t32" style="position:absolute;left:6736;top:8848;width:227;height:0;visibility:visible;mso-wrap-style:square" o:connectortype="straight" o:gfxdata="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"/>
-                <v:shape id="AutoShape 12044" o:spid="_x0000_s1066" type="#_x0000_t32" style="position:absolute;left:6852;top:8714;width:0;height:1701;visibility:visible;mso-wrap-style:square" o:connectortype="straight" o:gfxdata="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"/>
-                <v:shape id="Text Box 12046" o:spid="_x0000_s1067" type="#_x0000_t202" style="position:absolute;left:7509;top:8980;width:2270;height:1101;visibility:visible;mso-wrap-style:square;v-text-anchor:top" o:gfxdata="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">
+                <v:shape id="AutoShape 12042" o:spid="_x0000_s1064" type="#_x0000_t32" style="position:absolute;left:2714;top:8715;width:4139;height:0;visibility:visible;mso-wrap-style:square" o:connectortype="straight" o:gfxdata="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"/>
+                <v:shape id="AutoShape 12043" o:spid="_x0000_s1065" type="#_x0000_t32" style="position:absolute;left:6736;top:8848;width:227;height:0;visibility:visible;mso-wrap-style:square" o:connectortype="straight" o:gfxdata="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"/>
+                <v:shape id="AutoShape 12044" o:spid="_x0000_s1066" type="#_x0000_t32" style="position:absolute;left:6852;top:8714;width:0;height:1701;visibility:visible;mso-wrap-style:square" o:connectortype="straight" o:gfxdata="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"/>
+                <v:shape id="Text Box 12046" o:spid="_x0000_s1067" type="#_x0000_t202" style="position:absolute;left:7509;top:8980;width:2270;height:1101;visibility:visible;mso-wrap-style:square;v-text-anchor:top" o:gfxdata="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">
                   <v:textbox>
                     <w:txbxContent>
                       <w:p>
@@ -5031,7 +5332,7 @@
                     </w:txbxContent>
                   </v:textbox>
                 </v:shape>
-                <v:rect id="Rectangle 12047" o:spid="_x0000_s1068" style="position:absolute;left:6154;top:8980;width:1361;height:1099;visibility:visible;mso-wrap-style:square;v-text-anchor:top" o:gfxdata="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">
+                <v:rect id="Rectangle 12047" o:spid="_x0000_s1068" style="position:absolute;left:6154;top:8980;width:1361;height:1099;visibility:visible;mso-wrap-style:square;v-text-anchor:top" o:gfxdata="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">
                   <v:textbox>
                     <w:txbxContent>
                       <w:p>
@@ -5074,10 +5375,10 @@
                     </w:txbxContent>
                   </v:textbox>
                 </v:rect>
-                <v:shape id="AutoShape 12048" o:spid="_x0000_s1069" type="#_x0000_t32" style="position:absolute;left:6739;top:10218;width:227;height:0;visibility:visible;mso-wrap-style:square" o:connectortype="straight" o:gfxdata="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"/>
-                <v:shape id="AutoShape 12049" o:spid="_x0000_s1070" type="#_x0000_t32" style="position:absolute;left:6857;top:10417;width:3742;height:0;visibility:visible;mso-wrap-style:square" o:connectortype="straight" o:gfxdata="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"/>
-                <v:shape id="AutoShape 12050" o:spid="_x0000_s1071" type="#_x0000_t32" style="position:absolute;left:10592;top:4961;width:0;height:5443;flip:x;visibility:visible;mso-wrap-style:square" o:connectortype="straight" o:gfxdata="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"/>
-                <v:shape id="Text Box 12051" o:spid="_x0000_s1072" type="#_x0000_t202" style="position:absolute;left:6917;top:10067;width:1316;height:374;visibility:visible;mso-wrap-style:square;v-text-anchor:top" o:gfxdata="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" filled="f" stroked="f">
+                <v:shape id="AutoShape 12048" o:spid="_x0000_s1069" type="#_x0000_t32" style="position:absolute;left:6739;top:10218;width:227;height:0;visibility:visible;mso-wrap-style:square" o:connectortype="straight" o:gfxdata="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"/>
+                <v:shape id="AutoShape 12049" o:spid="_x0000_s1070" type="#_x0000_t32" style="position:absolute;left:6857;top:10417;width:3742;height:0;visibility:visible;mso-wrap-style:square" o:connectortype="straight" o:gfxdata="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"/>
+                <v:shape id="AutoShape 12050" o:spid="_x0000_s1071" type="#_x0000_t32" style="position:absolute;left:10592;top:4961;width:0;height:5443;flip:x;visibility:visible;mso-wrap-style:square" o:connectortype="straight" o:gfxdata="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"/>
+                <v:shape id="Text Box 12051" o:spid="_x0000_s1072" type="#_x0000_t202" style="position:absolute;left:6917;top:10067;width:1316;height:374;visibility:visible;mso-wrap-style:square;v-text-anchor:top" o:gfxdata="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" filled="f" stroked="f">
                   <o:lock v:ext="edit" aspectratio="t"/>
                   <v:textbox>
                     <w:txbxContent>
@@ -5109,7 +5410,7 @@
                     </w:txbxContent>
                   </v:textbox>
                 </v:shape>
-                <v:oval id="Oval 4751" o:spid="_x0000_s1073" style="position:absolute;left:2080;top:4576;width:408;height:406;visibility:visible;mso-wrap-style:square;v-text-anchor:top" o:gfxdata="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" strokecolor="#4a7ebb" strokeweight="3.5pt">
+                <v:oval id="Oval 4751" o:spid="_x0000_s1073" style="position:absolute;left:2080;top:4576;width:408;height:406;visibility:visible;mso-wrap-style:square;v-text-anchor:top" o:gfxdata="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" strokecolor="#4a7ebb" strokeweight="3.5pt">
                   <v:textbox inset="0,0,0,0">
                     <w:txbxContent>
                       <w:p>
@@ -5133,7 +5434,7 @@
                     </w:txbxContent>
                   </v:textbox>
                 </v:oval>
-                <v:oval id="Oval 4752" o:spid="_x0000_s1074" style="position:absolute;left:1638;top:5600;width:408;height:406;visibility:visible;mso-wrap-style:square;v-text-anchor:top" o:gfxdata="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" strokecolor="#4a7ebb" strokeweight="3.5pt">
+                <v:oval id="Oval 4752" o:spid="_x0000_s1074" style="position:absolute;left:1638;top:5600;width:408;height:406;visibility:visible;mso-wrap-style:square;v-text-anchor:top" o:gfxdata="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" strokecolor="#4a7ebb" strokeweight="3.5pt">
                   <v:textbox inset="0,0,0,0">
                     <w:txbxContent>
                       <w:p>
@@ -5157,7 +5458,7 @@
                     </w:txbxContent>
                   </v:textbox>
                 </v:oval>
-                <v:oval id="Oval 4754" o:spid="_x0000_s1075" style="position:absolute;left:1777;top:9176;width:408;height:406;visibility:visible;mso-wrap-style:square;v-text-anchor:top" o:gfxdata="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" strokecolor="#4a7ebb" strokeweight="3.5pt">
+                <v:oval id="Oval 4754" o:spid="_x0000_s1075" style="position:absolute;left:1777;top:9176;width:408;height:406;visibility:visible;mso-wrap-style:square;v-text-anchor:top" o:gfxdata="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" strokecolor="#4a7ebb" strokeweight="3.5pt">
                   <v:textbox inset="0,0,0,0">
                     <w:txbxContent>
                       <w:p>
@@ -5181,7 +5482,7 @@
                     </w:txbxContent>
                   </v:textbox>
                 </v:oval>
-                <v:oval id="Oval 4755" o:spid="_x0000_s1076" style="position:absolute;left:6182;top:8979;width:408;height:406;visibility:visible;mso-wrap-style:square;v-text-anchor:top" o:gfxdata="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" strokecolor="#4a7ebb" strokeweight="3.5pt">
+                <v:oval id="Oval 4755" o:spid="_x0000_s1076" style="position:absolute;left:6182;top:8979;width:408;height:406;visibility:visible;mso-wrap-style:square;v-text-anchor:top" o:gfxdata="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" strokecolor="#4a7ebb" strokeweight="3.5pt">
                   <v:textbox inset="0,0,0,0">
                     <w:txbxContent>
                       <w:p>
@@ -5205,7 +5506,7 @@
                     </w:txbxContent>
                   </v:textbox>
                 </v:oval>
-                <v:oval id="Oval 4756" o:spid="_x0000_s1077" style="position:absolute;left:7477;top:10990;width:408;height:406;visibility:visible;mso-wrap-style:square;v-text-anchor:top" o:gfxdata="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" strokecolor="#4a7ebb" strokeweight="3.5pt">
+                <v:oval id="Oval 4756" o:spid="_x0000_s1077" style="position:absolute;left:7477;top:10990;width:408;height:406;visibility:visible;mso-wrap-style:square;v-text-anchor:top" o:gfxdata="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" strokecolor="#4a7ebb" strokeweight="3.5pt">
                   <v:textbox inset="0,0,0,0">
                     <w:txbxContent>
                       <w:p>
@@ -5229,7 +5530,7 @@
                     </w:txbxContent>
                   </v:textbox>
                 </v:oval>
-                <v:oval id="Oval 4757" o:spid="_x0000_s1078" style="position:absolute;left:1726;top:11015;width:408;height:406;visibility:visible;mso-wrap-style:square;v-text-anchor:top" o:gfxdata="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" strokecolor="#4a7ebb" strokeweight="3.5pt">
+                <v:oval id="Oval 4757" o:spid="_x0000_s1078" style="position:absolute;left:1726;top:11015;width:408;height:406;visibility:visible;mso-wrap-style:square;v-text-anchor:top" o:gfxdata="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" strokecolor="#4a7ebb" strokeweight="3.5pt">
                   <v:textbox inset="0,0,0,0">
                     <w:txbxContent>
                       <w:p>
@@ -5253,8 +5554,8 @@
                     </w:txbxContent>
                   </v:textbox>
                 </v:oval>
-                <v:group id="Group 4758" o:spid="_x0000_s1079" style="position:absolute;left:1768;top:7275;width:5311;height:1266" coordorigin="1768,7275" coordsize="5311,1266" o:gfxdata="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">
-                  <v:rect id="Rectangle 12014" o:spid="_x0000_s1080" style="position:absolute;left:1768;top:7288;width:1361;height:1247;visibility:visible;mso-wrap-style:square;v-text-anchor:top" o:gfxdata="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">
+                <v:group id="Group 4758" o:spid="_x0000_s1079" style="position:absolute;left:1768;top:7275;width:5311;height:1266" coordorigin="1768,7275" coordsize="5311,1266" o:gfxdata="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">
+                  <v:rect id="Rectangle 12014" o:spid="_x0000_s1080" style="position:absolute;left:1768;top:7288;width:1361;height:1247;visibility:visible;mso-wrap-style:square;v-text-anchor:top" o:gfxdata="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">
                     <v:textbox>
                       <w:txbxContent>
                         <w:p>
@@ -5298,7 +5599,7 @@
                       </w:txbxContent>
                     </v:textbox>
                   </v:rect>
-                  <v:shape id="Text Box 12015" o:spid="_x0000_s1081" type="#_x0000_t202" style="position:absolute;left:3125;top:7290;width:1984;height:1247;visibility:visible;mso-wrap-style:square;v-text-anchor:top" o:gfxdata="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">
+                  <v:shape id="Text Box 12015" o:spid="_x0000_s1081" type="#_x0000_t202" style="position:absolute;left:3125;top:7290;width:1984;height:1247;visibility:visible;mso-wrap-style:square;v-text-anchor:top" o:gfxdata="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">
                     <v:textbox>
                       <w:txbxContent>
                         <w:p>
@@ -5386,7 +5687,7 @@
                       </w:txbxContent>
                     </v:textbox>
                   </v:shape>
-                  <v:shape id="Text Box 12033" o:spid="_x0000_s1082" type="#_x0000_t202" style="position:absolute;left:5095;top:7275;width:1984;height:1266;visibility:visible;mso-wrap-style:square;v-text-anchor:top" o:gfxdata="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">
+                  <v:shape id="Text Box 12033" o:spid="_x0000_s1082" type="#_x0000_t202" style="position:absolute;left:5095;top:7275;width:1984;height:1266;visibility:visible;mso-wrap-style:square;v-text-anchor:top" o:gfxdata="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">
                     <v:textbox>
                       <w:txbxContent>
                         <w:p>
@@ -5504,7 +5805,7 @@
                     </v:textbox>
                   </v:shape>
                 </v:group>
-                <v:oval id="Oval 4759" o:spid="_x0000_s1083" style="position:absolute;left:1647;top:7226;width:408;height:406;visibility:visible;mso-wrap-style:square;v-text-anchor:top" o:gfxdata="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" strokecolor="#4a7ebb" strokeweight="3.5pt">
+                <v:oval id="Oval 4759" o:spid="_x0000_s1083" style="position:absolute;left:1647;top:7226;width:408;height:406;visibility:visible;mso-wrap-style:square;v-text-anchor:top" o:gfxdata="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" strokecolor="#4a7ebb" strokeweight="3.5pt">
                   <v:textbox inset="0,0,0,0">
                     <w:txbxContent>
                       <w:p>
@@ -5638,27 +5939,8 @@
           <w:szCs w:val="20"/>
         </w:rPr>
       </w:pPr>
-    </w:p>
-    <w:p>
-      <w:pPr>
-        <w:rPr>
-          <w:szCs w:val="20"/>
-        </w:rPr>
-      </w:pPr>
-    </w:p>
-    <w:p>
-      <w:pPr>
-        <w:rPr>
-          <w:szCs w:val="20"/>
-        </w:rPr>
-      </w:pPr>
-    </w:p>
-    <w:p>
-      <w:pPr>
-        <w:rPr>
-          <w:szCs w:val="20"/>
-        </w:rPr>
-      </w:pPr>
+      <w:bookmarkStart w:id="0" w:name="_GoBack"/>
+      <w:bookmarkEnd w:id="0"/>
     </w:p>
     <w:p>
       <w:pPr>
@@ -5831,12 +6113,7 @@
       </w:pPr>
     </w:p>
     <w:sectPr>
-      <w:headerReference w:type="even" r:id="rId8"/>
-      <w:headerReference w:type="default" r:id="rId9"/>
-      <w:footerReference w:type="even" r:id="rId10"/>
-      <w:footerReference w:type="default" r:id="rId11"/>
-      <w:headerReference w:type="first" r:id="rId12"/>
-      <w:footerReference w:type="first" r:id="rId13"/>
+      <w:footerReference w:type="default" r:id="rId9"/>
       <w:pgSz w:w="11900" w:h="16840"/>
       <w:pgMar w:top="425" w:right="1128" w:bottom="709" w:left="1418" w:header="709" w:footer="193" w:gutter="0"/>
       <w:cols w:space="708"/>
@@ -5846,7 +6123,7 @@
 </file>
 
 <file path=word/endnotes.xml><?xml version="1.0" encoding="utf-8"?>
-<w:endnotes xmlns:wpc="http://schemas.microsoft.com/office/word/2010/wordprocessingCanvas" xmlns:cx="http://schemas.microsoft.com/office/drawing/2014/chartex" xmlns:cx1="http://schemas.microsoft.com/office/drawing/2015/9/8/chartex" xmlns:mc="http://schemas.openxmlformats.org/markup-compatibility/2006" xmlns:o="urn:schemas-microsoft-com:office:office" xmlns:r="http://schemas.openxmlformats.org/officeDocument/2006/relationships" xmlns:m="http://schemas.openxmlformats.org/officeDocument/2006/math" xmlns:v="urn:schemas-microsoft-com:vml" xmlns:wp14="http://schemas.microsoft.com/office/word/2010/wordprocessingDrawing" xmlns:wp="http://schemas.openxmlformats.org/drawingml/2006/wordprocessingDrawing" xmlns:w10="urn:schemas-microsoft-com:office:word" xmlns:w="http://schemas.openxmlformats.org/wordprocessingml/2006/main" xmlns:w14="http://schemas.microsoft.com/office/word/2010/wordml" xmlns:w15="http://schemas.microsoft.com/office/word/2012/wordml" xmlns:w16se="http://schemas.microsoft.com/office/word/2015/wordml/symex" xmlns:wpg="http://schemas.microsoft.com/office/word/2010/wordprocessingGroup" xmlns:wpi="http://schemas.microsoft.com/office/word/2010/wordprocessingInk" xmlns:wne="http://schemas.microsoft.com/office/word/2006/wordml" xmlns:wps="http://schemas.microsoft.com/office/word/2010/wordprocessingShape" mc:Ignorable="w14 w15 w16se wp14">
+<w:endnotes xmlns:wpc="http://schemas.microsoft.com/office/word/2010/wordprocessingCanvas" xmlns:mc="http://schemas.openxmlformats.org/markup-compatibility/2006" xmlns:o="urn:schemas-microsoft-com:office:office" xmlns:r="http://schemas.openxmlformats.org/officeDocument/2006/relationships" xmlns:m="http://schemas.openxmlformats.org/officeDocument/2006/math" xmlns:v="urn:schemas-microsoft-com:vml" xmlns:wp14="http://schemas.microsoft.com/office/word/2010/wordprocessingDrawing" xmlns:wp="http://schemas.openxmlformats.org/drawingml/2006/wordprocessingDrawing" xmlns:w10="urn:schemas-microsoft-com:office:word" xmlns:w="http://schemas.openxmlformats.org/wordprocessingml/2006/main" xmlns:w14="http://schemas.microsoft.com/office/word/2010/wordml" xmlns:wpg="http://schemas.microsoft.com/office/word/2010/wordprocessingGroup" xmlns:wpi="http://schemas.microsoft.com/office/word/2010/wordprocessingInk" xmlns:wne="http://schemas.microsoft.com/office/word/2006/wordml" xmlns:wps="http://schemas.microsoft.com/office/word/2010/wordprocessingShape" mc:Ignorable="w14 wp14">
   <w:endnote w:type="separator" w:id="-1">
     <w:p>
       <w:r>
@@ -5865,17 +6142,7 @@
 </file>
 
 <file path=word/footer1.xml><?xml version="1.0" encoding="utf-8"?>
-<w:ftr xmlns:wpc="http://schemas.microsoft.com/office/word/2010/wordprocessingCanvas" xmlns:cx="http://schemas.microsoft.com/office/drawing/2014/chartex" xmlns:cx1="http://schemas.microsoft.com/office/drawing/2015/9/8/chartex" xmlns:mc="http://schemas.openxmlformats.org/markup-compatibility/2006" xmlns:o="urn:schemas-microsoft-com:office:office" xmlns:r="http://schemas.openxmlformats.org/officeDocument/2006/relationships" xmlns:m="http://schemas.openxmlformats.org/officeDocument/2006/math" xmlns:v="urn:schemas-microsoft-com:vml" xmlns:wp14="http://schemas.microsoft.com/office/word/2010/wordprocessingDrawing" xmlns:wp="http://schemas.openxmlformats.org/drawingml/2006/wordprocessingDrawing" xmlns:w10="urn:schemas-microsoft-com:office:word" xmlns:w="http://schemas.openxmlformats.org/wordprocessingml/2006/main" xmlns:w14="http://schemas.microsoft.com/office/word/2010/wordml" xmlns:w15="http://schemas.microsoft.com/office/word/2012/wordml" xmlns:w16se="http://schemas.microsoft.com/office/word/2015/wordml/symex" xmlns:wpg="http://schemas.microsoft.com/office/word/2010/wordprocessingGroup" xmlns:wpi="http://schemas.microsoft.com/office/word/2010/wordprocessingInk" xmlns:wne="http://schemas.microsoft.com/office/word/2006/wordml" xmlns:wps="http://schemas.microsoft.com/office/word/2010/wordprocessingShape" mc:Ignorable="w14 w15 w16se wp14">
-  <w:p>
-    <w:pPr>
-      <w:pStyle w:val="Footer"/>
-    </w:pPr>
-  </w:p>
-</w:ftr>
-</file>
-
-<file path=word/footer2.xml><?xml version="1.0" encoding="utf-8"?>
-<w:ftr xmlns:wpc="http://schemas.microsoft.com/office/word/2010/wordprocessingCanvas" xmlns:cx="http://schemas.microsoft.com/office/drawing/2014/chartex" xmlns:cx1="http://schemas.microsoft.com/office/drawing/2015/9/8/chartex" xmlns:mc="http://schemas.openxmlformats.org/markup-compatibility/2006" xmlns:o="urn:schemas-microsoft-com:office:office" xmlns:r="http://schemas.openxmlformats.org/officeDocument/2006/relationships" xmlns:m="http://schemas.openxmlformats.org/officeDocument/2006/math" xmlns:v="urn:schemas-microsoft-com:vml" xmlns:wp14="http://schemas.microsoft.com/office/word/2010/wordprocessingDrawing" xmlns:wp="http://schemas.openxmlformats.org/drawingml/2006/wordprocessingDrawing" xmlns:w10="urn:schemas-microsoft-com:office:word" xmlns:w="http://schemas.openxmlformats.org/wordprocessingml/2006/main" xmlns:w14="http://schemas.microsoft.com/office/word/2010/wordml" xmlns:w15="http://schemas.microsoft.com/office/word/2012/wordml" xmlns:w16se="http://schemas.microsoft.com/office/word/2015/wordml/symex" xmlns:wpg="http://schemas.microsoft.com/office/word/2010/wordprocessingGroup" xmlns:wpi="http://schemas.microsoft.com/office/word/2010/wordprocessingInk" xmlns:wne="http://schemas.microsoft.com/office/word/2006/wordml" xmlns:wps="http://schemas.microsoft.com/office/word/2010/wordprocessingShape" mc:Ignorable="w14 w15 w16se wp14">
+<w:ftr xmlns:wpc="http://schemas.microsoft.com/office/word/2010/wordprocessingCanvas" xmlns:mc="http://schemas.openxmlformats.org/markup-compatibility/2006" xmlns:o="urn:schemas-microsoft-com:office:office" xmlns:r="http://schemas.openxmlformats.org/officeDocument/2006/relationships" xmlns:m="http://schemas.openxmlformats.org/officeDocument/2006/math" xmlns:v="urn:schemas-microsoft-com:vml" xmlns:wp14="http://schemas.microsoft.com/office/word/2010/wordprocessingDrawing" xmlns:wp="http://schemas.openxmlformats.org/drawingml/2006/wordprocessingDrawing" xmlns:w10="urn:schemas-microsoft-com:office:word" xmlns:w="http://schemas.openxmlformats.org/wordprocessingml/2006/main" xmlns:w14="http://schemas.microsoft.com/office/word/2010/wordml" xmlns:wpg="http://schemas.microsoft.com/office/word/2010/wordprocessingGroup" xmlns:wpi="http://schemas.microsoft.com/office/word/2010/wordprocessingInk" xmlns:wne="http://schemas.microsoft.com/office/word/2006/wordml" xmlns:wps="http://schemas.microsoft.com/office/word/2010/wordprocessingShape" mc:Ignorable="w14 wp14">
   <w:p>
     <w:pPr>
       <w:pStyle w:val="Footer"/>
@@ -6021,24 +6288,14 @@
       <w:pStyle w:val="Footer"/>
     </w:pPr>
     <w:r>
-      <w:t>2020-11-26</w:t>
+      <w:t>2022-04-26</w:t>
     </w:r>
   </w:p>
 </w:ftr>
 </file>
 
-<file path=word/footer3.xml><?xml version="1.0" encoding="utf-8"?>
-<w:ftr xmlns:wpc="http://schemas.microsoft.com/office/word/2010/wordprocessingCanvas" xmlns:cx="http://schemas.microsoft.com/office/drawing/2014/chartex" xmlns:cx1="http://schemas.microsoft.com/office/drawing/2015/9/8/chartex" xmlns:mc="http://schemas.openxmlformats.org/markup-compatibility/2006" xmlns:o="urn:schemas-microsoft-com:office:office" xmlns:r="http://schemas.openxmlformats.org/officeDocument/2006/relationships" xmlns:m="http://schemas.openxmlformats.org/officeDocument/2006/math" xmlns:v="urn:schemas-microsoft-com:vml" xmlns:wp14="http://schemas.microsoft.com/office/word/2010/wordprocessingDrawing" xmlns:wp="http://schemas.openxmlformats.org/drawingml/2006/wordprocessingDrawing" xmlns:w10="urn:schemas-microsoft-com:office:word" xmlns:w="http://schemas.openxmlformats.org/wordprocessingml/2006/main" xmlns:w14="http://schemas.microsoft.com/office/word/2010/wordml" xmlns:w15="http://schemas.microsoft.com/office/word/2012/wordml" xmlns:w16se="http://schemas.microsoft.com/office/word/2015/wordml/symex" xmlns:wpg="http://schemas.microsoft.com/office/word/2010/wordprocessingGroup" xmlns:wpi="http://schemas.microsoft.com/office/word/2010/wordprocessingInk" xmlns:wne="http://schemas.microsoft.com/office/word/2006/wordml" xmlns:wps="http://schemas.microsoft.com/office/word/2010/wordprocessingShape" mc:Ignorable="w14 w15 w16se wp14">
-  <w:p>
-    <w:pPr>
-      <w:pStyle w:val="Footer"/>
-    </w:pPr>
-  </w:p>
-</w:ftr>
-</file>
-
 <file path=word/footnotes.xml><?xml version="1.0" encoding="utf-8"?>
-<w:footnotes xmlns:wpc="http://schemas.microsoft.com/office/word/2010/wordprocessingCanvas" xmlns:cx="http://schemas.microsoft.com/office/drawing/2014/chartex" xmlns:cx1="http://schemas.microsoft.com/office/drawing/2015/9/8/chartex" xmlns:mc="http://schemas.openxmlformats.org/markup-compatibility/2006" xmlns:o="urn:schemas-microsoft-com:office:office" xmlns:r="http://schemas.openxmlformats.org/officeDocument/2006/relationships" xmlns:m="http://schemas.openxmlformats.org/officeDocument/2006/math" xmlns:v="urn:schemas-microsoft-com:vml" xmlns:wp14="http://schemas.microsoft.com/office/word/2010/wordprocessingDrawing" xmlns:wp="http://schemas.openxmlformats.org/drawingml/2006/wordprocessingDrawing" xmlns:w10="urn:schemas-microsoft-com:office:word" xmlns:w="http://schemas.openxmlformats.org/wordprocessingml/2006/main" xmlns:w14="http://schemas.microsoft.com/office/word/2010/wordml" xmlns:w15="http://schemas.microsoft.com/office/word/2012/wordml" xmlns:w16se="http://schemas.microsoft.com/office/word/2015/wordml/symex" xmlns:wpg="http://schemas.microsoft.com/office/word/2010/wordprocessingGroup" xmlns:wpi="http://schemas.microsoft.com/office/word/2010/wordprocessingInk" xmlns:wne="http://schemas.microsoft.com/office/word/2006/wordml" xmlns:wps="http://schemas.microsoft.com/office/word/2010/wordprocessingShape" mc:Ignorable="w14 w15 w16se wp14">
+<w:footnotes xmlns:wpc="http://schemas.microsoft.com/office/word/2010/wordprocessingCanvas" xmlns:mc="http://schemas.openxmlformats.org/markup-compatibility/2006" xmlns:o="urn:schemas-microsoft-com:office:office" xmlns:r="http://schemas.openxmlformats.org/officeDocument/2006/relationships" xmlns:m="http://schemas.openxmlformats.org/officeDocument/2006/math" xmlns:v="urn:schemas-microsoft-com:vml" xmlns:wp14="http://schemas.microsoft.com/office/word/2010/wordprocessingDrawing" xmlns:wp="http://schemas.openxmlformats.org/drawingml/2006/wordprocessingDrawing" xmlns:w10="urn:schemas-microsoft-com:office:word" xmlns:w="http://schemas.openxmlformats.org/wordprocessingml/2006/main" xmlns:w14="http://schemas.microsoft.com/office/word/2010/wordml" xmlns:wpg="http://schemas.microsoft.com/office/word/2010/wordprocessingGroup" xmlns:wpi="http://schemas.microsoft.com/office/word/2010/wordprocessingInk" xmlns:wne="http://schemas.microsoft.com/office/word/2006/wordml" xmlns:wps="http://schemas.microsoft.com/office/word/2010/wordprocessingShape" mc:Ignorable="w14 wp14">
   <w:footnote w:type="separator" w:id="-1">
     <w:p>
       <w:r>
@@ -6056,40 +6313,8 @@
 </w:footnotes>
 </file>
 
-<file path=word/header1.xml><?xml version="1.0" encoding="utf-8"?>
-<w:hdr xmlns:wpc="http://schemas.microsoft.com/office/word/2010/wordprocessingCanvas" xmlns:cx="http://schemas.microsoft.com/office/drawing/2014/chartex" xmlns:cx1="http://schemas.microsoft.com/office/drawing/2015/9/8/chartex" xmlns:mc="http://schemas.openxmlformats.org/markup-compatibility/2006" xmlns:o="urn:schemas-microsoft-com:office:office" xmlns:r="http://schemas.openxmlformats.org/officeDocument/2006/relationships" xmlns:m="http://schemas.openxmlformats.org/officeDocument/2006/math" xmlns:v="urn:schemas-microsoft-com:vml" xmlns:wp14="http://schemas.microsoft.com/office/word/2010/wordprocessingDrawing" xmlns:wp="http://schemas.openxmlformats.org/drawingml/2006/wordprocessingDrawing" xmlns:w10="urn:schemas-microsoft-com:office:word" xmlns:w="http://schemas.openxmlformats.org/wordprocessingml/2006/main" xmlns:w14="http://schemas.microsoft.com/office/word/2010/wordml" xmlns:w15="http://schemas.microsoft.com/office/word/2012/wordml" xmlns:w16se="http://schemas.microsoft.com/office/word/2015/wordml/symex" xmlns:wpg="http://schemas.microsoft.com/office/word/2010/wordprocessingGroup" xmlns:wpi="http://schemas.microsoft.com/office/word/2010/wordprocessingInk" xmlns:wne="http://schemas.microsoft.com/office/word/2006/wordml" xmlns:wps="http://schemas.microsoft.com/office/word/2010/wordprocessingShape" mc:Ignorable="w14 w15 w16se wp14">
-  <w:p>
-    <w:pPr>
-      <w:pStyle w:val="Header"/>
-    </w:pPr>
-  </w:p>
-</w:hdr>
-</file>
-
-<file path=word/header2.xml><?xml version="1.0" encoding="utf-8"?>
-<w:hdr xmlns:wpc="http://schemas.microsoft.com/office/word/2010/wordprocessingCanvas" xmlns:cx="http://schemas.microsoft.com/office/drawing/2014/chartex" xmlns:cx1="http://schemas.microsoft.com/office/drawing/2015/9/8/chartex" xmlns:mc="http://schemas.openxmlformats.org/markup-compatibility/2006" xmlns:o="urn:schemas-microsoft-com:office:office" xmlns:r="http://schemas.openxmlformats.org/officeDocument/2006/relationships" xmlns:m="http://schemas.openxmlformats.org/officeDocument/2006/math" xmlns:v="urn:schemas-microsoft-com:vml" xmlns:wp14="http://schemas.microsoft.com/office/word/2010/wordprocessingDrawing" xmlns:wp="http://schemas.openxmlformats.org/drawingml/2006/wordprocessingDrawing" xmlns:w10="urn:schemas-microsoft-com:office:word" xmlns:w="http://schemas.openxmlformats.org/wordprocessingml/2006/main" xmlns:w14="http://schemas.microsoft.com/office/word/2010/wordml" xmlns:w15="http://schemas.microsoft.com/office/word/2012/wordml" xmlns:w16se="http://schemas.microsoft.com/office/word/2015/wordml/symex" xmlns:wpg="http://schemas.microsoft.com/office/word/2010/wordprocessingGroup" xmlns:wpi="http://schemas.microsoft.com/office/word/2010/wordprocessingInk" xmlns:wne="http://schemas.microsoft.com/office/word/2006/wordml" xmlns:wps="http://schemas.microsoft.com/office/word/2010/wordprocessingShape" mc:Ignorable="w14 w15 w16se wp14">
-  <w:p>
-    <w:pPr>
-      <w:pStyle w:val="Header"/>
-    </w:pPr>
-    <w:bookmarkStart w:id="0" w:name="_GoBack"/>
-    <w:bookmarkEnd w:id="0"/>
-  </w:p>
-</w:hdr>
-</file>
-
-<file path=word/header3.xml><?xml version="1.0" encoding="utf-8"?>
-<w:hdr xmlns:wpc="http://schemas.microsoft.com/office/word/2010/wordprocessingCanvas" xmlns:cx="http://schemas.microsoft.com/office/drawing/2014/chartex" xmlns:cx1="http://schemas.microsoft.com/office/drawing/2015/9/8/chartex" xmlns:mc="http://schemas.openxmlformats.org/markup-compatibility/2006" xmlns:o="urn:schemas-microsoft-com:office:office" xmlns:r="http://schemas.openxmlformats.org/officeDocument/2006/relationships" xmlns:m="http://schemas.openxmlformats.org/officeDocument/2006/math" xmlns:v="urn:schemas-microsoft-com:vml" xmlns:wp14="http://schemas.microsoft.com/office/word/2010/wordprocessingDrawing" xmlns:wp="http://schemas.openxmlformats.org/drawingml/2006/wordprocessingDrawing" xmlns:w10="urn:schemas-microsoft-com:office:word" xmlns:w="http://schemas.openxmlformats.org/wordprocessingml/2006/main" xmlns:w14="http://schemas.microsoft.com/office/word/2010/wordml" xmlns:w15="http://schemas.microsoft.com/office/word/2012/wordml" xmlns:w16se="http://schemas.microsoft.com/office/word/2015/wordml/symex" xmlns:wpg="http://schemas.microsoft.com/office/word/2010/wordprocessingGroup" xmlns:wpi="http://schemas.microsoft.com/office/word/2010/wordprocessingInk" xmlns:wne="http://schemas.microsoft.com/office/word/2006/wordml" xmlns:wps="http://schemas.microsoft.com/office/word/2010/wordprocessingShape" mc:Ignorable="w14 w15 w16se wp14">
-  <w:p>
-    <w:pPr>
-      <w:pStyle w:val="Header"/>
-    </w:pPr>
-  </w:p>
-</w:hdr>
-</file>
-
 <file path=word/numbering.xml><?xml version="1.0" encoding="utf-8"?>
-<w:numbering xmlns:wpc="http://schemas.microsoft.com/office/word/2010/wordprocessingCanvas" xmlns:cx="http://schemas.microsoft.com/office/drawing/2014/chartex" xmlns:cx1="http://schemas.microsoft.com/office/drawing/2015/9/8/chartex" xmlns:mc="http://schemas.openxmlformats.org/markup-compatibility/2006" xmlns:o="urn:schemas-microsoft-com:office:office" xmlns:r="http://schemas.openxmlformats.org/officeDocument/2006/relationships" xmlns:m="http://schemas.openxmlformats.org/officeDocument/2006/math" xmlns:v="urn:schemas-microsoft-com:vml" xmlns:wp14="http://schemas.microsoft.com/office/word/2010/wordprocessingDrawing" xmlns:wp="http://schemas.openxmlformats.org/drawingml/2006/wordprocessingDrawing" xmlns:w10="urn:schemas-microsoft-com:office:word" xmlns:w="http://schemas.openxmlformats.org/wordprocessingml/2006/main" xmlns:w14="http://schemas.microsoft.com/office/word/2010/wordml" xmlns:w15="http://schemas.microsoft.com/office/word/2012/wordml" xmlns:w16se="http://schemas.microsoft.com/office/word/2015/wordml/symex" xmlns:wpg="http://schemas.microsoft.com/office/word/2010/wordprocessingGroup" xmlns:wpi="http://schemas.microsoft.com/office/word/2010/wordprocessingInk" xmlns:wne="http://schemas.microsoft.com/office/word/2006/wordml" xmlns:wps="http://schemas.microsoft.com/office/word/2010/wordprocessingShape" mc:Ignorable="w14 w15 w16se wp14">
+<w:numbering xmlns:wpc="http://schemas.microsoft.com/office/word/2010/wordprocessingCanvas" xmlns:mc="http://schemas.openxmlformats.org/markup-compatibility/2006" xmlns:o="urn:schemas-microsoft-com:office:office" xmlns:r="http://schemas.openxmlformats.org/officeDocument/2006/relationships" xmlns:m="http://schemas.openxmlformats.org/officeDocument/2006/math" xmlns:v="urn:schemas-microsoft-com:vml" xmlns:wp14="http://schemas.microsoft.com/office/word/2010/wordprocessingDrawing" xmlns:wp="http://schemas.openxmlformats.org/drawingml/2006/wordprocessingDrawing" xmlns:w10="urn:schemas-microsoft-com:office:word" xmlns:w="http://schemas.openxmlformats.org/wordprocessingml/2006/main" xmlns:w14="http://schemas.microsoft.com/office/word/2010/wordml" xmlns:wpg="http://schemas.microsoft.com/office/word/2010/wordprocessingGroup" xmlns:wpi="http://schemas.microsoft.com/office/word/2010/wordprocessingInk" xmlns:wne="http://schemas.microsoft.com/office/word/2006/wordml" xmlns:wps="http://schemas.microsoft.com/office/word/2010/wordprocessingShape" mc:Ignorable="w14 wp14">
   <w:numPicBullet w:numPicBulletId="0">
     <w:pict>
       <v:shapetype id="_x0000_t75" coordsize="21600,21600" o:spt="75" o:preferrelative="t" path="m@4@5l@4@11@9@11@9@5xe" filled="f" stroked="f">
@@ -6111,61 +6336,61 @@
         <v:path o:extrusionok="f" gradientshapeok="t" o:connecttype="rect"/>
         <o:lock v:ext="edit" aspectratio="t"/>
       </v:shapetype>
-      <v:shape id="_x0000_i1034" type="#_x0000_t75" style="width:.75pt;height:13.5pt;visibility:visible" o:bullet="t">
+      <v:shape id="_x0000_i1026" type="#_x0000_t75" style="width:.75pt;height:13.5pt;visibility:visible" o:bullet="t">
         <v:imagedata r:id="rId1" o:title=""/>
       </v:shape>
     </w:pict>
   </w:numPicBullet>
   <w:numPicBullet w:numPicBulletId="1">
     <w:pict>
-      <v:shape id="_x0000_i1035" type="#_x0000_t75" style="width:39pt;height:27pt;visibility:visible;mso-wrap-style:square" o:bullet="t">
+      <v:shape id="_x0000_i1027" type="#_x0000_t75" style="width:39pt;height:27pt;visibility:visible;mso-wrap-style:square" o:bullet="t">
         <v:imagedata r:id="rId2" o:title=""/>
       </v:shape>
     </w:pict>
   </w:numPicBullet>
   <w:numPicBullet w:numPicBulletId="2">
     <w:pict>
-      <v:shape id="_x0000_i1036" type="#_x0000_t75" style="width:39pt;height:27pt;visibility:visible;mso-wrap-style:square" o:bullet="t">
+      <v:shape id="_x0000_i1028" type="#_x0000_t75" style="width:39pt;height:27pt;visibility:visible;mso-wrap-style:square" o:bullet="t">
         <v:imagedata r:id="rId3" o:title=""/>
       </v:shape>
     </w:pict>
   </w:numPicBullet>
   <w:numPicBullet w:numPicBulletId="3">
     <w:pict>
-      <v:shape id="_x0000_i1037" type="#_x0000_t75" style="width:39pt;height:27pt;visibility:visible;mso-wrap-style:square" o:bullet="t">
+      <v:shape id="_x0000_i1029" type="#_x0000_t75" style="width:39pt;height:27pt;visibility:visible;mso-wrap-style:square" o:bullet="t">
         <v:imagedata r:id="rId4" o:title=""/>
       </v:shape>
     </w:pict>
   </w:numPicBullet>
   <w:numPicBullet w:numPicBulletId="4">
     <w:pict>
-      <v:shape id="_x0000_i1038" type="#_x0000_t75" style="width:39pt;height:27pt;visibility:visible;mso-wrap-style:square" o:bullet="t">
+      <v:shape id="_x0000_i1030" type="#_x0000_t75" style="width:39pt;height:27pt;visibility:visible;mso-wrap-style:square" o:bullet="t">
         <v:imagedata r:id="rId5" o:title=""/>
       </v:shape>
     </w:pict>
   </w:numPicBullet>
   <w:numPicBullet w:numPicBulletId="5">
     <w:pict>
-      <v:shape id="_x0000_i1039" type="#_x0000_t75" style="width:39pt;height:27pt;visibility:visible;mso-wrap-style:square" o:bullet="t">
+      <v:shape id="_x0000_i1031" type="#_x0000_t75" style="width:39pt;height:27pt;visibility:visible;mso-wrap-style:square" o:bullet="t">
         <v:imagedata r:id="rId6" o:title=""/>
       </v:shape>
     </w:pict>
   </w:numPicBullet>
   <w:numPicBullet w:numPicBulletId="6">
     <w:pict>
-      <v:shape id="_x0000_i1040" type="#_x0000_t75" style="width:39pt;height:24pt;visibility:visible;mso-wrap-style:square" o:bullet="t">
+      <v:shape id="_x0000_i1032" type="#_x0000_t75" style="width:39pt;height:24pt;visibility:visible;mso-wrap-style:square" o:bullet="t">
         <v:imagedata r:id="rId7" o:title=""/>
       </v:shape>
     </w:pict>
   </w:numPicBullet>
   <w:numPicBullet w:numPicBulletId="7">
     <w:pict>
-      <v:shape id="_x0000_i1041" type="#_x0000_t75" style="width:39pt;height:24pt;visibility:visible;mso-wrap-style:square" o:bullet="t">
+      <v:shape id="_x0000_i1033" type="#_x0000_t75" style="width:39pt;height:24pt;visibility:visible;mso-wrap-style:square" o:bullet="t">
         <v:imagedata r:id="rId8" o:title=""/>
       </v:shape>
     </w:pict>
   </w:numPicBullet>
-  <w:abstractNum w:abstractNumId="0" w15:restartNumberingAfterBreak="0">
+  <w:abstractNum w:abstractNumId="0">
     <w:nsid w:val="FFFFFF89"/>
     <w:multiLevelType w:val="singleLevel"/>
     <w:tmpl w:val="B7E07A7E"/>
@@ -6186,7 +6411,7 @@
       </w:rPr>
     </w:lvl>
   </w:abstractNum>
-  <w:abstractNum w:abstractNumId="1" w15:restartNumberingAfterBreak="0">
+  <w:abstractNum w:abstractNumId="1">
     <w:nsid w:val="099708CF"/>
     <w:multiLevelType w:val="hybridMultilevel"/>
     <w:tmpl w:val="36385DA4"/>
@@ -6299,7 +6524,7 @@
       </w:rPr>
     </w:lvl>
   </w:abstractNum>
-  <w:abstractNum w:abstractNumId="2" w15:restartNumberingAfterBreak="0">
+  <w:abstractNum w:abstractNumId="2">
     <w:nsid w:val="0DA525DE"/>
     <w:multiLevelType w:val="hybridMultilevel"/>
     <w:tmpl w:val="5D7E22EA"/>
@@ -6411,7 +6636,7 @@
       </w:rPr>
     </w:lvl>
   </w:abstractNum>
-  <w:abstractNum w:abstractNumId="3" w15:restartNumberingAfterBreak="0">
+  <w:abstractNum w:abstractNumId="3">
     <w:nsid w:val="10751741"/>
     <w:multiLevelType w:val="hybridMultilevel"/>
     <w:tmpl w:val="864A4268"/>
@@ -6502,7 +6727,7 @@
       </w:pPr>
     </w:lvl>
   </w:abstractNum>
-  <w:abstractNum w:abstractNumId="4" w15:restartNumberingAfterBreak="0">
+  <w:abstractNum w:abstractNumId="4">
     <w:nsid w:val="15BE3EFB"/>
     <w:multiLevelType w:val="hybridMultilevel"/>
     <w:tmpl w:val="FB2C5958"/>
@@ -6615,7 +6840,7 @@
       </w:rPr>
     </w:lvl>
   </w:abstractNum>
-  <w:abstractNum w:abstractNumId="5" w15:restartNumberingAfterBreak="0">
+  <w:abstractNum w:abstractNumId="5">
     <w:nsid w:val="22FC4BF7"/>
     <w:multiLevelType w:val="hybridMultilevel"/>
     <w:tmpl w:val="8A5A2A2C"/>
@@ -6727,7 +6952,7 @@
       </w:rPr>
     </w:lvl>
   </w:abstractNum>
-  <w:abstractNum w:abstractNumId="6" w15:restartNumberingAfterBreak="0">
+  <w:abstractNum w:abstractNumId="6">
     <w:nsid w:val="2522455A"/>
     <w:multiLevelType w:val="hybridMultilevel"/>
     <w:tmpl w:val="5C2C68F0"/>
@@ -6839,7 +7064,7 @@
       </w:rPr>
     </w:lvl>
   </w:abstractNum>
-  <w:abstractNum w:abstractNumId="7" w15:restartNumberingAfterBreak="0">
+  <w:abstractNum w:abstractNumId="7">
     <w:nsid w:val="278F48C0"/>
     <w:multiLevelType w:val="hybridMultilevel"/>
     <w:tmpl w:val="DDC68820"/>
@@ -6951,7 +7176,7 @@
       </w:rPr>
     </w:lvl>
   </w:abstractNum>
-  <w:abstractNum w:abstractNumId="8" w15:restartNumberingAfterBreak="0">
+  <w:abstractNum w:abstractNumId="8">
     <w:nsid w:val="280221E3"/>
     <w:multiLevelType w:val="hybridMultilevel"/>
     <w:tmpl w:val="6EC6182A"/>
@@ -7037,7 +7262,7 @@
       </w:pPr>
     </w:lvl>
   </w:abstractNum>
-  <w:abstractNum w:abstractNumId="9" w15:restartNumberingAfterBreak="0">
+  <w:abstractNum w:abstractNumId="9">
     <w:nsid w:val="2B452763"/>
     <w:multiLevelType w:val="hybridMultilevel"/>
     <w:tmpl w:val="05F0335A"/>
@@ -7149,7 +7374,7 @@
       </w:rPr>
     </w:lvl>
   </w:abstractNum>
-  <w:abstractNum w:abstractNumId="10" w15:restartNumberingAfterBreak="0">
+  <w:abstractNum w:abstractNumId="10">
     <w:nsid w:val="46991986"/>
     <w:multiLevelType w:val="hybridMultilevel"/>
     <w:tmpl w:val="FC54EB46"/>
@@ -7262,7 +7487,7 @@
       </w:rPr>
     </w:lvl>
   </w:abstractNum>
-  <w:abstractNum w:abstractNumId="11" w15:restartNumberingAfterBreak="0">
+  <w:abstractNum w:abstractNumId="11">
     <w:nsid w:val="4A1003AA"/>
     <w:multiLevelType w:val="hybridMultilevel"/>
     <w:tmpl w:val="46F23C16"/>
@@ -7374,7 +7599,7 @@
       </w:rPr>
     </w:lvl>
   </w:abstractNum>
-  <w:abstractNum w:abstractNumId="12" w15:restartNumberingAfterBreak="0">
+  <w:abstractNum w:abstractNumId="12">
     <w:nsid w:val="598642C5"/>
     <w:multiLevelType w:val="hybridMultilevel"/>
     <w:tmpl w:val="1EC24B82"/>
@@ -7487,7 +7712,7 @@
       </w:rPr>
     </w:lvl>
   </w:abstractNum>
-  <w:abstractNum w:abstractNumId="13" w15:restartNumberingAfterBreak="0">
+  <w:abstractNum w:abstractNumId="13">
     <w:nsid w:val="5BE81187"/>
     <w:multiLevelType w:val="hybridMultilevel"/>
     <w:tmpl w:val="B1D23140"/>
@@ -7599,7 +7824,7 @@
       </w:rPr>
     </w:lvl>
   </w:abstractNum>
-  <w:abstractNum w:abstractNumId="14" w15:restartNumberingAfterBreak="0">
+  <w:abstractNum w:abstractNumId="14">
     <w:nsid w:val="67E455CB"/>
     <w:multiLevelType w:val="hybridMultilevel"/>
     <w:tmpl w:val="E7042D1C"/>
@@ -7711,7 +7936,7 @@
       </w:rPr>
     </w:lvl>
   </w:abstractNum>
-  <w:abstractNum w:abstractNumId="15" w15:restartNumberingAfterBreak="0">
+  <w:abstractNum w:abstractNumId="15">
     <w:nsid w:val="6AE22313"/>
     <w:multiLevelType w:val="hybridMultilevel"/>
     <w:tmpl w:val="5A44588A"/>
@@ -7797,7 +8022,7 @@
       </w:pPr>
     </w:lvl>
   </w:abstractNum>
-  <w:abstractNum w:abstractNumId="16" w15:restartNumberingAfterBreak="0">
+  <w:abstractNum w:abstractNumId="16">
     <w:nsid w:val="6F6F4059"/>
     <w:multiLevelType w:val="hybridMultilevel"/>
     <w:tmpl w:val="81AE536E"/>
@@ -7909,7 +8134,7 @@
       </w:rPr>
     </w:lvl>
   </w:abstractNum>
-  <w:abstractNum w:abstractNumId="17" w15:restartNumberingAfterBreak="0">
+  <w:abstractNum w:abstractNumId="17">
     <w:nsid w:val="729B069C"/>
     <w:multiLevelType w:val="hybridMultilevel"/>
     <w:tmpl w:val="F1E458B2"/>
@@ -8022,7 +8247,7 @@
       </w:rPr>
     </w:lvl>
   </w:abstractNum>
-  <w:abstractNum w:abstractNumId="18" w15:restartNumberingAfterBreak="0">
+  <w:abstractNum w:abstractNumId="18">
     <w:nsid w:val="79981F43"/>
     <w:multiLevelType w:val="hybridMultilevel"/>
     <w:tmpl w:val="1638E3B8"/>
@@ -8174,7 +8399,7 @@
 </file>
 
 <file path=word/styles.xml><?xml version="1.0" encoding="utf-8"?>
-<w:styles xmlns:mc="http://schemas.openxmlformats.org/markup-compatibility/2006" xmlns:r="http://schemas.openxmlformats.org/officeDocument/2006/relationships" xmlns:w="http://schemas.openxmlformats.org/wordprocessingml/2006/main" xmlns:w14="http://schemas.microsoft.com/office/word/2010/wordml" xmlns:w15="http://schemas.microsoft.com/office/word/2012/wordml" xmlns:w16se="http://schemas.microsoft.com/office/word/2015/wordml/symex" mc:Ignorable="w14 w15 w16se">
+<w:styles xmlns:mc="http://schemas.openxmlformats.org/markup-compatibility/2006" xmlns:r="http://schemas.openxmlformats.org/officeDocument/2006/relationships" xmlns:w="http://schemas.openxmlformats.org/wordprocessingml/2006/main" xmlns:w14="http://schemas.microsoft.com/office/word/2010/wordml" mc:Ignorable="w14">
   <w:docDefaults>
     <w:rPrDefault>
       <w:rPr>
@@ -8186,353 +8411,478 @@
     </w:rPrDefault>
     <w:pPrDefault/>
   </w:docDefaults>
-  <w:latentStyles w:defLockedState="0" w:defUIPriority="0" w:defSemiHidden="0" w:defUnhideWhenUsed="0" w:defQFormat="0" w:count="371">
-    <w:lsdException w:name="Normal" w:qFormat="1"/>
-    <w:lsdException w:name="heading 3" w:semiHidden="1" w:unhideWhenUsed="1"/>
-    <w:lsdException w:name="heading 4" w:semiHidden="1" w:unhideWhenUsed="1"/>
-    <w:lsdException w:name="heading 5" w:semiHidden="1" w:unhideWhenUsed="1"/>
-    <w:lsdException w:name="heading 6" w:semiHidden="1" w:unhideWhenUsed="1"/>
-    <w:lsdException w:name="heading 7" w:semiHidden="1" w:unhideWhenUsed="1"/>
-    <w:lsdException w:name="heading 8" w:semiHidden="1" w:unhideWhenUsed="1"/>
-    <w:lsdException w:name="heading 9" w:semiHidden="1" w:unhideWhenUsed="1"/>
-    <w:lsdException w:name="index 1" w:semiHidden="1" w:unhideWhenUsed="1"/>
-    <w:lsdException w:name="index 2" w:semiHidden="1" w:unhideWhenUsed="1"/>
-    <w:lsdException w:name="index 3" w:semiHidden="1" w:unhideWhenUsed="1"/>
-    <w:lsdException w:name="index 4" w:semiHidden="1" w:unhideWhenUsed="1"/>
-    <w:lsdException w:name="index 5" w:semiHidden="1" w:unhideWhenUsed="1"/>
-    <w:lsdException w:name="index 6" w:semiHidden="1" w:unhideWhenUsed="1"/>
-    <w:lsdException w:name="index 7" w:semiHidden="1" w:unhideWhenUsed="1"/>
-    <w:lsdException w:name="index 8" w:semiHidden="1" w:unhideWhenUsed="1"/>
-    <w:lsdException w:name="index 9" w:semiHidden="1" w:unhideWhenUsed="1"/>
-    <w:lsdException w:name="toc 1" w:semiHidden="1" w:unhideWhenUsed="1"/>
-    <w:lsdException w:name="toc 2" w:semiHidden="1" w:unhideWhenUsed="1"/>
-    <w:lsdException w:name="toc 3" w:semiHidden="1" w:unhideWhenUsed="1"/>
-    <w:lsdException w:name="toc 4" w:semiHidden="1" w:unhideWhenUsed="1"/>
-    <w:lsdException w:name="toc 5" w:semiHidden="1" w:unhideWhenUsed="1"/>
-    <w:lsdException w:name="toc 6" w:semiHidden="1" w:unhideWhenUsed="1"/>
-    <w:lsdException w:name="toc 7" w:semiHidden="1" w:unhideWhenUsed="1"/>
-    <w:lsdException w:name="toc 8" w:semiHidden="1" w:unhideWhenUsed="1"/>
-    <w:lsdException w:name="toc 9" w:semiHidden="1" w:unhideWhenUsed="1"/>
-    <w:lsdException w:name="Normal Indent" w:semiHidden="1" w:unhideWhenUsed="1"/>
-    <w:lsdException w:name="footnote text" w:semiHidden="1" w:unhideWhenUsed="1"/>
-    <w:lsdException w:name="annotation text" w:semiHidden="1" w:unhideWhenUsed="1"/>
-    <w:lsdException w:name="header" w:semiHidden="1" w:unhideWhenUsed="1"/>
-    <w:lsdException w:name="footer" w:semiHidden="1" w:uiPriority="99" w:unhideWhenUsed="1"/>
-    <w:lsdException w:name="index heading" w:semiHidden="1" w:unhideWhenUsed="1"/>
-    <w:lsdException w:name="caption" w:semiHidden="1" w:unhideWhenUsed="1"/>
-    <w:lsdException w:name="table of figures" w:semiHidden="1" w:unhideWhenUsed="1"/>
-    <w:lsdException w:name="envelope address" w:semiHidden="1" w:unhideWhenUsed="1"/>
-    <w:lsdException w:name="envelope return" w:semiHidden="1" w:unhideWhenUsed="1"/>
-    <w:lsdException w:name="footnote reference" w:semiHidden="1" w:unhideWhenUsed="1"/>
-    <w:lsdException w:name="annotation reference" w:semiHidden="1" w:unhideWhenUsed="1"/>
-    <w:lsdException w:name="line number" w:semiHidden="1" w:unhideWhenUsed="1"/>
-    <w:lsdException w:name="page number" w:semiHidden="1" w:unhideWhenUsed="1"/>
-    <w:lsdException w:name="endnote reference" w:semiHidden="1" w:unhideWhenUsed="1"/>
-    <w:lsdException w:name="endnote text" w:semiHidden="1" w:unhideWhenUsed="1"/>
-    <w:lsdException w:name="table of authorities" w:semiHidden="1" w:unhideWhenUsed="1"/>
-    <w:lsdException w:name="toa heading" w:semiHidden="1" w:unhideWhenUsed="1"/>
-    <w:lsdException w:name="List" w:semiHidden="1" w:unhideWhenUsed="1"/>
-    <w:lsdException w:name="List Bullet" w:uiPriority="99"/>
-    <w:lsdException w:name="List 2" w:semiHidden="1" w:unhideWhenUsed="1"/>
-    <w:lsdException w:name="List 3" w:semiHidden="1" w:unhideWhenUsed="1"/>
-    <w:lsdException w:name="List 4" w:semiHidden="1" w:unhideWhenUsed="1"/>
-    <w:lsdException w:name="List 5" w:semiHidden="1" w:unhideWhenUsed="1"/>
-    <w:lsdException w:name="List Bullet 2" w:semiHidden="1" w:unhideWhenUsed="1"/>
-    <w:lsdException w:name="List Bullet 3" w:semiHidden="1" w:unhideWhenUsed="1"/>
-    <w:lsdException w:name="List Bullet 4" w:semiHidden="1" w:unhideWhenUsed="1"/>
-    <w:lsdException w:name="List Bullet 5" w:semiHidden="1" w:unhideWhenUsed="1"/>
-    <w:lsdException w:name="List Number 2" w:semiHidden="1" w:unhideWhenUsed="1"/>
-    <w:lsdException w:name="List Number 3" w:semiHidden="1" w:unhideWhenUsed="1"/>
-    <w:lsdException w:name="List Number 4" w:semiHidden="1" w:unhideWhenUsed="1"/>
-    <w:lsdException w:name="List Number 5" w:semiHidden="1" w:unhideWhenUsed="1"/>
-    <w:lsdException w:name="Closing" w:semiHidden="1" w:unhideWhenUsed="1"/>
-    <w:lsdException w:name="Signature" w:semiHidden="1" w:unhideWhenUsed="1"/>
-    <w:lsdException w:name="Default Paragraph Font" w:semiHidden="1" w:unhideWhenUsed="1"/>
-    <w:lsdException w:name="Body Text" w:semiHidden="1" w:unhideWhenUsed="1"/>
-    <w:lsdException w:name="Body Text Indent" w:semiHidden="1" w:unhideWhenUsed="1"/>
-    <w:lsdException w:name="List Continue" w:semiHidden="1" w:unhideWhenUsed="1"/>
-    <w:lsdException w:name="List Continue 2" w:semiHidden="1" w:unhideWhenUsed="1"/>
-    <w:lsdException w:name="Salutation" w:semiHidden="1" w:unhideWhenUsed="1"/>
-    <w:lsdException w:name="Date" w:semiHidden="1" w:unhideWhenUsed="1"/>
-    <w:lsdException w:name="Body Text First Indent" w:semiHidden="1" w:unhideWhenUsed="1"/>
-    <w:lsdException w:name="Body Text First Indent 2" w:semiHidden="1" w:unhideWhenUsed="1"/>
-    <w:lsdException w:name="Note Heading" w:semiHidden="1" w:unhideWhenUsed="1"/>
-    <w:lsdException w:name="Body Text 2" w:semiHidden="1" w:unhideWhenUsed="1"/>
-    <w:lsdException w:name="Body Text 3" w:semiHidden="1" w:unhideWhenUsed="1"/>
-    <w:lsdException w:name="Body Text Indent 2" w:semiHidden="1" w:unhideWhenUsed="1"/>
-    <w:lsdException w:name="Body Text Indent 3" w:semiHidden="1" w:unhideWhenUsed="1"/>
-    <w:lsdException w:name="Block Text" w:semiHidden="1" w:unhideWhenUsed="1"/>
-    <w:lsdException w:name="Hyperlink" w:semiHidden="1" w:unhideWhenUsed="1"/>
-    <w:lsdException w:name="FollowedHyperlink" w:semiHidden="1" w:unhideWhenUsed="1"/>
-    <w:lsdException w:name="Document Map" w:semiHidden="1" w:unhideWhenUsed="1"/>
-    <w:lsdException w:name="Plain Text" w:semiHidden="1" w:unhideWhenUsed="1"/>
-    <w:lsdException w:name="E-mail Signature" w:semiHidden="1" w:unhideWhenUsed="1"/>
-    <w:lsdException w:name="HTML Top of Form" w:semiHidden="1" w:unhideWhenUsed="1"/>
-    <w:lsdException w:name="HTML Bottom of Form" w:semiHidden="1" w:unhideWhenUsed="1"/>
-    <w:lsdException w:name="Normal (Web)" w:semiHidden="1" w:unhideWhenUsed="1"/>
-    <w:lsdException w:name="HTML Acronym" w:semiHidden="1" w:unhideWhenUsed="1"/>
-    <w:lsdException w:name="HTML Address" w:semiHidden="1" w:unhideWhenUsed="1"/>
-    <w:lsdException w:name="HTML Cite" w:semiHidden="1" w:unhideWhenUsed="1"/>
-    <w:lsdException w:name="HTML Code" w:semiHidden="1" w:unhideWhenUsed="1"/>
-    <w:lsdException w:name="HTML Definition" w:semiHidden="1" w:unhideWhenUsed="1"/>
-    <w:lsdException w:name="HTML Keyboard" w:semiHidden="1" w:unhideWhenUsed="1"/>
-    <w:lsdException w:name="HTML Preformatted" w:semiHidden="1" w:unhideWhenUsed="1"/>
-    <w:lsdException w:name="HTML Sample" w:semiHidden="1" w:unhideWhenUsed="1"/>
-    <w:lsdException w:name="HTML Typewriter" w:semiHidden="1" w:unhideWhenUsed="1"/>
-    <w:lsdException w:name="HTML Variable" w:semiHidden="1" w:unhideWhenUsed="1"/>
-    <w:lsdException w:name="Normal Table" w:semiHidden="1" w:unhideWhenUsed="1"/>
-    <w:lsdException w:name="annotation subject" w:semiHidden="1" w:unhideWhenUsed="1"/>
-    <w:lsdException w:name="No List" w:semiHidden="1" w:unhideWhenUsed="1"/>
-    <w:lsdException w:name="Outline List 1" w:semiHidden="1" w:unhideWhenUsed="1"/>
-    <w:lsdException w:name="Outline List 2" w:semiHidden="1" w:unhideWhenUsed="1"/>
-    <w:lsdException w:name="Outline List 3" w:semiHidden="1" w:unhideWhenUsed="1"/>
-    <w:lsdException w:name="Table Simple 1" w:semiHidden="1" w:unhideWhenUsed="1"/>
-    <w:lsdException w:name="Table Simple 2" w:semiHidden="1" w:unhideWhenUsed="1"/>
-    <w:lsdException w:name="Table Simple 3" w:semiHidden="1" w:unhideWhenUsed="1"/>
-    <w:lsdException w:name="Table Classic 1" w:semiHidden="1" w:unhideWhenUsed="1"/>
-    <w:lsdException w:name="Table Classic 2" w:semiHidden="1" w:unhideWhenUsed="1"/>
-    <w:lsdException w:name="Table Classic 3" w:semiHidden="1" w:unhideWhenUsed="1"/>
-    <w:lsdException w:name="Table Classic 4" w:semiHidden="1" w:unhideWhenUsed="1"/>
-    <w:lsdException w:name="Table Colorful 1" w:semiHidden="1" w:unhideWhenUsed="1"/>
-    <w:lsdException w:name="Table Colorful 2" w:semiHidden="1" w:unhideWhenUsed="1"/>
-    <w:lsdException w:name="Table Colorful 3" w:semiHidden="1" w:unhideWhenUsed="1"/>
-    <w:lsdException w:name="Table Columns 1" w:semiHidden="1" w:unhideWhenUsed="1"/>
-    <w:lsdException w:name="Table Columns 2" w:semiHidden="1" w:unhideWhenUsed="1"/>
-    <w:lsdException w:name="Table Columns 3" w:semiHidden="1" w:unhideWhenUsed="1"/>
-    <w:lsdException w:name="Table Columns 4" w:semiHidden="1" w:unhideWhenUsed="1"/>
-    <w:lsdException w:name="Table Columns 5" w:semiHidden="1" w:unhideWhenUsed="1"/>
-    <w:lsdException w:name="Table Grid 1" w:semiHidden="1" w:unhideWhenUsed="1"/>
-    <w:lsdException w:name="Table Grid 2" w:semiHidden="1" w:unhideWhenUsed="1"/>
-    <w:lsdException w:name="Table Grid 3" w:semiHidden="1" w:unhideWhenUsed="1"/>
-    <w:lsdException w:name="Table Grid 4" w:semiHidden="1" w:unhideWhenUsed="1"/>
-    <w:lsdException w:name="Table Grid 5" w:semiHidden="1" w:unhideWhenUsed="1"/>
-    <w:lsdException w:name="Table Grid 6" w:semiHidden="1" w:unhideWhenUsed="1"/>
-    <w:lsdException w:name="Table Grid 7" w:semiHidden="1" w:unhideWhenUsed="1"/>
-    <w:lsdException w:name="Table Grid 8" w:semiHidden="1" w:unhideWhenUsed="1"/>
-    <w:lsdException w:name="Table List 1" w:semiHidden="1" w:unhideWhenUsed="1"/>
-    <w:lsdException w:name="Table List 2" w:semiHidden="1" w:unhideWhenUsed="1"/>
-    <w:lsdException w:name="Table List 3" w:semiHidden="1" w:unhideWhenUsed="1"/>
-    <w:lsdException w:name="Table List 4" w:semiHidden="1" w:unhideWhenUsed="1"/>
-    <w:lsdException w:name="Table List 5" w:semiHidden="1" w:unhideWhenUsed="1"/>
-    <w:lsdException w:name="Table List 6" w:semiHidden="1" w:unhideWhenUsed="1"/>
-    <w:lsdException w:name="Table List 7" w:semiHidden="1" w:unhideWhenUsed="1"/>
-    <w:lsdException w:name="Table List 8" w:semiHidden="1" w:unhideWhenUsed="1"/>
-    <w:lsdException w:name="Table 3D effects 1" w:semiHidden="1" w:unhideWhenUsed="1"/>
-    <w:lsdException w:name="Table 3D effects 2" w:semiHidden="1" w:unhideWhenUsed="1"/>
-    <w:lsdException w:name="Table 3D effects 3" w:semiHidden="1" w:unhideWhenUsed="1"/>
-    <w:lsdException w:name="Table Contemporary" w:semiHidden="1" w:unhideWhenUsed="1"/>
-    <w:lsdException w:name="Table Elegant" w:semiHidden="1" w:unhideWhenUsed="1"/>
-    <w:lsdException w:name="Table Professional" w:semiHidden="1" w:unhideWhenUsed="1"/>
-    <w:lsdException w:name="Table Subtle 1" w:semiHidden="1" w:unhideWhenUsed="1"/>
-    <w:lsdException w:name="Table Subtle 2" w:semiHidden="1" w:unhideWhenUsed="1"/>
-    <w:lsdException w:name="Table Web 1" w:semiHidden="1" w:unhideWhenUsed="1"/>
-    <w:lsdException w:name="Table Web 2" w:semiHidden="1" w:unhideWhenUsed="1"/>
-    <w:lsdException w:name="Table Web 3" w:semiHidden="1" w:unhideWhenUsed="1"/>
-    <w:lsdException w:name="Table Theme" w:semiHidden="1" w:unhideWhenUsed="1"/>
-    <w:lsdException w:name="Light Shading"/>
-    <w:lsdException w:name="Light List"/>
-    <w:lsdException w:name="Light Grid"/>
-    <w:lsdException w:name="Medium Shading 1"/>
-    <w:lsdException w:name="Medium Shading 2"/>
-    <w:lsdException w:name="Medium List 1"/>
-    <w:lsdException w:name="Medium List 2"/>
-    <w:lsdException w:name="Medium Grid 1"/>
-    <w:lsdException w:name="Medium Grid 2"/>
-    <w:lsdException w:name="Medium Grid 3"/>
-    <w:lsdException w:name="Dark List"/>
-    <w:lsdException w:name="Colorful Shading"/>
-    <w:lsdException w:name="Colorful List"/>
-    <w:lsdException w:name="Colorful Grid"/>
-    <w:lsdException w:name="Light Shading Accent 1"/>
-    <w:lsdException w:name="Light List Accent 1"/>
-    <w:lsdException w:name="Light Grid Accent 1"/>
-    <w:lsdException w:name="Medium Shading 1 Accent 1"/>
-    <w:lsdException w:name="Medium Shading 2 Accent 1"/>
-    <w:lsdException w:name="Medium List 1 Accent 1"/>
-    <w:lsdException w:name="Revision" w:semiHidden="1"/>
-    <w:lsdException w:name="List Paragraph" w:uiPriority="34" w:qFormat="1"/>
-    <w:lsdException w:name="Medium List 2 Accent 1"/>
-    <w:lsdException w:name="Medium Grid 1 Accent 1"/>
-    <w:lsdException w:name="Medium Grid 2 Accent 1"/>
-    <w:lsdException w:name="Medium Grid 3 Accent 1"/>
-    <w:lsdException w:name="Dark List Accent 1"/>
-    <w:lsdException w:name="Colorful Shading Accent 1"/>
-    <w:lsdException w:name="Colorful List Accent 1"/>
-    <w:lsdException w:name="Colorful Grid Accent 1"/>
-    <w:lsdException w:name="Light Shading Accent 2"/>
-    <w:lsdException w:name="Light List Accent 2"/>
-    <w:lsdException w:name="Light Grid Accent 2"/>
-    <w:lsdException w:name="Medium Shading 1 Accent 2"/>
-    <w:lsdException w:name="Medium Shading 2 Accent 2"/>
-    <w:lsdException w:name="Medium List 1 Accent 2"/>
-    <w:lsdException w:name="Medium List 2 Accent 2"/>
-    <w:lsdException w:name="Medium Grid 1 Accent 2"/>
-    <w:lsdException w:name="Medium Grid 2 Accent 2"/>
-    <w:lsdException w:name="Medium Grid 3 Accent 2"/>
-    <w:lsdException w:name="Dark List Accent 2"/>
-    <w:lsdException w:name="Colorful Shading Accent 2"/>
-    <w:lsdException w:name="Colorful List Accent 2"/>
-    <w:lsdException w:name="Colorful Grid Accent 2"/>
-    <w:lsdException w:name="Light Shading Accent 3"/>
-    <w:lsdException w:name="Light List Accent 3"/>
-    <w:lsdException w:name="Light Grid Accent 3"/>
-    <w:lsdException w:name="Medium Shading 1 Accent 3"/>
-    <w:lsdException w:name="Medium Shading 2 Accent 3"/>
-    <w:lsdException w:name="Medium List 1 Accent 3"/>
-    <w:lsdException w:name="Medium List 2 Accent 3"/>
-    <w:lsdException w:name="Medium Grid 1 Accent 3"/>
-    <w:lsdException w:name="Medium Grid 2 Accent 3"/>
-    <w:lsdException w:name="Medium Grid 3 Accent 3"/>
-    <w:lsdException w:name="Dark List Accent 3"/>
-    <w:lsdException w:name="Colorful Shading Accent 3"/>
-    <w:lsdException w:name="Colorful List Accent 3"/>
-    <w:lsdException w:name="Colorful Grid Accent 3"/>
-    <w:lsdException w:name="Light Shading Accent 4"/>
-    <w:lsdException w:name="Light List Accent 4"/>
-    <w:lsdException w:name="Light Grid Accent 4"/>
-    <w:lsdException w:name="Medium Shading 1 Accent 4"/>
-    <w:lsdException w:name="Medium Shading 2 Accent 4"/>
-    <w:lsdException w:name="Medium List 1 Accent 4"/>
-    <w:lsdException w:name="Medium List 2 Accent 4"/>
-    <w:lsdException w:name="Medium Grid 1 Accent 4"/>
-    <w:lsdException w:name="Medium Grid 2 Accent 4"/>
-    <w:lsdException w:name="Medium Grid 3 Accent 4"/>
-    <w:lsdException w:name="Dark List Accent 4"/>
-    <w:lsdException w:name="Colorful Shading Accent 4"/>
-    <w:lsdException w:name="Colorful List Accent 4"/>
-    <w:lsdException w:name="Colorful Grid Accent 4"/>
-    <w:lsdException w:name="Light Shading Accent 5"/>
-    <w:lsdException w:name="Light List Accent 5"/>
-    <w:lsdException w:name="Light Grid Accent 5"/>
-    <w:lsdException w:name="Medium Shading 1 Accent 5"/>
-    <w:lsdException w:name="Medium Shading 2 Accent 5"/>
-    <w:lsdException w:name="Medium List 1 Accent 5"/>
-    <w:lsdException w:name="Medium List 2 Accent 5"/>
-    <w:lsdException w:name="Medium Grid 1 Accent 5"/>
-    <w:lsdException w:name="Medium Grid 2 Accent 5"/>
-    <w:lsdException w:name="Medium Grid 3 Accent 5"/>
-    <w:lsdException w:name="Dark List Accent 5"/>
-    <w:lsdException w:name="Colorful Shading Accent 5"/>
-    <w:lsdException w:name="Colorful List Accent 5"/>
-    <w:lsdException w:name="Colorful Grid Accent 5"/>
-    <w:lsdException w:name="Light Shading Accent 6"/>
-    <w:lsdException w:name="Light List Accent 6"/>
-    <w:lsdException w:name="Light Grid Accent 6"/>
-    <w:lsdException w:name="Medium Shading 1 Accent 6"/>
-    <w:lsdException w:name="Medium Shading 2 Accent 6"/>
-    <w:lsdException w:name="Medium List 1 Accent 6"/>
-    <w:lsdException w:name="Medium List 2 Accent 6"/>
-    <w:lsdException w:name="Medium Grid 1 Accent 6"/>
-    <w:lsdException w:name="Medium Grid 2 Accent 6"/>
-    <w:lsdException w:name="Medium Grid 3 Accent 6"/>
-    <w:lsdException w:name="Dark List Accent 6"/>
-    <w:lsdException w:name="Colorful Shading Accent 6"/>
-    <w:lsdException w:name="Colorful List Accent 6"/>
-    <w:lsdException w:name="Colorful Grid Accent 6"/>
-    <w:lsdException w:name="Plain Table 1" w:uiPriority="41"/>
-    <w:lsdException w:name="Plain Table 2" w:uiPriority="42"/>
-    <w:lsdException w:name="Plain Table 3" w:uiPriority="43"/>
-    <w:lsdException w:name="Plain Table 4" w:uiPriority="44"/>
-    <w:lsdException w:name="Plain Table 5" w:uiPriority="45"/>
-    <w:lsdException w:name="Grid Table Light" w:uiPriority="40"/>
-    <w:lsdException w:name="Grid Table 1 Light" w:uiPriority="46"/>
-    <w:lsdException w:name="Grid Table 2" w:uiPriority="47"/>
-    <w:lsdException w:name="Grid Table 3" w:uiPriority="48"/>
-    <w:lsdException w:name="Grid Table 4" w:uiPriority="49"/>
-    <w:lsdException w:name="Grid Table 5 Dark" w:uiPriority="50"/>
-    <w:lsdException w:name="Grid Table 6 Colorful" w:uiPriority="51"/>
-    <w:lsdException w:name="Grid Table 7 Colorful" w:uiPriority="52"/>
-    <w:lsdException w:name="Grid Table 1 Light Accent 1" w:uiPriority="46"/>
-    <w:lsdException w:name="Grid Table 2 Accent 1" w:uiPriority="47"/>
-    <w:lsdException w:name="Grid Table 3 Accent 1" w:uiPriority="48"/>
-    <w:lsdException w:name="Grid Table 4 Accent 1" w:uiPriority="49"/>
-    <w:lsdException w:name="Grid Table 5 Dark Accent 1" w:uiPriority="50"/>
-    <w:lsdException w:name="Grid Table 6 Colorful Accent 1" w:uiPriority="51"/>
-    <w:lsdException w:name="Grid Table 7 Colorful Accent 1" w:uiPriority="52"/>
-    <w:lsdException w:name="Grid Table 1 Light Accent 2" w:uiPriority="46"/>
-    <w:lsdException w:name="Grid Table 2 Accent 2" w:uiPriority="47"/>
-    <w:lsdException w:name="Grid Table 3 Accent 2" w:uiPriority="48"/>
-    <w:lsdException w:name="Grid Table 4 Accent 2" w:uiPriority="49"/>
-    <w:lsdException w:name="Grid Table 5 Dark Accent 2" w:uiPriority="50"/>
-    <w:lsdException w:name="Grid Table 6 Colorful Accent 2" w:uiPriority="51"/>
-    <w:lsdException w:name="Grid Table 7 Colorful Accent 2" w:uiPriority="52"/>
-    <w:lsdException w:name="Grid Table 1 Light Accent 3" w:uiPriority="46"/>
-    <w:lsdException w:name="Grid Table 2 Accent 3" w:uiPriority="47"/>
-    <w:lsdException w:name="Grid Table 3 Accent 3" w:uiPriority="48"/>
-    <w:lsdException w:name="Grid Table 4 Accent 3" w:uiPriority="49"/>
-    <w:lsdException w:name="Grid Table 5 Dark Accent 3" w:uiPriority="50"/>
-    <w:lsdException w:name="Grid Table 6 Colorful Accent 3" w:uiPriority="51"/>
-    <w:lsdException w:name="Grid Table 7 Colorful Accent 3" w:uiPriority="52"/>
-    <w:lsdException w:name="Grid Table 1 Light Accent 4" w:uiPriority="46"/>
-    <w:lsdException w:name="Grid Table 2 Accent 4" w:uiPriority="47"/>
-    <w:lsdException w:name="Grid Table 3 Accent 4" w:uiPriority="48"/>
-    <w:lsdException w:name="Grid Table 4 Accent 4" w:uiPriority="49"/>
-    <w:lsdException w:name="Grid Table 5 Dark Accent 4" w:uiPriority="50"/>
-    <w:lsdException w:name="Grid Table 6 Colorful Accent 4" w:uiPriority="51"/>
-    <w:lsdException w:name="Grid Table 7 Colorful Accent 4" w:uiPriority="52"/>
-    <w:lsdException w:name="Grid Table 1 Light Accent 5" w:uiPriority="46"/>
-    <w:lsdException w:name="Grid Table 2 Accent 5" w:uiPriority="47"/>
-    <w:lsdException w:name="Grid Table 3 Accent 5" w:uiPriority="48"/>
-    <w:lsdException w:name="Grid Table 4 Accent 5" w:uiPriority="49"/>
-    <w:lsdException w:name="Grid Table 5 Dark Accent 5" w:uiPriority="50"/>
-    <w:lsdException w:name="Grid Table 6 Colorful Accent 5" w:uiPriority="51"/>
-    <w:lsdException w:name="Grid Table 7 Colorful Accent 5" w:uiPriority="52"/>
-    <w:lsdException w:name="Grid Table 1 Light Accent 6" w:uiPriority="46"/>
-    <w:lsdException w:name="Grid Table 2 Accent 6" w:uiPriority="47"/>
-    <w:lsdException w:name="Grid Table 3 Accent 6" w:uiPriority="48"/>
-    <w:lsdException w:name="Grid Table 4 Accent 6" w:uiPriority="49"/>
-    <w:lsdException w:name="Grid Table 5 Dark Accent 6" w:uiPriority="50"/>
-    <w:lsdException w:name="Grid Table 6 Colorful Accent 6" w:uiPriority="51"/>
-    <w:lsdException w:name="Grid Table 7 Colorful Accent 6" w:uiPriority="52"/>
-    <w:lsdException w:name="List Table 1 Light" w:uiPriority="46"/>
-    <w:lsdException w:name="List Table 2" w:uiPriority="47"/>
-    <w:lsdException w:name="List Table 3" w:uiPriority="48"/>
-    <w:lsdException w:name="List Table 4" w:uiPriority="49"/>
-    <w:lsdException w:name="List Table 5 Dark" w:uiPriority="50"/>
-    <w:lsdException w:name="List Table 6 Colorful" w:uiPriority="51"/>
-    <w:lsdException w:name="List Table 7 Colorful" w:uiPriority="52"/>
-    <w:lsdException w:name="List Table 1 Light Accent 1" w:uiPriority="46"/>
-    <w:lsdException w:name="List Table 2 Accent 1" w:uiPriority="47"/>
-    <w:lsdException w:name="List Table 3 Accent 1" w:uiPriority="48"/>
-    <w:lsdException w:name="List Table 4 Accent 1" w:uiPriority="49"/>
-    <w:lsdException w:name="List Table 5 Dark Accent 1" w:uiPriority="50"/>
-    <w:lsdException w:name="List Table 6 Colorful Accent 1" w:uiPriority="51"/>
-    <w:lsdException w:name="List Table 7 Colorful Accent 1" w:uiPriority="52"/>
-    <w:lsdException w:name="List Table 1 Light Accent 2" w:uiPriority="46"/>
-    <w:lsdException w:name="List Table 2 Accent 2" w:uiPriority="47"/>
-    <w:lsdException w:name="List Table 3 Accent 2" w:uiPriority="48"/>
-    <w:lsdException w:name="List Table 4 Accent 2" w:uiPriority="49"/>
-    <w:lsdException w:name="List Table 5 Dark Accent 2" w:uiPriority="50"/>
-    <w:lsdException w:name="List Table 6 Colorful Accent 2" w:uiPriority="51"/>
-    <w:lsdException w:name="List Table 7 Colorful Accent 2" w:uiPriority="52"/>
-    <w:lsdException w:name="List Table 1 Light Accent 3" w:uiPriority="46"/>
-    <w:lsdException w:name="List Table 2 Accent 3" w:uiPriority="47"/>
-    <w:lsdException w:name="List Table 3 Accent 3" w:uiPriority="48"/>
-    <w:lsdException w:name="List Table 4 Accent 3" w:uiPriority="49"/>
-    <w:lsdException w:name="List Table 5 Dark Accent 3" w:uiPriority="50"/>
-    <w:lsdException w:name="List Table 6 Colorful Accent 3" w:uiPriority="51"/>
-    <w:lsdException w:name="List Table 7 Colorful Accent 3" w:uiPriority="52"/>
-    <w:lsdException w:name="List Table 1 Light Accent 4" w:uiPriority="46"/>
-    <w:lsdException w:name="List Table 2 Accent 4" w:uiPriority="47"/>
-    <w:lsdException w:name="List Table 3 Accent 4" w:uiPriority="48"/>
-    <w:lsdException w:name="List Table 4 Accent 4" w:uiPriority="49"/>
-    <w:lsdException w:name="List Table 5 Dark Accent 4" w:uiPriority="50"/>
-    <w:lsdException w:name="List Table 6 Colorful Accent 4" w:uiPriority="51"/>
-    <w:lsdException w:name="List Table 7 Colorful Accent 4" w:uiPriority="52"/>
-    <w:lsdException w:name="List Table 1 Light Accent 5" w:uiPriority="46"/>
-    <w:lsdException w:name="List Table 2 Accent 5" w:uiPriority="47"/>
-    <w:lsdException w:name="List Table 3 Accent 5" w:uiPriority="48"/>
-    <w:lsdException w:name="List Table 4 Accent 5" w:uiPriority="49"/>
-    <w:lsdException w:name="List Table 5 Dark Accent 5" w:uiPriority="50"/>
-    <w:lsdException w:name="List Table 6 Colorful Accent 5" w:uiPriority="51"/>
-    <w:lsdException w:name="List Table 7 Colorful Accent 5" w:uiPriority="52"/>
-    <w:lsdException w:name="List Table 1 Light Accent 6" w:uiPriority="46"/>
-    <w:lsdException w:name="List Table 2 Accent 6" w:uiPriority="47"/>
-    <w:lsdException w:name="List Table 3 Accent 6" w:uiPriority="48"/>
-    <w:lsdException w:name="List Table 4 Accent 6" w:uiPriority="49"/>
-    <w:lsdException w:name="List Table 5 Dark Accent 6" w:uiPriority="50"/>
-    <w:lsdException w:name="List Table 6 Colorful Accent 6" w:uiPriority="51"/>
-    <w:lsdException w:name="List Table 7 Colorful Accent 6" w:uiPriority="52"/>
+  <w:latentStyles w:defLockedState="0" w:defUIPriority="0" w:defSemiHidden="1" w:defUnhideWhenUsed="1" w:defQFormat="0" w:count="267">
+    <w:lsdException w:name="Normal" w:semiHidden="0" w:unhideWhenUsed="0" w:qFormat="1"/>
+    <w:lsdException w:name="heading 1" w:semiHidden="0" w:unhideWhenUsed="0"/>
+    <w:lsdException w:name="heading 2" w:semiHidden="0" w:unhideWhenUsed="0"/>
+    <w:lsdException w:name="footer" w:uiPriority="99"/>
+    <w:lsdException w:name="macro" w:semiHidden="0" w:unhideWhenUsed="0"/>
+    <w:lsdException w:name="List Bullet" w:semiHidden="0" w:uiPriority="99" w:unhideWhenUsed="0"/>
+    <w:lsdException w:name="List Number" w:semiHidden="0" w:unhideWhenUsed="0"/>
+    <w:lsdException w:name="Title" w:semiHidden="0" w:unhideWhenUsed="0"/>
+    <w:lsdException w:name="List Continue 3" w:semiHidden="0" w:unhideWhenUsed="0"/>
+    <w:lsdException w:name="List Continue 4" w:semiHidden="0" w:unhideWhenUsed="0"/>
+    <w:lsdException w:name="List Continue 5" w:semiHidden="0" w:unhideWhenUsed="0"/>
+    <w:lsdException w:name="Message Header" w:semiHidden="0" w:unhideWhenUsed="0"/>
+    <w:lsdException w:name="Subtitle" w:semiHidden="0" w:unhideWhenUsed="0"/>
+    <w:lsdException w:name="Strong" w:semiHidden="0" w:unhideWhenUsed="0"/>
+    <w:lsdException w:name="Emphasis" w:semiHidden="0" w:unhideWhenUsed="0"/>
+    <w:lsdException w:name="Balloon Text" w:semiHidden="0" w:unhideWhenUsed="0"/>
+    <w:lsdException w:name="Table Grid" w:semiHidden="0" w:unhideWhenUsed="0"/>
+    <w:lsdException w:name="Placeholder Text" w:semiHidden="0" w:unhideWhenUsed="0"/>
+    <w:lsdException w:name="No Spacing" w:semiHidden="0" w:unhideWhenUsed="0"/>
+    <w:lsdException w:name="Light Shading" w:semiHidden="0" w:unhideWhenUsed="0"/>
+    <w:lsdException w:name="Light List" w:semiHidden="0" w:unhideWhenUsed="0"/>
+    <w:lsdException w:name="Light Grid" w:semiHidden="0" w:unhideWhenUsed="0"/>
+    <w:lsdException w:name="Medium Shading 1" w:semiHidden="0" w:unhideWhenUsed="0"/>
+    <w:lsdException w:name="Medium Shading 2" w:semiHidden="0" w:unhideWhenUsed="0"/>
+    <w:lsdException w:name="Medium List 1" w:semiHidden="0" w:unhideWhenUsed="0"/>
+    <w:lsdException w:name="Medium List 2" w:semiHidden="0" w:unhideWhenUsed="0"/>
+    <w:lsdException w:name="Medium Grid 1" w:semiHidden="0" w:unhideWhenUsed="0"/>
+    <w:lsdException w:name="Medium Grid 2" w:semiHidden="0" w:unhideWhenUsed="0"/>
+    <w:lsdException w:name="Medium Grid 3" w:semiHidden="0" w:unhideWhenUsed="0"/>
+    <w:lsdException w:name="Dark List" w:semiHidden="0" w:unhideWhenUsed="0"/>
+    <w:lsdException w:name="Colorful Shading" w:semiHidden="0" w:unhideWhenUsed="0"/>
+    <w:lsdException w:name="Colorful List" w:semiHidden="0" w:unhideWhenUsed="0"/>
+    <w:lsdException w:name="Colorful Grid" w:semiHidden="0" w:unhideWhenUsed="0"/>
+    <w:lsdException w:name="Light Shading Accent 1" w:semiHidden="0" w:unhideWhenUsed="0"/>
+    <w:lsdException w:name="Light List Accent 1" w:semiHidden="0" w:unhideWhenUsed="0"/>
+    <w:lsdException w:name="Light Grid Accent 1" w:semiHidden="0" w:unhideWhenUsed="0"/>
+    <w:lsdException w:name="Medium Shading 1 Accent 1" w:semiHidden="0" w:unhideWhenUsed="0"/>
+    <w:lsdException w:name="Medium Shading 2 Accent 1" w:semiHidden="0" w:unhideWhenUsed="0"/>
+    <w:lsdException w:name="Medium List 1 Accent 1" w:semiHidden="0" w:unhideWhenUsed="0"/>
+    <w:lsdException w:name="Revision" w:unhideWhenUsed="0"/>
+    <w:lsdException w:name="List Paragraph" w:semiHidden="0" w:uiPriority="34" w:unhideWhenUsed="0" w:qFormat="1"/>
+    <w:lsdException w:name="Quote" w:semiHidden="0" w:unhideWhenUsed="0"/>
+    <w:lsdException w:name="Intense Quote" w:semiHidden="0" w:unhideWhenUsed="0"/>
+    <w:lsdException w:name="Medium List 2 Accent 1" w:semiHidden="0" w:unhideWhenUsed="0"/>
+    <w:lsdException w:name="Medium Grid 1 Accent 1" w:semiHidden="0" w:unhideWhenUsed="0"/>
+    <w:lsdException w:name="Medium Grid 2 Accent 1" w:semiHidden="0" w:unhideWhenUsed="0"/>
+    <w:lsdException w:name="Medium Grid 3 Accent 1" w:semiHidden="0" w:unhideWhenUsed="0"/>
+    <w:lsdException w:name="Dark List Accent 1" w:semiHidden="0" w:unhideWhenUsed="0"/>
+    <w:lsdException w:name="Colorful Shading Accent 1" w:semiHidden="0" w:unhideWhenUsed="0"/>
+    <w:lsdException w:name="Colorful List Accent 1" w:semiHidden="0" w:unhideWhenUsed="0"/>
+    <w:lsdException w:name="Colorful Grid Accent 1" w:semiHidden="0" w:unhideWhenUsed="0"/>
+    <w:lsdException w:name="Light Shading Accent 2" w:semiHidden="0" w:unhideWhenUsed="0"/>
+    <w:lsdException w:name="Light List Accent 2" w:semiHidden="0" w:unhideWhenUsed="0"/>
+    <w:lsdException w:name="Light Grid Accent 2" w:semiHidden="0" w:unhideWhenUsed="0"/>
+    <w:lsdException w:name="Medium Shading 1 Accent 2" w:semiHidden="0" w:unhideWhenUsed="0"/>
+    <w:lsdException w:name="Medium Shading 2 Accent 2" w:semiHidden="0" w:unhideWhenUsed="0"/>
+    <w:lsdException w:name="Medium List 1 Accent 2" w:semiHidden="0" w:unhideWhenUsed="0"/>
+    <w:lsdException w:name="Medium List 2 Accent 2" w:semiHidden="0" w:unhideWhenUsed="0"/>
+    <w:lsdException w:name="Medium Grid 1 Accent 2" w:semiHidden="0" w:unhideWhenUsed="0"/>
+    <w:lsdException w:name="Medium Grid 2 Accent 2" w:semiHidden="0" w:unhideWhenUsed="0"/>
+    <w:lsdException w:name="Medium Grid 3 Accent 2" w:semiHidden="0" w:unhideWhenUsed="0"/>
+    <w:lsdException w:name="Dark List Accent 2" w:semiHidden="0" w:unhideWhenUsed="0"/>
+    <w:lsdException w:name="Colorful Shading Accent 2" w:semiHidden="0" w:unhideWhenUsed="0"/>
+    <w:lsdException w:name="Colorful List Accent 2" w:semiHidden="0" w:unhideWhenUsed="0"/>
+    <w:lsdException w:name="Colorful Grid Accent 2" w:semiHidden="0" w:unhideWhenUsed="0"/>
+    <w:lsdException w:name="Light Shading Accent 3" w:semiHidden="0" w:unhideWhenUsed="0"/>
+    <w:lsdException w:name="Light List Accent 3" w:semiHidden="0" w:unhideWhenUsed="0"/>
+    <w:lsdException w:name="Light Grid Accent 3" w:semiHidden="0" w:unhideWhenUsed="0"/>
+    <w:lsdException w:name="Medium Shading 1 Accent 3" w:semiHidden="0" w:unhideWhenUsed="0"/>
+    <w:lsdException w:name="Medium Shading 2 Accent 3" w:semiHidden="0" w:unhideWhenUsed="0"/>
+    <w:lsdException w:name="Medium List 1 Accent 3" w:semiHidden="0" w:unhideWhenUsed="0"/>
+    <w:lsdException w:name="Medium List 2 Accent 3" w:semiHidden="0" w:unhideWhenUsed="0"/>
+    <w:lsdException w:name="Medium Grid 1 Accent 3" w:semiHidden="0" w:unhideWhenUsed="0"/>
+    <w:lsdException w:name="Medium Grid 2 Accent 3" w:semiHidden="0" w:unhideWhenUsed="0"/>
+    <w:lsdException w:name="Medium Grid 3 Accent 3" w:semiHidden="0" w:unhideWhenUsed="0"/>
+    <w:lsdException w:name="Dark List Accent 3" w:semiHidden="0" w:unhideWhenUsed="0"/>
+    <w:lsdException w:name="Colorful Shading Accent 3" w:semiHidden="0" w:unhideWhenUsed="0"/>
+    <w:lsdException w:name="Colorful List Accent 3" w:semiHidden="0" w:unhideWhenUsed="0"/>
+    <w:lsdException w:name="Colorful Grid Accent 3" w:semiHidden="0" w:unhideWhenUsed="0"/>
+    <w:lsdException w:name="Light Shading Accent 4" w:semiHidden="0" w:unhideWhenUsed="0"/>
+    <w:lsdException w:name="Light List Accent 4" w:semiHidden="0" w:unhideWhenUsed="0"/>
+    <w:lsdException w:name="Light Grid Accent 4" w:semiHidden="0" w:unhideWhenUsed="0"/>
+    <w:lsdException w:name="Medium Shading 1 Accent 4" w:semiHidden="0" w:unhideWhenUsed="0"/>
+    <w:lsdException w:name="Medium Shading 2 Accent 4" w:semiHidden="0" w:unhideWhenUsed="0"/>
+    <w:lsdException w:name="Medium List 1 Accent 4" w:semiHidden="0" w:unhideWhenUsed="0"/>
+    <w:lsdException w:name="Medium List 2 Accent 4" w:semiHidden="0" w:unhideWhenUsed="0"/>
+    <w:lsdException w:name="Medium Grid 1 Accent 4" w:semiHidden="0" w:unhideWhenUsed="0"/>
+    <w:lsdException w:name="Medium Grid 2 Accent 4" w:semiHidden="0" w:unhideWhenUsed="0"/>
+    <w:lsdException w:name="Medium Grid 3 Accent 4" w:semiHidden="0" w:unhideWhenUsed="0"/>
+    <w:lsdException w:name="Dark List Accent 4" w:semiHidden="0" w:unhideWhenUsed="0"/>
+    <w:lsdException w:name="Colorful Shading Accent 4" w:semiHidden="0" w:unhideWhenUsed="0"/>
+    <w:lsdException w:name="Colorful List Accent 4" w:semiHidden="0" w:unhideWhenUsed="0"/>
+    <w:lsdException w:name="Colorful Grid Accent 4" w:semiHidden="0" w:unhideWhenUsed="0"/>
+    <w:lsdException w:name="Light Shading Accent 5" w:semiHidden="0" w:unhideWhenUsed="0"/>
+    <w:lsdException w:name="Light List Accent 5" w:semiHidden="0" w:unhideWhenUsed="0"/>
+    <w:lsdException w:name="Light Grid Accent 5" w:semiHidden="0" w:unhideWhenUsed="0"/>
+    <w:lsdException w:name="Medium Shading 1 Accent 5" w:semiHidden="0" w:unhideWhenUsed="0"/>
+    <w:lsdException w:name="Medium Shading 2 Accent 5" w:semiHidden="0" w:unhideWhenUsed="0"/>
+    <w:lsdException w:name="Medium List 1 Accent 5" w:semiHidden="0" w:unhideWhenUsed="0"/>
+    <w:lsdException w:name="Medium List 2 Accent 5" w:semiHidden="0" w:unhideWhenUsed="0"/>
+    <w:lsdException w:name="Medium Grid 1 Accent 5" w:semiHidden="0" w:unhideWhenUsed="0"/>
+    <w:lsdException w:name="Medium Grid 2 Accent 5" w:semiHidden="0" w:unhideWhenUsed="0"/>
+    <w:lsdException w:name="Medium Grid 3 Accent 5" w:semiHidden="0" w:unhideWhenUsed="0"/>
+    <w:lsdException w:name="Dark List Accent 5" w:semiHidden="0" w:unhideWhenUsed="0"/>
+    <w:lsdException w:name="Colorful Shading Accent 5" w:semiHidden="0" w:unhideWhenUsed="0"/>
+    <w:lsdException w:name="Colorful List Accent 5" w:semiHidden="0" w:unhideWhenUsed="0"/>
+    <w:lsdException w:name="Colorful Grid Accent 5" w:semiHidden="0" w:unhideWhenUsed="0"/>
+    <w:lsdException w:name="Light Shading Accent 6" w:semiHidden="0" w:unhideWhenUsed="0"/>
+    <w:lsdException w:name="Light List Accent 6" w:semiHidden="0" w:unhideWhenUsed="0"/>
+    <w:lsdException w:name="Light Grid Accent 6" w:semiHidden="0" w:unhideWhenUsed="0"/>
+    <w:lsdException w:name="Medium Shading 1 Accent 6" w:semiHidden="0" w:unhideWhenUsed="0"/>
+    <w:lsdException w:name="Medium Shading 2 Accent 6" w:semiHidden="0" w:unhideWhenUsed="0"/>
+    <w:lsdException w:name="Medium List 1 Accent 6" w:semiHidden="0" w:unhideWhenUsed="0"/>
+    <w:lsdException w:name="Medium List 2 Accent 6" w:semiHidden="0" w:unhideWhenUsed="0"/>
+    <w:lsdException w:name="Medium Grid 1 Accent 6" w:semiHidden="0" w:unhideWhenUsed="0"/>
+    <w:lsdException w:name="Medium Grid 2 Accent 6" w:semiHidden="0" w:unhideWhenUsed="0"/>
+    <w:lsdException w:name="Medium Grid 3 Accent 6" w:semiHidden="0" w:unhideWhenUsed="0"/>
+    <w:lsdException w:name="Dark List Accent 6" w:semiHidden="0" w:unhideWhenUsed="0"/>
+    <w:lsdException w:name="Colorful Shading Accent 6" w:semiHidden="0" w:unhideWhenUsed="0"/>
+    <w:lsdException w:name="Colorful List Accent 6" w:semiHidden="0" w:unhideWhenUsed="0"/>
+    <w:lsdException w:name="Colorful Grid Accent 6" w:semiHidden="0" w:unhideWhenUsed="0"/>
+    <w:lsdException w:name="Subtle Emphasis" w:semiHidden="0" w:unhideWhenUsed="0"/>
+    <w:lsdException w:name="Intense Emphasis" w:semiHidden="0" w:unhideWhenUsed="0"/>
+    <w:lsdException w:name="Subtle Reference" w:semiHidden="0" w:unhideWhenUsed="0"/>
+    <w:lsdException w:name="Intense Reference" w:semiHidden="0" w:unhideWhenUsed="0"/>
+    <w:lsdException w:name="Book Title" w:semiHidden="0" w:unhideWhenUsed="0"/>
+    <w:lsdException w:name="Bibliography" w:semiHidden="0" w:unhideWhenUsed="0"/>
+    <w:lsdException w:name="TOC Heading" w:semiHidden="0" w:unhideWhenUsed="0"/>
+  </w:latentStyles>
+  <w:style w:type="paragraph" w:default="1" w:styleId="Normal">
+    <w:name w:val="Normal"/>
+    <w:qFormat/>
+    <w:rsid w:val="00EB07C5"/>
+    <w:rPr>
+      <w:sz w:val="20"/>
+      <w:lang w:val="en-US"/>
+    </w:rPr>
+  </w:style>
+  <w:style w:type="paragraph" w:styleId="Heading1">
+    <w:name w:val="heading 1"/>
+    <w:basedOn w:val="Normal"/>
+    <w:next w:val="Normal"/>
+    <w:link w:val="Heading1Char"/>
+    <w:rsid w:val="00CD7AAB"/>
+    <w:pPr>
+      <w:keepNext/>
+      <w:keepLines/>
+      <w:spacing w:before="480"/>
+      <w:outlineLvl w:val="0"/>
+    </w:pPr>
+    <w:rPr>
+      <w:rFonts w:asciiTheme="majorHAnsi" w:eastAsiaTheme="majorEastAsia" w:hAnsiTheme="majorHAnsi" w:cstheme="majorBidi"/>
+      <w:b/>
+      <w:bCs/>
+      <w:color w:val="365F91" w:themeColor="accent1" w:themeShade="BF"/>
+      <w:sz w:val="28"/>
+      <w:szCs w:val="28"/>
+    </w:rPr>
+  </w:style>
+  <w:style w:type="character" w:default="1" w:styleId="DefaultParagraphFont">
+    <w:name w:val="Default Paragraph Font"/>
+    <w:uiPriority w:val="1"/>
+    <w:semiHidden/>
+    <w:unhideWhenUsed/>
+  </w:style>
+  <w:style w:type="table" w:default="1" w:styleId="TableNormal">
+    <w:name w:val="Normal Table"/>
+    <w:uiPriority w:val="99"/>
+    <w:semiHidden/>
+    <w:unhideWhenUsed/>
+    <w:tblPr>
+      <w:tblInd w:w="0" w:type="dxa"/>
+      <w:tblCellMar>
+        <w:top w:w="0" w:type="dxa"/>
+        <w:left w:w="108" w:type="dxa"/>
+        <w:bottom w:w="0" w:type="dxa"/>
+        <w:right w:w="108" w:type="dxa"/>
+      </w:tblCellMar>
+    </w:tblPr>
+  </w:style>
+  <w:style w:type="numbering" w:default="1" w:styleId="NoList">
+    <w:name w:val="No List"/>
+    <w:uiPriority w:val="99"/>
+    <w:semiHidden/>
+    <w:unhideWhenUsed/>
+  </w:style>
+  <w:style w:type="paragraph" w:styleId="ListParagraph">
+    <w:name w:val="List Paragraph"/>
+    <w:basedOn w:val="Normal"/>
+    <w:uiPriority w:val="34"/>
+    <w:qFormat/>
+    <w:rsid w:val="00146D52"/>
+    <w:pPr>
+      <w:ind w:left="720"/>
+      <w:contextualSpacing/>
+    </w:pPr>
+  </w:style>
+  <w:style w:type="table" w:styleId="TableGrid">
+    <w:name w:val="Table Grid"/>
+    <w:basedOn w:val="TableNormal"/>
+    <w:rsid w:val="00313734"/>
+    <w:rPr>
+      <w:sz w:val="22"/>
+      <w:szCs w:val="22"/>
+    </w:rPr>
+    <w:tblPr>
+      <w:tblBorders>
+        <w:top w:val="single" w:sz="4" w:space="0" w:color="auto"/>
+        <w:left w:val="single" w:sz="4" w:space="0" w:color="auto"/>
+        <w:bottom w:val="single" w:sz="4" w:space="0" w:color="auto"/>
+        <w:right w:val="single" w:sz="4" w:space="0" w:color="auto"/>
+        <w:insideH w:val="single" w:sz="4" w:space="0" w:color="auto"/>
+        <w:insideV w:val="single" w:sz="4" w:space="0" w:color="auto"/>
+      </w:tblBorders>
+    </w:tblPr>
+  </w:style>
+  <w:style w:type="paragraph" w:styleId="Header">
+    <w:name w:val="header"/>
+    <w:basedOn w:val="Normal"/>
+    <w:link w:val="HeaderChar"/>
+    <w:uiPriority w:val="99"/>
+    <w:unhideWhenUsed/>
+    <w:rsid w:val="00A424DA"/>
+    <w:pPr>
+      <w:tabs>
+        <w:tab w:val="center" w:pos="4536"/>
+        <w:tab w:val="right" w:pos="9072"/>
+      </w:tabs>
+    </w:pPr>
+  </w:style>
+  <w:style w:type="character" w:customStyle="1" w:styleId="HeaderChar">
+    <w:name w:val="Header Char"/>
+    <w:basedOn w:val="DefaultParagraphFont"/>
+    <w:link w:val="Header"/>
+    <w:uiPriority w:val="99"/>
+    <w:rsid w:val="00A424DA"/>
+    <w:rPr>
+      <w:lang w:val="en-US"/>
+    </w:rPr>
+  </w:style>
+  <w:style w:type="paragraph" w:styleId="Footer">
+    <w:name w:val="footer"/>
+    <w:basedOn w:val="Normal"/>
+    <w:link w:val="FooterChar"/>
+    <w:uiPriority w:val="99"/>
+    <w:unhideWhenUsed/>
+    <w:rsid w:val="00A424DA"/>
+    <w:pPr>
+      <w:tabs>
+        <w:tab w:val="center" w:pos="4536"/>
+        <w:tab w:val="right" w:pos="9072"/>
+      </w:tabs>
+    </w:pPr>
+  </w:style>
+  <w:style w:type="character" w:customStyle="1" w:styleId="FooterChar">
+    <w:name w:val="Footer Char"/>
+    <w:basedOn w:val="DefaultParagraphFont"/>
+    <w:link w:val="Footer"/>
+    <w:uiPriority w:val="99"/>
+    <w:rsid w:val="00A424DA"/>
+    <w:rPr>
+      <w:lang w:val="en-US"/>
+    </w:rPr>
+  </w:style>
+  <w:style w:type="paragraph" w:styleId="BalloonText">
+    <w:name w:val="Balloon Text"/>
+    <w:basedOn w:val="Normal"/>
+    <w:link w:val="BalloonTextChar"/>
+    <w:rsid w:val="00592B96"/>
+    <w:rPr>
+      <w:rFonts w:ascii="Tahoma" w:hAnsi="Tahoma" w:cs="Tahoma"/>
+      <w:sz w:val="16"/>
+      <w:szCs w:val="16"/>
+    </w:rPr>
+  </w:style>
+  <w:style w:type="character" w:customStyle="1" w:styleId="BalloonTextChar">
+    <w:name w:val="Balloon Text Char"/>
+    <w:basedOn w:val="DefaultParagraphFont"/>
+    <w:link w:val="BalloonText"/>
+    <w:rsid w:val="00592B96"/>
+    <w:rPr>
+      <w:rFonts w:ascii="Tahoma" w:hAnsi="Tahoma" w:cs="Tahoma"/>
+      <w:sz w:val="16"/>
+      <w:szCs w:val="16"/>
+      <w:lang w:val="en-US"/>
+    </w:rPr>
+  </w:style>
+  <w:style w:type="paragraph" w:styleId="ListBullet">
+    <w:name w:val="List Bullet"/>
+    <w:basedOn w:val="Normal"/>
+    <w:uiPriority w:val="99"/>
+    <w:unhideWhenUsed/>
+    <w:rsid w:val="006071A6"/>
+    <w:pPr>
+      <w:numPr>
+        <w:numId w:val="12"/>
+      </w:numPr>
+      <w:spacing w:after="200" w:line="276" w:lineRule="auto"/>
+      <w:contextualSpacing/>
+    </w:pPr>
+    <w:rPr>
+      <w:sz w:val="22"/>
+      <w:szCs w:val="22"/>
+      <w:lang w:val="fr-FR"/>
+    </w:rPr>
+  </w:style>
+  <w:style w:type="character" w:styleId="PageNumber">
+    <w:name w:val="page number"/>
+    <w:basedOn w:val="DefaultParagraphFont"/>
+    <w:rsid w:val="008E049B"/>
+  </w:style>
+  <w:style w:type="character" w:customStyle="1" w:styleId="Heading1Char">
+    <w:name w:val="Heading 1 Char"/>
+    <w:basedOn w:val="DefaultParagraphFont"/>
+    <w:link w:val="Heading1"/>
+    <w:rsid w:val="00CD7AAB"/>
+    <w:rPr>
+      <w:rFonts w:asciiTheme="majorHAnsi" w:eastAsiaTheme="majorEastAsia" w:hAnsiTheme="majorHAnsi" w:cstheme="majorBidi"/>
+      <w:b/>
+      <w:bCs/>
+      <w:color w:val="365F91" w:themeColor="accent1" w:themeShade="BF"/>
+      <w:sz w:val="28"/>
+      <w:szCs w:val="28"/>
+      <w:lang w:val="en-US"/>
+    </w:rPr>
+  </w:style>
+</w:styles>
+</file>
+
+<file path=word/stylesWithEffects.xml><?xml version="1.0" encoding="utf-8"?>
+<w:styles xmlns:wpc="http://schemas.microsoft.com/office/word/2010/wordprocessingCanvas" xmlns:mc="http://schemas.openxmlformats.org/markup-compatibility/2006" xmlns:o="urn:schemas-microsoft-com:office:office" xmlns:r="http://schemas.openxmlformats.org/officeDocument/2006/relationships" xmlns:m="http://schemas.openxmlformats.org/officeDocument/2006/math" xmlns:v="urn:schemas-microsoft-com:vml" xmlns:wp14="http://schemas.microsoft.com/office/word/2010/wordprocessingDrawing" xmlns:wp="http://schemas.openxmlformats.org/drawingml/2006/wordprocessingDrawing" xmlns:w10="urn:schemas-microsoft-com:office:word" xmlns:w="http://schemas.openxmlformats.org/wordprocessingml/2006/main" xmlns:w14="http://schemas.microsoft.com/office/word/2010/wordml" xmlns:wpg="http://schemas.microsoft.com/office/word/2010/wordprocessingGroup" xmlns:wpi="http://schemas.microsoft.com/office/word/2010/wordprocessingInk" xmlns:wne="http://schemas.microsoft.com/office/word/2006/wordml" xmlns:wps="http://schemas.microsoft.com/office/word/2010/wordprocessingShape" mc:Ignorable="w14 wp14">
+  <w:docDefaults>
+    <w:rPrDefault>
+      <w:rPr>
+        <w:rFonts w:asciiTheme="minorHAnsi" w:eastAsiaTheme="minorHAnsi" w:hAnsiTheme="minorHAnsi" w:cstheme="minorBidi"/>
+        <w:sz w:val="24"/>
+        <w:szCs w:val="24"/>
+        <w:lang w:val="fr-FR" w:eastAsia="en-US" w:bidi="ar-SA"/>
+      </w:rPr>
+    </w:rPrDefault>
+    <w:pPrDefault/>
+  </w:docDefaults>
+  <w:latentStyles w:defLockedState="0" w:defUIPriority="0" w:defSemiHidden="1" w:defUnhideWhenUsed="1" w:defQFormat="0" w:count="267">
+    <w:lsdException w:name="Normal" w:semiHidden="0" w:unhideWhenUsed="0" w:qFormat="1"/>
+    <w:lsdException w:name="heading 1" w:semiHidden="0" w:unhideWhenUsed="0"/>
+    <w:lsdException w:name="heading 2" w:semiHidden="0" w:unhideWhenUsed="0"/>
+    <w:lsdException w:name="footer" w:uiPriority="99"/>
+    <w:lsdException w:name="macro" w:semiHidden="0" w:unhideWhenUsed="0"/>
+    <w:lsdException w:name="List Bullet" w:semiHidden="0" w:uiPriority="99" w:unhideWhenUsed="0"/>
+    <w:lsdException w:name="List Number" w:semiHidden="0" w:unhideWhenUsed="0"/>
+    <w:lsdException w:name="Title" w:semiHidden="0" w:unhideWhenUsed="0"/>
+    <w:lsdException w:name="List Continue 3" w:semiHidden="0" w:unhideWhenUsed="0"/>
+    <w:lsdException w:name="List Continue 4" w:semiHidden="0" w:unhideWhenUsed="0"/>
+    <w:lsdException w:name="List Continue 5" w:semiHidden="0" w:unhideWhenUsed="0"/>
+    <w:lsdException w:name="Message Header" w:semiHidden="0" w:unhideWhenUsed="0"/>
+    <w:lsdException w:name="Subtitle" w:semiHidden="0" w:unhideWhenUsed="0"/>
+    <w:lsdException w:name="Strong" w:semiHidden="0" w:unhideWhenUsed="0"/>
+    <w:lsdException w:name="Emphasis" w:semiHidden="0" w:unhideWhenUsed="0"/>
+    <w:lsdException w:name="Balloon Text" w:semiHidden="0" w:unhideWhenUsed="0"/>
+    <w:lsdException w:name="Table Grid" w:semiHidden="0" w:unhideWhenUsed="0"/>
+    <w:lsdException w:name="Placeholder Text" w:semiHidden="0" w:unhideWhenUsed="0"/>
+    <w:lsdException w:name="No Spacing" w:semiHidden="0" w:unhideWhenUsed="0"/>
+    <w:lsdException w:name="Light Shading" w:semiHidden="0" w:unhideWhenUsed="0"/>
+    <w:lsdException w:name="Light List" w:semiHidden="0" w:unhideWhenUsed="0"/>
+    <w:lsdException w:name="Light Grid" w:semiHidden="0" w:unhideWhenUsed="0"/>
+    <w:lsdException w:name="Medium Shading 1" w:semiHidden="0" w:unhideWhenUsed="0"/>
+    <w:lsdException w:name="Medium Shading 2" w:semiHidden="0" w:unhideWhenUsed="0"/>
+    <w:lsdException w:name="Medium List 1" w:semiHidden="0" w:unhideWhenUsed="0"/>
+    <w:lsdException w:name="Medium List 2" w:semiHidden="0" w:unhideWhenUsed="0"/>
+    <w:lsdException w:name="Medium Grid 1" w:semiHidden="0" w:unhideWhenUsed="0"/>
+    <w:lsdException w:name="Medium Grid 2" w:semiHidden="0" w:unhideWhenUsed="0"/>
+    <w:lsdException w:name="Medium Grid 3" w:semiHidden="0" w:unhideWhenUsed="0"/>
+    <w:lsdException w:name="Dark List" w:semiHidden="0" w:unhideWhenUsed="0"/>
+    <w:lsdException w:name="Colorful Shading" w:semiHidden="0" w:unhideWhenUsed="0"/>
+    <w:lsdException w:name="Colorful List" w:semiHidden="0" w:unhideWhenUsed="0"/>
+    <w:lsdException w:name="Colorful Grid" w:semiHidden="0" w:unhideWhenUsed="0"/>
+    <w:lsdException w:name="Light Shading Accent 1" w:semiHidden="0" w:unhideWhenUsed="0"/>
+    <w:lsdException w:name="Light List Accent 1" w:semiHidden="0" w:unhideWhenUsed="0"/>
+    <w:lsdException w:name="Light Grid Accent 1" w:semiHidden="0" w:unhideWhenUsed="0"/>
+    <w:lsdException w:name="Medium Shading 1 Accent 1" w:semiHidden="0" w:unhideWhenUsed="0"/>
+    <w:lsdException w:name="Medium Shading 2 Accent 1" w:semiHidden="0" w:unhideWhenUsed="0"/>
+    <w:lsdException w:name="Medium List 1 Accent 1" w:semiHidden="0" w:unhideWhenUsed="0"/>
+    <w:lsdException w:name="Revision" w:unhideWhenUsed="0"/>
+    <w:lsdException w:name="List Paragraph" w:semiHidden="0" w:uiPriority="34" w:unhideWhenUsed="0" w:qFormat="1"/>
+    <w:lsdException w:name="Quote" w:semiHidden="0" w:unhideWhenUsed="0"/>
+    <w:lsdException w:name="Intense Quote" w:semiHidden="0" w:unhideWhenUsed="0"/>
+    <w:lsdException w:name="Medium List 2 Accent 1" w:semiHidden="0" w:unhideWhenUsed="0"/>
+    <w:lsdException w:name="Medium Grid 1 Accent 1" w:semiHidden="0" w:unhideWhenUsed="0"/>
+    <w:lsdException w:name="Medium Grid 2 Accent 1" w:semiHidden="0" w:unhideWhenUsed="0"/>
+    <w:lsdException w:name="Medium Grid 3 Accent 1" w:semiHidden="0" w:unhideWhenUsed="0"/>
+    <w:lsdException w:name="Dark List Accent 1" w:semiHidden="0" w:unhideWhenUsed="0"/>
+    <w:lsdException w:name="Colorful Shading Accent 1" w:semiHidden="0" w:unhideWhenUsed="0"/>
+    <w:lsdException w:name="Colorful List Accent 1" w:semiHidden="0" w:unhideWhenUsed="0"/>
+    <w:lsdException w:name="Colorful Grid Accent 1" w:semiHidden="0" w:unhideWhenUsed="0"/>
+    <w:lsdException w:name="Light Shading Accent 2" w:semiHidden="0" w:unhideWhenUsed="0"/>
+    <w:lsdException w:name="Light List Accent 2" w:semiHidden="0" w:unhideWhenUsed="0"/>
+    <w:lsdException w:name="Light Grid Accent 2" w:semiHidden="0" w:unhideWhenUsed="0"/>
+    <w:lsdException w:name="Medium Shading 1 Accent 2" w:semiHidden="0" w:unhideWhenUsed="0"/>
+    <w:lsdException w:name="Medium Shading 2 Accent 2" w:semiHidden="0" w:unhideWhenUsed="0"/>
+    <w:lsdException w:name="Medium List 1 Accent 2" w:semiHidden="0" w:unhideWhenUsed="0"/>
+    <w:lsdException w:name="Medium List 2 Accent 2" w:semiHidden="0" w:unhideWhenUsed="0"/>
+    <w:lsdException w:name="Medium Grid 1 Accent 2" w:semiHidden="0" w:unhideWhenUsed="0"/>
+    <w:lsdException w:name="Medium Grid 2 Accent 2" w:semiHidden="0" w:unhideWhenUsed="0"/>
+    <w:lsdException w:name="Medium Grid 3 Accent 2" w:semiHidden="0" w:unhideWhenUsed="0"/>
+    <w:lsdException w:name="Dark List Accent 2" w:semiHidden="0" w:unhideWhenUsed="0"/>
+    <w:lsdException w:name="Colorful Shading Accent 2" w:semiHidden="0" w:unhideWhenUsed="0"/>
+    <w:lsdException w:name="Colorful List Accent 2" w:semiHidden="0" w:unhideWhenUsed="0"/>
+    <w:lsdException w:name="Colorful Grid Accent 2" w:semiHidden="0" w:unhideWhenUsed="0"/>
+    <w:lsdException w:name="Light Shading Accent 3" w:semiHidden="0" w:unhideWhenUsed="0"/>
+    <w:lsdException w:name="Light List Accent 3" w:semiHidden="0" w:unhideWhenUsed="0"/>
+    <w:lsdException w:name="Light Grid Accent 3" w:semiHidden="0" w:unhideWhenUsed="0"/>
+    <w:lsdException w:name="Medium Shading 1 Accent 3" w:semiHidden="0" w:unhideWhenUsed="0"/>
+    <w:lsdException w:name="Medium Shading 2 Accent 3" w:semiHidden="0" w:unhideWhenUsed="0"/>
+    <w:lsdException w:name="Medium List 1 Accent 3" w:semiHidden="0" w:unhideWhenUsed="0"/>
+    <w:lsdException w:name="Medium List 2 Accent 3" w:semiHidden="0" w:unhideWhenUsed="0"/>
+    <w:lsdException w:name="Medium Grid 1 Accent 3" w:semiHidden="0" w:unhideWhenUsed="0"/>
+    <w:lsdException w:name="Medium Grid 2 Accent 3" w:semiHidden="0" w:unhideWhenUsed="0"/>
+    <w:lsdException w:name="Medium Grid 3 Accent 3" w:semiHidden="0" w:unhideWhenUsed="0"/>
+    <w:lsdException w:name="Dark List Accent 3" w:semiHidden="0" w:unhideWhenUsed="0"/>
+    <w:lsdException w:name="Colorful Shading Accent 3" w:semiHidden="0" w:unhideWhenUsed="0"/>
+    <w:lsdException w:name="Colorful List Accent 3" w:semiHidden="0" w:unhideWhenUsed="0"/>
+    <w:lsdException w:name="Colorful Grid Accent 3" w:semiHidden="0" w:unhideWhenUsed="0"/>
+    <w:lsdException w:name="Light Shading Accent 4" w:semiHidden="0" w:unhideWhenUsed="0"/>
+    <w:lsdException w:name="Light List Accent 4" w:semiHidden="0" w:unhideWhenUsed="0"/>
+    <w:lsdException w:name="Light Grid Accent 4" w:semiHidden="0" w:unhideWhenUsed="0"/>
+    <w:lsdException w:name="Medium Shading 1 Accent 4" w:semiHidden="0" w:unhideWhenUsed="0"/>
+    <w:lsdException w:name="Medium Shading 2 Accent 4" w:semiHidden="0" w:unhideWhenUsed="0"/>
+    <w:lsdException w:name="Medium List 1 Accent 4" w:semiHidden="0" w:unhideWhenUsed="0"/>
+    <w:lsdException w:name="Medium List 2 Accent 4" w:semiHidden="0" w:unhideWhenUsed="0"/>
+    <w:lsdException w:name="Medium Grid 1 Accent 4" w:semiHidden="0" w:unhideWhenUsed="0"/>
+    <w:lsdException w:name="Medium Grid 2 Accent 4" w:semiHidden="0" w:unhideWhenUsed="0"/>
+    <w:lsdException w:name="Medium Grid 3 Accent 4" w:semiHidden="0" w:unhideWhenUsed="0"/>
+    <w:lsdException w:name="Dark List Accent 4" w:semiHidden="0" w:unhideWhenUsed="0"/>
+    <w:lsdException w:name="Colorful Shading Accent 4" w:semiHidden="0" w:unhideWhenUsed="0"/>
+    <w:lsdException w:name="Colorful List Accent 4" w:semiHidden="0" w:unhideWhenUsed="0"/>
+    <w:lsdException w:name="Colorful Grid Accent 4" w:semiHidden="0" w:unhideWhenUsed="0"/>
+    <w:lsdException w:name="Light Shading Accent 5" w:semiHidden="0" w:unhideWhenUsed="0"/>
+    <w:lsdException w:name="Light List Accent 5" w:semiHidden="0" w:unhideWhenUsed="0"/>
+    <w:lsdException w:name="Light Grid Accent 5" w:semiHidden="0" w:unhideWhenUsed="0"/>
+    <w:lsdException w:name="Medium Shading 1 Accent 5" w:semiHidden="0" w:unhideWhenUsed="0"/>
+    <w:lsdException w:name="Medium Shading 2 Accent 5" w:semiHidden="0" w:unhideWhenUsed="0"/>
+    <w:lsdException w:name="Medium List 1 Accent 5" w:semiHidden="0" w:unhideWhenUsed="0"/>
+    <w:lsdException w:name="Medium List 2 Accent 5" w:semiHidden="0" w:unhideWhenUsed="0"/>
+    <w:lsdException w:name="Medium Grid 1 Accent 5" w:semiHidden="0" w:unhideWhenUsed="0"/>
+    <w:lsdException w:name="Medium Grid 2 Accent 5" w:semiHidden="0" w:unhideWhenUsed="0"/>
+    <w:lsdException w:name="Medium Grid 3 Accent 5" w:semiHidden="0" w:unhideWhenUsed="0"/>
+    <w:lsdException w:name="Dark List Accent 5" w:semiHidden="0" w:unhideWhenUsed="0"/>
+    <w:lsdException w:name="Colorful Shading Accent 5" w:semiHidden="0" w:unhideWhenUsed="0"/>
+    <w:lsdException w:name="Colorful List Accent 5" w:semiHidden="0" w:unhideWhenUsed="0"/>
+    <w:lsdException w:name="Colorful Grid Accent 5" w:semiHidden="0" w:unhideWhenUsed="0"/>
+    <w:lsdException w:name="Light Shading Accent 6" w:semiHidden="0" w:unhideWhenUsed="0"/>
+    <w:lsdException w:name="Light List Accent 6" w:semiHidden="0" w:unhideWhenUsed="0"/>
+    <w:lsdException w:name="Light Grid Accent 6" w:semiHidden="0" w:unhideWhenUsed="0"/>
+    <w:lsdException w:name="Medium Shading 1 Accent 6" w:semiHidden="0" w:unhideWhenUsed="0"/>
+    <w:lsdException w:name="Medium Shading 2 Accent 6" w:semiHidden="0" w:unhideWhenUsed="0"/>
+    <w:lsdException w:name="Medium List 1 Accent 6" w:semiHidden="0" w:unhideWhenUsed="0"/>
+    <w:lsdException w:name="Medium List 2 Accent 6" w:semiHidden="0" w:unhideWhenUsed="0"/>
+    <w:lsdException w:name="Medium Grid 1 Accent 6" w:semiHidden="0" w:unhideWhenUsed="0"/>
+    <w:lsdException w:name="Medium Grid 2 Accent 6" w:semiHidden="0" w:unhideWhenUsed="0"/>
+    <w:lsdException w:name="Medium Grid 3 Accent 6" w:semiHidden="0" w:unhideWhenUsed="0"/>
+    <w:lsdException w:name="Dark List Accent 6" w:semiHidden="0" w:unhideWhenUsed="0"/>
+    <w:lsdException w:name="Colorful Shading Accent 6" w:semiHidden="0" w:unhideWhenUsed="0"/>
+    <w:lsdException w:name="Colorful List Accent 6" w:semiHidden="0" w:unhideWhenUsed="0"/>
+    <w:lsdException w:name="Colorful Grid Accent 6" w:semiHidden="0" w:unhideWhenUsed="0"/>
+    <w:lsdException w:name="Subtle Emphasis" w:semiHidden="0" w:unhideWhenUsed="0"/>
+    <w:lsdException w:name="Intense Emphasis" w:semiHidden="0" w:unhideWhenUsed="0"/>
+    <w:lsdException w:name="Subtle Reference" w:semiHidden="0" w:unhideWhenUsed="0"/>
+    <w:lsdException w:name="Intense Reference" w:semiHidden="0" w:unhideWhenUsed="0"/>
+    <w:lsdException w:name="Book Title" w:semiHidden="0" w:unhideWhenUsed="0"/>
+    <w:lsdException w:name="Bibliography" w:semiHidden="0" w:unhideWhenUsed="0"/>
+    <w:lsdException w:name="TOC Heading" w:semiHidden="0" w:unhideWhenUsed="0"/>
   </w:latentStyles>
   <w:style w:type="paragraph" w:default="1" w:styleId="Normal">
     <w:name w:val="Normal"/>
@@ -9058,7 +9408,7 @@
 </file>
 
 <file path=customXml/itemProps1.xml><?xml version="1.0" encoding="utf-8"?>
-<ds:datastoreItem xmlns:ds="http://schemas.openxmlformats.org/officeDocument/2006/customXml" ds:itemID="{ED34DE57-B66A-4635-9EF5-0B6050BC18CD}">
+<ds:datastoreItem xmlns:ds="http://schemas.openxmlformats.org/officeDocument/2006/customXml" ds:itemID="{906CEB3A-684D-4723-B2FC-F8C865B3BCF5}">
   <ds:schemaRefs>
     <ds:schemaRef ds:uri="http://schemas.openxmlformats.org/officeDocument/2006/bibliography"/>
   </ds:schemaRefs>

</xml_diff>

<commit_message>
Modified SQ18: after quench detection the program can go to the next step after pressing "Yes" button. Added sending the status of SQ4 to maglpc PLC.
</commit_message>
<xml_diff>
--- a/doc/Sequences-help/G7_SQ18.docx
+++ b/doc/Sequences-help/G7_SQ18.docx
@@ -1,6 +1,6 @@
 
 <file path=word/document.xml><?xml version="1.0" encoding="utf-8"?>
-<w:document xmlns:wpc="http://schemas.microsoft.com/office/word/2010/wordprocessingCanvas" xmlns:cx="http://schemas.microsoft.com/office/drawing/2014/chartex" xmlns:cx1="http://schemas.microsoft.com/office/drawing/2015/9/8/chartex" xmlns:mc="http://schemas.openxmlformats.org/markup-compatibility/2006" xmlns:o="urn:schemas-microsoft-com:office:office" xmlns:r="http://schemas.openxmlformats.org/officeDocument/2006/relationships" xmlns:m="http://schemas.openxmlformats.org/officeDocument/2006/math" xmlns:v="urn:schemas-microsoft-com:vml" xmlns:wp14="http://schemas.microsoft.com/office/word/2010/wordprocessingDrawing" xmlns:wp="http://schemas.openxmlformats.org/drawingml/2006/wordprocessingDrawing" xmlns:w10="urn:schemas-microsoft-com:office:word" xmlns:w="http://schemas.openxmlformats.org/wordprocessingml/2006/main" xmlns:w14="http://schemas.microsoft.com/office/word/2010/wordml" xmlns:w15="http://schemas.microsoft.com/office/word/2012/wordml" xmlns:w16se="http://schemas.microsoft.com/office/word/2015/wordml/symex" xmlns:wpg="http://schemas.microsoft.com/office/word/2010/wordprocessingGroup" xmlns:wpi="http://schemas.microsoft.com/office/word/2010/wordprocessingInk" xmlns:wne="http://schemas.microsoft.com/office/word/2006/wordml" xmlns:wps="http://schemas.microsoft.com/office/word/2010/wordprocessingShape" mc:Ignorable="w14 w15 w16se wp14">
+<w:document xmlns:wpc="http://schemas.microsoft.com/office/word/2010/wordprocessingCanvas" xmlns:mc="http://schemas.openxmlformats.org/markup-compatibility/2006" xmlns:o="urn:schemas-microsoft-com:office:office" xmlns:r="http://schemas.openxmlformats.org/officeDocument/2006/relationships" xmlns:m="http://schemas.openxmlformats.org/officeDocument/2006/math" xmlns:v="urn:schemas-microsoft-com:vml" xmlns:wp14="http://schemas.microsoft.com/office/word/2010/wordprocessingDrawing" xmlns:wp="http://schemas.openxmlformats.org/drawingml/2006/wordprocessingDrawing" xmlns:w10="urn:schemas-microsoft-com:office:word" xmlns:w="http://schemas.openxmlformats.org/wordprocessingml/2006/main" xmlns:w14="http://schemas.microsoft.com/office/word/2010/wordml" xmlns:wpg="http://schemas.microsoft.com/office/word/2010/wordprocessingGroup" xmlns:wpi="http://schemas.microsoft.com/office/word/2010/wordprocessingInk" xmlns:wne="http://schemas.microsoft.com/office/word/2006/wordml" xmlns:wps="http://schemas.microsoft.com/office/word/2010/wordprocessingShape" mc:Ignorable="w14 wp14">
   <w:body>
     <w:p>
       <w:pPr>
@@ -174,8 +174,8 @@
         <w:tblLook w:val="04A0" w:firstRow="1" w:lastRow="0" w:firstColumn="1" w:lastColumn="0" w:noHBand="0" w:noVBand="1"/>
       </w:tblPr>
       <w:tblGrid>
-        <w:gridCol w:w="5644"/>
-        <w:gridCol w:w="3710"/>
+        <w:gridCol w:w="5778"/>
+        <w:gridCol w:w="3792"/>
       </w:tblGrid>
       <w:tr>
         <w:tc>
@@ -329,6 +329,27 @@
           <w:szCs w:val="20"/>
         </w:rPr>
       </w:pPr>
+    </w:p>
+    <w:p>
+      <w:pPr>
+        <w:rPr>
+          <w:szCs w:val="20"/>
+        </w:rPr>
+      </w:pPr>
+    </w:p>
+    <w:p>
+      <w:pPr>
+        <w:rPr>
+          <w:szCs w:val="20"/>
+        </w:rPr>
+      </w:pPr>
+    </w:p>
+    <w:p>
+      <w:pPr>
+        <w:rPr>
+          <w:szCs w:val="20"/>
+        </w:rPr>
+      </w:pPr>
       <w:r>
         <w:rPr>
           <w:noProof/>
@@ -337,13 +358,13 @@
         <mc:AlternateContent>
           <mc:Choice Requires="wpg">
             <w:drawing>
-              <wp:anchor distT="0" distB="0" distL="114300" distR="114300" simplePos="0" relativeHeight="274234880" behindDoc="0" locked="0" layoutInCell="1" allowOverlap="1">
+              <wp:anchor distT="0" distB="0" distL="114300" distR="114300" simplePos="0" relativeHeight="274234880" behindDoc="0" locked="0" layoutInCell="1" allowOverlap="1" wp14:anchorId="782AF8AA" wp14:editId="23928DC4">
                 <wp:simplePos x="0" y="0"/>
                 <wp:positionH relativeFrom="column">
-                  <wp:posOffset>-141605</wp:posOffset>
+                  <wp:posOffset>-138430</wp:posOffset>
                 </wp:positionH>
                 <wp:positionV relativeFrom="paragraph">
-                  <wp:posOffset>471805</wp:posOffset>
+                  <wp:posOffset>27940</wp:posOffset>
                 </wp:positionV>
                 <wp:extent cx="6257290" cy="5557520"/>
                 <wp:effectExtent l="76200" t="19050" r="0" b="5080"/>
@@ -547,8 +568,8 @@
                         </wps:cNvSpPr>
                         <wps:spPr bwMode="auto">
                           <a:xfrm>
-                            <a:off x="8009" y="10656"/>
-                            <a:ext cx="2707" cy="400"/>
+                            <a:off x="8155" y="10460"/>
+                            <a:ext cx="2396" cy="617"/>
                           </a:xfrm>
                           <a:prstGeom prst="rect">
                             <a:avLst/>
@@ -598,7 +619,59 @@
                                   <w:sz w:val="18"/>
                                   <w:szCs w:val="18"/>
                                 </w:rPr>
-                                <w:t xml:space="preserve">Normal state &amp; </w:t>
+                                <w:t>(</w:t>
+                              </w:r>
+                              <w:r>
+                                <w:rPr>
+                                  <w:rFonts w:asciiTheme="majorHAnsi" w:hAnsiTheme="majorHAnsi" w:cstheme="majorHAnsi"/>
+                                  <w:sz w:val="18"/>
+                                  <w:szCs w:val="18"/>
+                                </w:rPr>
+                                <w:t xml:space="preserve">Normal state </w:t>
+                              </w:r>
+                              <w:r>
+                                <w:rPr>
+                                  <w:rFonts w:asciiTheme="majorHAnsi" w:hAnsiTheme="majorHAnsi" w:cstheme="majorHAnsi"/>
+                                  <w:sz w:val="18"/>
+                                  <w:szCs w:val="18"/>
+                                </w:rPr>
+                                <w:t xml:space="preserve">or </w:t>
+                              </w:r>
+                              <w:proofErr w:type="spellStart"/>
+                              <w:proofErr w:type="gramStart"/>
+                              <w:r>
+                                <w:rPr>
+                                  <w:rFonts w:asciiTheme="majorHAnsi" w:hAnsiTheme="majorHAnsi" w:cstheme="majorHAnsi"/>
+                                  <w:sz w:val="18"/>
+                                  <w:szCs w:val="18"/>
+                                </w:rPr>
+                                <w:t>Yes</w:t>
+                              </w:r>
+                              <w:proofErr w:type="spellEnd"/>
+                              <w:r>
+                                <w:rPr>
+                                  <w:rFonts w:asciiTheme="majorHAnsi" w:hAnsiTheme="majorHAnsi" w:cstheme="majorHAnsi"/>
+                                  <w:sz w:val="18"/>
+                                  <w:szCs w:val="18"/>
+                                </w:rPr>
+                                <w:t> )</w:t>
+                              </w:r>
+                              <w:proofErr w:type="gramEnd"/>
+                              <w:r>
+                                <w:rPr>
+                                  <w:rFonts w:asciiTheme="majorHAnsi" w:hAnsiTheme="majorHAnsi" w:cstheme="majorHAnsi"/>
+                                  <w:sz w:val="18"/>
+                                  <w:szCs w:val="18"/>
+                                </w:rPr>
+                                <w:t xml:space="preserve"> </w:t>
+                              </w:r>
+                              <w:r>
+                                <w:rPr>
+                                  <w:rFonts w:asciiTheme="majorHAnsi" w:hAnsiTheme="majorHAnsi" w:cstheme="majorHAnsi"/>
+                                  <w:sz w:val="18"/>
+                                  <w:szCs w:val="18"/>
+                                </w:rPr>
+                                <w:t xml:space="preserve">&amp; </w:t>
                               </w:r>
                               <w:r>
                                 <w:rPr>
@@ -630,8 +703,8 @@
                         </wps:cNvSpPr>
                         <wps:spPr bwMode="auto">
                           <a:xfrm>
-                            <a:off x="2813" y="10760"/>
-                            <a:ext cx="2909" cy="551"/>
+                            <a:off x="2813" y="10690"/>
+                            <a:ext cx="3369" cy="551"/>
                           </a:xfrm>
                           <a:prstGeom prst="rect">
                             <a:avLst/>
@@ -681,7 +754,49 @@
                                   <w:sz w:val="18"/>
                                   <w:szCs w:val="18"/>
                                 </w:rPr>
-                                <w:t xml:space="preserve">Normal state &amp; </w:t>
+                                <w:t>(</w:t>
+                              </w:r>
+                              <w:r>
+                                <w:rPr>
+                                  <w:rFonts w:asciiTheme="majorHAnsi" w:hAnsiTheme="majorHAnsi" w:cstheme="majorHAnsi"/>
+                                  <w:sz w:val="18"/>
+                                  <w:szCs w:val="18"/>
+                                </w:rPr>
+                                <w:t>Normal state</w:t>
+                              </w:r>
+                              <w:r>
+                                <w:rPr>
+                                  <w:rFonts w:asciiTheme="majorHAnsi" w:hAnsiTheme="majorHAnsi" w:cstheme="majorHAnsi"/>
+                                  <w:sz w:val="18"/>
+                                  <w:szCs w:val="18"/>
+                                </w:rPr>
+                                <w:t xml:space="preserve"> OR </w:t>
+                              </w:r>
+                              <w:proofErr w:type="spellStart"/>
+                              <w:r>
+                                <w:rPr>
+                                  <w:rFonts w:asciiTheme="majorHAnsi" w:hAnsiTheme="majorHAnsi" w:cstheme="majorHAnsi"/>
+                                  <w:sz w:val="18"/>
+                                  <w:szCs w:val="18"/>
+                                </w:rPr>
+                                <w:t>Yes</w:t>
+                              </w:r>
+                              <w:proofErr w:type="spellEnd"/>
+                              <w:r>
+                                <w:rPr>
+                                  <w:rFonts w:asciiTheme="majorHAnsi" w:hAnsiTheme="majorHAnsi" w:cstheme="majorHAnsi"/>
+                                  <w:sz w:val="18"/>
+                                  <w:szCs w:val="18"/>
+                                </w:rPr>
+                                <w:t>)</w:t>
+                              </w:r>
+                              <w:r>
+                                <w:rPr>
+                                  <w:rFonts w:asciiTheme="majorHAnsi" w:hAnsiTheme="majorHAnsi" w:cstheme="majorHAnsi"/>
+                                  <w:sz w:val="18"/>
+                                  <w:szCs w:val="18"/>
+                                </w:rPr>
+                                <w:t xml:space="preserve"> &amp; </w:t>
                               </w:r>
                               <w:r>
                                 <w:rPr>
@@ -831,7 +946,16 @@
                                   <w:sz w:val="18"/>
                                   <w:szCs w:val="18"/>
                                 </w:rPr>
-                                <w:t>Cryostat-2K = true (Pumping HX683 started</w:t>
+                                <w:t xml:space="preserve">Cryostat-2K = true (Pumping HX683 </w:t>
+                              </w:r>
+                              <w:proofErr w:type="gramStart"/>
+                              <w:r>
+                                <w:rPr>
+                                  <w:rFonts w:asciiTheme="majorHAnsi" w:hAnsiTheme="majorHAnsi" w:cstheme="majorHAnsi"/>
+                                  <w:sz w:val="18"/>
+                                  <w:szCs w:val="18"/>
+                                </w:rPr>
+                                <w:t>started</w:t>
                               </w:r>
                               <w:r>
                                 <w:rPr>
@@ -849,6 +973,7 @@
                                 </w:rPr>
                                 <w:t>)</w:t>
                               </w:r>
+                              <w:proofErr w:type="gramEnd"/>
                             </w:p>
                           </w:txbxContent>
                         </wps:txbx>
@@ -1181,7 +1306,7 @@
                         </wps:cNvCnPr>
                         <wps:spPr bwMode="auto">
                           <a:xfrm>
-                            <a:off x="2595" y="10935"/>
+                            <a:off x="2595" y="10860"/>
                             <a:ext cx="227" cy="0"/>
                           </a:xfrm>
                           <a:prstGeom prst="straightConnector1">
@@ -1969,7 +2094,25 @@
                                     <w:sz w:val="18"/>
                                     <w:szCs w:val="18"/>
                                   </w:rPr>
-                                  <w:t>Two bath connected</w:t>
+                                  <w:t xml:space="preserve">Two </w:t>
+                                </w:r>
+                                <w:proofErr w:type="gramStart"/>
+                                <w:r>
+                                  <w:rPr>
+                                    <w:rFonts w:asciiTheme="majorHAnsi" w:hAnsiTheme="majorHAnsi" w:cstheme="majorHAnsi"/>
+                                    <w:sz w:val="18"/>
+                                    <w:szCs w:val="18"/>
+                                  </w:rPr>
+                                  <w:t>bath</w:t>
+                                </w:r>
+                                <w:proofErr w:type="gramEnd"/>
+                                <w:r>
+                                  <w:rPr>
+                                    <w:rFonts w:asciiTheme="majorHAnsi" w:hAnsiTheme="majorHAnsi" w:cstheme="majorHAnsi"/>
+                                    <w:sz w:val="18"/>
+                                    <w:szCs w:val="18"/>
+                                  </w:rPr>
+                                  <w:t xml:space="preserve"> connected</w:t>
                                 </w:r>
                               </w:p>
                             </w:txbxContent>
@@ -2426,7 +2569,25 @@
                                     <w:sz w:val="18"/>
                                     <w:szCs w:val="18"/>
                                   </w:rPr>
-                                  <w:t>Two bath connected</w:t>
+                                  <w:t xml:space="preserve">Two </w:t>
+                                </w:r>
+                                <w:proofErr w:type="gramStart"/>
+                                <w:r>
+                                  <w:rPr>
+                                    <w:rFonts w:asciiTheme="majorHAnsi" w:hAnsiTheme="majorHAnsi" w:cstheme="majorHAnsi"/>
+                                    <w:sz w:val="18"/>
+                                    <w:szCs w:val="18"/>
+                                  </w:rPr>
+                                  <w:t>bath</w:t>
+                                </w:r>
+                                <w:proofErr w:type="gramEnd"/>
+                                <w:r>
+                                  <w:rPr>
+                                    <w:rFonts w:asciiTheme="majorHAnsi" w:hAnsiTheme="majorHAnsi" w:cstheme="majorHAnsi"/>
+                                    <w:sz w:val="18"/>
+                                    <w:szCs w:val="18"/>
+                                  </w:rPr>
+                                  <w:t xml:space="preserve"> connected</w:t>
                                 </w:r>
                               </w:p>
                             </w:txbxContent>
@@ -3787,21 +3948,21 @@
           </mc:Choice>
           <mc:Fallback>
             <w:pict>
-              <v:group id="Group 4760" o:spid="_x0000_s1026" style="position:absolute;margin-left:-11.15pt;margin-top:37.15pt;width:492.7pt;height:437.6pt;z-index:274234880" coordorigin="1195,4576" coordsize="9854,8752" o:gfxdata="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">
+              <v:group id="Group 4760" o:spid="_x0000_s1026" style="position:absolute;margin-left:-10.9pt;margin-top:2.2pt;width:492.7pt;height:437.6pt;z-index:274234880" coordorigin="1195,4576" coordsize="9854,8752" o:gfxdata="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">
                 <v:shapetype id="_x0000_t32" coordsize="21600,21600" o:spt="32" o:oned="t" path="m,l21600,21600e" filled="f">
                   <v:path arrowok="t" fillok="f" o:connecttype="none"/>
                   <o:lock v:ext="edit" shapetype="t"/>
                 </v:shapetype>
-                <v:shape id="AutoShape 7092" o:spid="_x0000_s1027" type="#_x0000_t32" style="position:absolute;left:2716;top:10686;width:5329;height:0;visibility:visible;mso-wrap-style:square" o:connectortype="straight" o:gfxdata="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"/>
-                <v:shape id="AutoShape 7093" o:spid="_x0000_s1028" type="#_x0000_t32" style="position:absolute;left:1207;top:7126;width:0;height:5613;flip:x;visibility:visible;mso-wrap-style:square" o:connectortype="straight" o:gfxdata="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"/>
-                <v:shape id="AutoShape 7094" o:spid="_x0000_s1029" type="#_x0000_t32" style="position:absolute;left:3393;top:4960;width:7200;height:0;visibility:visible;mso-wrap-style:square" o:connectortype="straight" o:gfxdata="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" strokeweight=".5pt">
+                <v:shape id="AutoShape 7092" o:spid="_x0000_s1027" type="#_x0000_t32" style="position:absolute;left:2716;top:10686;width:5329;height:0;visibility:visible;mso-wrap-style:square" o:connectortype="straight" o:gfxdata="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"/>
+                <v:shape id="AutoShape 7093" o:spid="_x0000_s1028" type="#_x0000_t32" style="position:absolute;left:1207;top:7126;width:0;height:5613;flip:x;visibility:visible;mso-wrap-style:square" o:connectortype="straight" o:gfxdata="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"/>
+                <v:shape id="AutoShape 7094" o:spid="_x0000_s1029" type="#_x0000_t32" style="position:absolute;left:3393;top:4960;width:7200;height:0;visibility:visible;mso-wrap-style:square" o:connectortype="straight" o:gfxdata="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" strokeweight=".5pt">
                   <v:stroke startarrow="block"/>
                 </v:shape>
                 <v:shapetype id="_x0000_t202" coordsize="21600,21600" o:spt="202" path="m,l,21600r21600,l21600,xe">
                   <v:stroke joinstyle="miter"/>
                   <v:path gradientshapeok="t" o:connecttype="rect"/>
                 </v:shapetype>
-                <v:shape id="Text Box 7099" o:spid="_x0000_s1030" type="#_x0000_t202" style="position:absolute;left:6955;top:8577;width:2036;height:453;visibility:visible;mso-wrap-style:square;v-text-anchor:top" o:gfxdata="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" filled="f" stroked="f">
+                <v:shape id="Text Box 7099" o:spid="_x0000_s1030" type="#_x0000_t202" style="position:absolute;left:6955;top:8577;width:2036;height:453;visibility:visible;mso-wrap-style:square;v-text-anchor:top" o:gfxdata="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" filled="f" stroked="f">
                   <o:lock v:ext="edit" aspectratio="t"/>
                   <v:textbox>
                     <w:txbxContent>
@@ -3841,7 +4002,7 @@
                     </w:txbxContent>
                   </v:textbox>
                 </v:shape>
-                <v:shape id="Text Box 7104" o:spid="_x0000_s1031" type="#_x0000_t202" style="position:absolute;left:8009;top:10656;width:2707;height:400;visibility:visible;mso-wrap-style:square;v-text-anchor:top" o:gfxdata="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" filled="f" stroked="f">
+                <v:shape id="Text Box 7104" o:spid="_x0000_s1031" type="#_x0000_t202" style="position:absolute;left:8155;top:10460;width:2396;height:617;visibility:visible;mso-wrap-style:square;v-text-anchor:top" o:gfxdata="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" filled="f" stroked="f">
                   <o:lock v:ext="edit" aspectratio="t"/>
                   <v:textbox>
                     <w:txbxContent>
@@ -3864,7 +4025,59 @@
                             <w:sz w:val="18"/>
                             <w:szCs w:val="18"/>
                           </w:rPr>
-                          <w:t xml:space="preserve">Normal state &amp; </w:t>
+                          <w:t>(</w:t>
+                        </w:r>
+                        <w:r>
+                          <w:rPr>
+                            <w:rFonts w:asciiTheme="majorHAnsi" w:hAnsiTheme="majorHAnsi" w:cstheme="majorHAnsi"/>
+                            <w:sz w:val="18"/>
+                            <w:szCs w:val="18"/>
+                          </w:rPr>
+                          <w:t xml:space="preserve">Normal state </w:t>
+                        </w:r>
+                        <w:r>
+                          <w:rPr>
+                            <w:rFonts w:asciiTheme="majorHAnsi" w:hAnsiTheme="majorHAnsi" w:cstheme="majorHAnsi"/>
+                            <w:sz w:val="18"/>
+                            <w:szCs w:val="18"/>
+                          </w:rPr>
+                          <w:t xml:space="preserve">or </w:t>
+                        </w:r>
+                        <w:proofErr w:type="spellStart"/>
+                        <w:proofErr w:type="gramStart"/>
+                        <w:r>
+                          <w:rPr>
+                            <w:rFonts w:asciiTheme="majorHAnsi" w:hAnsiTheme="majorHAnsi" w:cstheme="majorHAnsi"/>
+                            <w:sz w:val="18"/>
+                            <w:szCs w:val="18"/>
+                          </w:rPr>
+                          <w:t>Yes</w:t>
+                        </w:r>
+                        <w:proofErr w:type="spellEnd"/>
+                        <w:r>
+                          <w:rPr>
+                            <w:rFonts w:asciiTheme="majorHAnsi" w:hAnsiTheme="majorHAnsi" w:cstheme="majorHAnsi"/>
+                            <w:sz w:val="18"/>
+                            <w:szCs w:val="18"/>
+                          </w:rPr>
+                          <w:t> )</w:t>
+                        </w:r>
+                        <w:proofErr w:type="gramEnd"/>
+                        <w:r>
+                          <w:rPr>
+                            <w:rFonts w:asciiTheme="majorHAnsi" w:hAnsiTheme="majorHAnsi" w:cstheme="majorHAnsi"/>
+                            <w:sz w:val="18"/>
+                            <w:szCs w:val="18"/>
+                          </w:rPr>
+                          <w:t xml:space="preserve"> </w:t>
+                        </w:r>
+                        <w:r>
+                          <w:rPr>
+                            <w:rFonts w:asciiTheme="majorHAnsi" w:hAnsiTheme="majorHAnsi" w:cstheme="majorHAnsi"/>
+                            <w:sz w:val="18"/>
+                            <w:szCs w:val="18"/>
+                          </w:rPr>
+                          <w:t xml:space="preserve">&amp; </w:t>
                         </w:r>
                         <w:r>
                           <w:rPr>
@@ -3886,7 +4099,7 @@
                     </w:txbxContent>
                   </v:textbox>
                 </v:shape>
-                <v:shape id="Text Box 7083" o:spid="_x0000_s1032" type="#_x0000_t202" style="position:absolute;left:2813;top:10760;width:2909;height:551;visibility:visible;mso-wrap-style:square;v-text-anchor:top" o:gfxdata="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" filled="f" stroked="f">
+                <v:shape id="Text Box 7083" o:spid="_x0000_s1032" type="#_x0000_t202" style="position:absolute;left:2813;top:10690;width:3369;height:551;visibility:visible;mso-wrap-style:square;v-text-anchor:top" o:gfxdata="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" filled="f" stroked="f">
                   <o:lock v:ext="edit" aspectratio="t"/>
                   <v:textbox>
                     <w:txbxContent>
@@ -3909,7 +4122,49 @@
                             <w:sz w:val="18"/>
                             <w:szCs w:val="18"/>
                           </w:rPr>
-                          <w:t xml:space="preserve">Normal state &amp; </w:t>
+                          <w:t>(</w:t>
+                        </w:r>
+                        <w:r>
+                          <w:rPr>
+                            <w:rFonts w:asciiTheme="majorHAnsi" w:hAnsiTheme="majorHAnsi" w:cstheme="majorHAnsi"/>
+                            <w:sz w:val="18"/>
+                            <w:szCs w:val="18"/>
+                          </w:rPr>
+                          <w:t>Normal state</w:t>
+                        </w:r>
+                        <w:r>
+                          <w:rPr>
+                            <w:rFonts w:asciiTheme="majorHAnsi" w:hAnsiTheme="majorHAnsi" w:cstheme="majorHAnsi"/>
+                            <w:sz w:val="18"/>
+                            <w:szCs w:val="18"/>
+                          </w:rPr>
+                          <w:t xml:space="preserve"> OR </w:t>
+                        </w:r>
+                        <w:proofErr w:type="spellStart"/>
+                        <w:r>
+                          <w:rPr>
+                            <w:rFonts w:asciiTheme="majorHAnsi" w:hAnsiTheme="majorHAnsi" w:cstheme="majorHAnsi"/>
+                            <w:sz w:val="18"/>
+                            <w:szCs w:val="18"/>
+                          </w:rPr>
+                          <w:t>Yes</w:t>
+                        </w:r>
+                        <w:proofErr w:type="spellEnd"/>
+                        <w:r>
+                          <w:rPr>
+                            <w:rFonts w:asciiTheme="majorHAnsi" w:hAnsiTheme="majorHAnsi" w:cstheme="majorHAnsi"/>
+                            <w:sz w:val="18"/>
+                            <w:szCs w:val="18"/>
+                          </w:rPr>
+                          <w:t>)</w:t>
+                        </w:r>
+                        <w:r>
+                          <w:rPr>
+                            <w:rFonts w:asciiTheme="majorHAnsi" w:hAnsiTheme="majorHAnsi" w:cstheme="majorHAnsi"/>
+                            <w:sz w:val="18"/>
+                            <w:szCs w:val="18"/>
+                          </w:rPr>
+                          <w:t xml:space="preserve"> &amp; </w:t>
                         </w:r>
                         <w:r>
                           <w:rPr>
@@ -3941,7 +4196,7 @@
                     </w:txbxContent>
                   </v:textbox>
                 </v:shape>
-                <v:shape id="Text Box 7088" o:spid="_x0000_s1033" type="#_x0000_t202" style="position:absolute;left:2905;top:5288;width:2281;height:380;visibility:visible;mso-wrap-style:square;v-text-anchor:top" o:gfxdata="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" filled="f" stroked="f">
+                <v:shape id="Text Box 7088" o:spid="_x0000_s1033" type="#_x0000_t202" style="position:absolute;left:2905;top:5288;width:2281;height:380;visibility:visible;mso-wrap-style:square;v-text-anchor:top" o:gfxdata="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" filled="f" stroked="f">
                   <o:lock v:ext="edit" aspectratio="t"/>
                   <v:textbox>
                     <w:txbxContent>
@@ -3965,7 +4220,7 @@
                     </w:txbxContent>
                   </v:textbox>
                 </v:shape>
-                <v:shape id="Text Box 10118" o:spid="_x0000_s1034" type="#_x0000_t202" style="position:absolute;left:2744;top:6893;width:4172;height:453;visibility:visible;mso-wrap-style:square;v-text-anchor:top" o:gfxdata="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" filled="f" stroked="f">
+                <v:shape id="Text Box 10118" o:spid="_x0000_s1034" type="#_x0000_t202" style="position:absolute;left:2744;top:6893;width:4172;height:453;visibility:visible;mso-wrap-style:square;v-text-anchor:top" o:gfxdata="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" filled="f" stroked="f">
                   <o:lock v:ext="edit" aspectratio="t"/>
                   <v:textbox>
                     <w:txbxContent>
@@ -3983,7 +4238,16 @@
                             <w:sz w:val="18"/>
                             <w:szCs w:val="18"/>
                           </w:rPr>
-                          <w:t>Cryostat-2K = true (Pumping HX683 started</w:t>
+                          <w:t xml:space="preserve">Cryostat-2K = true (Pumping HX683 </w:t>
+                        </w:r>
+                        <w:proofErr w:type="gramStart"/>
+                        <w:r>
+                          <w:rPr>
+                            <w:rFonts w:asciiTheme="majorHAnsi" w:hAnsiTheme="majorHAnsi" w:cstheme="majorHAnsi"/>
+                            <w:sz w:val="18"/>
+                            <w:szCs w:val="18"/>
+                          </w:rPr>
+                          <w:t>started</w:t>
                         </w:r>
                         <w:r>
                           <w:rPr>
@@ -4001,21 +4265,22 @@
                           </w:rPr>
                           <w:t>)</w:t>
                         </w:r>
+                        <w:proofErr w:type="gramEnd"/>
                       </w:p>
                     </w:txbxContent>
                   </v:textbox>
                 </v:shape>
-                <v:shape id="AutoShape 7086" o:spid="_x0000_s1035" type="#_x0000_t32" style="position:absolute;left:7935;top:10915;width:227;height:0;visibility:visible;mso-wrap-style:square" o:connectortype="straight" o:gfxdata="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"/>
-                <v:shape id="AutoShape 7091" o:spid="_x0000_s1036" type="#_x0000_t32" style="position:absolute;left:2606;top:9052;width:227;height:0;visibility:visible;mso-wrap-style:square" o:connectortype="straight" o:gfxdata="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"/>
-                <v:shape id="AutoShape 7107" o:spid="_x0000_s1037" type="#_x0000_t32" style="position:absolute;left:2600;top:5539;width:227;height:0;visibility:visible;mso-wrap-style:square" o:connectortype="straight" o:gfxdata="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"/>
-                <v:shape id="AutoShape 7101" o:spid="_x0000_s1038" type="#_x0000_t32" style="position:absolute;left:1198;top:12784;width:0;height:283;visibility:visible;mso-wrap-style:square" o:connectortype="straight" o:gfxdata="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" strokeweight=".5pt">
+                <v:shape id="AutoShape 7086" o:spid="_x0000_s1035" type="#_x0000_t32" style="position:absolute;left:7935;top:10915;width:227;height:0;visibility:visible;mso-wrap-style:square" o:connectortype="straight" o:gfxdata="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"/>
+                <v:shape id="AutoShape 7091" o:spid="_x0000_s1036" type="#_x0000_t32" style="position:absolute;left:2606;top:9052;width:227;height:0;visibility:visible;mso-wrap-style:square" o:connectortype="straight" o:gfxdata="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"/>
+                <v:shape id="AutoShape 7107" o:spid="_x0000_s1037" type="#_x0000_t32" style="position:absolute;left:2600;top:5539;width:227;height:0;visibility:visible;mso-wrap-style:square" o:connectortype="straight" o:gfxdata="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"/>
+                <v:shape id="AutoShape 7101" o:spid="_x0000_s1038" type="#_x0000_t32" style="position:absolute;left:1198;top:12784;width:0;height:283;visibility:visible;mso-wrap-style:square" o:connectortype="straight" o:gfxdata="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" strokeweight=".5pt">
                   <v:stroke startarrow="block"/>
                 </v:shape>
-                <v:shape id="AutoShape 7102" o:spid="_x0000_s1039" type="#_x0000_t32" style="position:absolute;left:2610;top:12493;width:227;height:0;visibility:visible;mso-wrap-style:square" o:connectortype="straight" o:gfxdata="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"/>
-                <v:shape id="AutoShape 10120" o:spid="_x0000_s1040" type="#_x0000_t32" style="position:absolute;left:8052;top:10685;width:0;height:2381;visibility:visible;mso-wrap-style:square" o:connectortype="straight" o:gfxdata="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"/>
-                <v:shape id="AutoShape 11994" o:spid="_x0000_s1041" type="#_x0000_t32" style="position:absolute;left:2726;top:5261;width:0;height:7483;visibility:visible;mso-wrap-style:square" o:connectortype="straight" o:gfxdata="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"/>
-                <v:shape id="AutoShape 11995" o:spid="_x0000_s1042" type="#_x0000_t32" style="position:absolute;left:2609;top:7065;width:227;height:0;visibility:visible;mso-wrap-style:square" o:connectortype="straight" o:gfxdata="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"/>
-                <v:shape id="Text Box 11999" o:spid="_x0000_s1043" type="#_x0000_t202" style="position:absolute;left:2887;top:8848;width:1932;height:450;visibility:visible;mso-wrap-style:square;v-text-anchor:top" o:gfxdata="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" filled="f" stroked="f">
+                <v:shape id="AutoShape 7102" o:spid="_x0000_s1039" type="#_x0000_t32" style="position:absolute;left:2610;top:12493;width:227;height:0;visibility:visible;mso-wrap-style:square" o:connectortype="straight" o:gfxdata="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"/>
+                <v:shape id="AutoShape 10120" o:spid="_x0000_s1040" type="#_x0000_t32" style="position:absolute;left:8052;top:10685;width:0;height:2381;visibility:visible;mso-wrap-style:square" o:connectortype="straight" o:gfxdata="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"/>
+                <v:shape id="AutoShape 11994" o:spid="_x0000_s1041" type="#_x0000_t32" style="position:absolute;left:2726;top:5261;width:0;height:7483;visibility:visible;mso-wrap-style:square" o:connectortype="straight" o:gfxdata="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"/>
+                <v:shape id="AutoShape 11995" o:spid="_x0000_s1042" type="#_x0000_t32" style="position:absolute;left:2609;top:7065;width:227;height:0;visibility:visible;mso-wrap-style:square" o:connectortype="straight" o:gfxdata="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"/>
+                <v:shape id="Text Box 11999" o:spid="_x0000_s1043" type="#_x0000_t202" style="position:absolute;left:2887;top:8848;width:1932;height:450;visibility:visible;mso-wrap-style:square;v-text-anchor:top" o:gfxdata="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" filled="f" stroked="f">
                   <o:lock v:ext="edit" aspectratio="t"/>
                   <v:textbox>
                     <w:txbxContent>
@@ -4039,8 +4304,8 @@
                     </w:txbxContent>
                   </v:textbox>
                 </v:shape>
-                <v:shape id="AutoShape 12002" o:spid="_x0000_s1044" type="#_x0000_t32" style="position:absolute;left:2595;top:10935;width:227;height:0;visibility:visible;mso-wrap-style:square" o:connectortype="straight" o:gfxdata="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"/>
-                <v:rect id="Rectangle 12024" o:spid="_x0000_s1045" style="position:absolute;left:2096;top:4612;width:1200;height:757;visibility:visible;mso-wrap-style:square;v-text-anchor:top" o:gfxdata="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">
+                <v:shape id="AutoShape 12002" o:spid="_x0000_s1044" type="#_x0000_t32" style="position:absolute;left:2595;top:10860;width:227;height:0;visibility:visible;mso-wrap-style:square" o:connectortype="straight" o:gfxdata="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"/>
+                <v:rect id="Rectangle 12024" o:spid="_x0000_s1045" style="position:absolute;left:2096;top:4612;width:1200;height:757;visibility:visible;mso-wrap-style:square;v-text-anchor:top" o:gfxdata="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">
                   <v:textbox>
                     <w:txbxContent>
                       <w:p>
@@ -4074,7 +4339,7 @@
                     </w:txbxContent>
                   </v:textbox>
                 </v:rect>
-                <v:rect id="Rectangle 12021" o:spid="_x0000_s1046" style="position:absolute;left:1757;top:11077;width:1361;height:1243;visibility:visible;mso-wrap-style:square;v-text-anchor:top" o:gfxdata="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">
+                <v:rect id="Rectangle 12021" o:spid="_x0000_s1046" style="position:absolute;left:1757;top:11077;width:1361;height:1243;visibility:visible;mso-wrap-style:square;v-text-anchor:top" o:gfxdata="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">
                   <v:textbox>
                     <w:txbxContent>
                       <w:p>
@@ -4099,7 +4364,7 @@
                     </w:txbxContent>
                   </v:textbox>
                 </v:rect>
-                <v:shape id="Text Box 12022" o:spid="_x0000_s1047" type="#_x0000_t202" style="position:absolute;left:3113;top:11077;width:1984;height:1243;visibility:visible;mso-wrap-style:square;v-text-anchor:top" o:gfxdata="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">
+                <v:shape id="Text Box 12022" o:spid="_x0000_s1047" type="#_x0000_t202" style="position:absolute;left:3113;top:11077;width:1984;height:1243;visibility:visible;mso-wrap-style:square;v-text-anchor:top" o:gfxdata="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">
                   <v:textbox>
                     <w:txbxContent>
                       <w:p>
@@ -4185,7 +4450,7 @@
                     </w:txbxContent>
                   </v:textbox>
                 </v:shape>
-                <v:shape id="Text Box 12023" o:spid="_x0000_s1048" type="#_x0000_t202" style="position:absolute;left:5089;top:11077;width:1984;height:1247;visibility:visible;mso-wrap-style:square;v-text-anchor:top" o:gfxdata="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">
+                <v:shape id="Text Box 12023" o:spid="_x0000_s1048" type="#_x0000_t202" style="position:absolute;left:5089;top:11077;width:1984;height:1247;visibility:visible;mso-wrap-style:square;v-text-anchor:top" o:gfxdata="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">
                   <v:textbox>
                     <w:txbxContent>
                       <w:p>
@@ -4273,7 +4538,7 @@
                     </w:txbxContent>
                   </v:textbox>
                 </v:shape>
-                <v:shape id="Text Box 12030" o:spid="_x0000_s1049" type="#_x0000_t202" style="position:absolute;left:2892;top:12376;width:2909;height:551;visibility:visible;mso-wrap-style:square;v-text-anchor:top" o:gfxdata="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" filled="f" stroked="f">
+                <v:shape id="Text Box 12030" o:spid="_x0000_s1049" type="#_x0000_t202" style="position:absolute;left:2892;top:12376;width:2909;height:551;visibility:visible;mso-wrap-style:square;v-text-anchor:top" o:gfxdata="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" filled="f" stroked="f">
                   <o:lock v:ext="edit" aspectratio="t"/>
                   <v:textbox>
                     <w:txbxContent>
@@ -4312,11 +4577,11 @@
                     </w:txbxContent>
                   </v:textbox>
                 </v:shape>
-                <v:shape id="AutoShape 12031" o:spid="_x0000_s1050" type="#_x0000_t32" style="position:absolute;left:1195;top:12730;width:1531;height:0;visibility:visible;mso-wrap-style:square" o:connectortype="straight" o:gfxdata="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"/>
-                <v:shape id="AutoShape 12032" o:spid="_x0000_s1051" type="#_x0000_t32" style="position:absolute;left:1212;top:7122;width:1304;height:0;visibility:visible;mso-wrap-style:square" o:connectortype="straight" o:gfxdata="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" strokeweight=".5pt">
+                <v:shape id="AutoShape 12031" o:spid="_x0000_s1050" type="#_x0000_t32" style="position:absolute;left:1195;top:12730;width:1531;height:0;visibility:visible;mso-wrap-style:square" o:connectortype="straight" o:gfxdata="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"/>
+                <v:shape id="AutoShape 12032" o:spid="_x0000_s1051" type="#_x0000_t32" style="position:absolute;left:1212;top:7122;width:1304;height:0;visibility:visible;mso-wrap-style:square" o:connectortype="straight" o:gfxdata="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" strokeweight=".5pt">
                   <v:stroke endarrow="block"/>
                 </v:shape>
-                <v:rect id="Rectangle 12017" o:spid="_x0000_s1052" style="position:absolute;left:1757;top:9195;width:1361;height:1077;visibility:visible;mso-wrap-style:square;v-text-anchor:top" o:gfxdata="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">
+                <v:rect id="Rectangle 12017" o:spid="_x0000_s1052" style="position:absolute;left:1757;top:9195;width:1361;height:1077;visibility:visible;mso-wrap-style:square;v-text-anchor:top" o:gfxdata="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">
                   <v:textbox>
                     <w:txbxContent>
                       <w:p>
@@ -4375,7 +4640,7 @@
                     </w:txbxContent>
                   </v:textbox>
                 </v:rect>
-                <v:shape id="Text Box 12018" o:spid="_x0000_s1053" type="#_x0000_t202" style="position:absolute;left:3118;top:9195;width:1984;height:1077;visibility:visible;mso-wrap-style:square;v-text-anchor:top" o:gfxdata="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">
+                <v:shape id="Text Box 12018" o:spid="_x0000_s1053" type="#_x0000_t202" style="position:absolute;left:3118;top:9195;width:1984;height:1077;visibility:visible;mso-wrap-style:square;v-text-anchor:top" o:gfxdata="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">
                   <v:textbox>
                     <w:txbxContent>
                       <w:p>
@@ -4468,8 +4733,8 @@
                     </w:txbxContent>
                   </v:textbox>
                 </v:shape>
-                <v:group id="Group 12039" o:spid="_x0000_s1054" style="position:absolute;left:1704;top:5683;width:5314;height:1247" coordorigin="1704,6426" coordsize="5314,1247" o:gfxdata="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">
-                  <v:rect id="Rectangle 12011" o:spid="_x0000_s1055" style="position:absolute;left:1704;top:6426;width:1361;height:1247;visibility:visible;mso-wrap-style:square;v-text-anchor:top" o:gfxdata="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">
+                <v:group id="Group 12039" o:spid="_x0000_s1054" style="position:absolute;left:1704;top:5683;width:5314;height:1247" coordorigin="1704,6426" coordsize="5314,1247" o:gfxdata="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">
+                  <v:rect id="Rectangle 12011" o:spid="_x0000_s1055" style="position:absolute;left:1704;top:6426;width:1361;height:1247;visibility:visible;mso-wrap-style:square;v-text-anchor:top" o:gfxdata="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">
                     <v:textbox>
                       <w:txbxContent>
                         <w:p>
@@ -4507,13 +4772,31 @@
                               <w:sz w:val="18"/>
                               <w:szCs w:val="18"/>
                             </w:rPr>
-                            <w:t>Two bath connected</w:t>
+                            <w:t xml:space="preserve">Two </w:t>
+                          </w:r>
+                          <w:proofErr w:type="gramStart"/>
+                          <w:r>
+                            <w:rPr>
+                              <w:rFonts w:asciiTheme="majorHAnsi" w:hAnsiTheme="majorHAnsi" w:cstheme="majorHAnsi"/>
+                              <w:sz w:val="18"/>
+                              <w:szCs w:val="18"/>
+                            </w:rPr>
+                            <w:t>bath</w:t>
+                          </w:r>
+                          <w:proofErr w:type="gramEnd"/>
+                          <w:r>
+                            <w:rPr>
+                              <w:rFonts w:asciiTheme="majorHAnsi" w:hAnsiTheme="majorHAnsi" w:cstheme="majorHAnsi"/>
+                              <w:sz w:val="18"/>
+                              <w:szCs w:val="18"/>
+                            </w:rPr>
+                            <w:t xml:space="preserve"> connected</w:t>
                           </w:r>
                         </w:p>
                       </w:txbxContent>
                     </v:textbox>
                   </v:rect>
-                  <v:shape id="Text Box 12012" o:spid="_x0000_s1056" type="#_x0000_t202" style="position:absolute;left:3061;top:6426;width:1984;height:1247;visibility:visible;mso-wrap-style:square;v-text-anchor:top" o:gfxdata="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">
+                  <v:shape id="Text Box 12012" o:spid="_x0000_s1056" type="#_x0000_t202" style="position:absolute;left:3061;top:6426;width:1984;height:1247;visibility:visible;mso-wrap-style:square;v-text-anchor:top" o:gfxdata="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">
                     <v:textbox>
                       <w:txbxContent>
                         <w:p>
@@ -4573,7 +4856,7 @@
                       </w:txbxContent>
                     </v:textbox>
                   </v:shape>
-                  <v:shape id="Text Box 12034" o:spid="_x0000_s1057" type="#_x0000_t202" style="position:absolute;left:5034;top:6426;width:1984;height:1247;visibility:visible;mso-wrap-style:square;v-text-anchor:top" o:gfxdata="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">
+                  <v:shape id="Text Box 12034" o:spid="_x0000_s1057" type="#_x0000_t202" style="position:absolute;left:5034;top:6426;width:1984;height:1247;visibility:visible;mso-wrap-style:square;v-text-anchor:top" o:gfxdata="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">
                     <v:textbox>
                       <w:txbxContent>
                         <w:p>
@@ -4691,8 +4974,8 @@
                     </v:textbox>
                   </v:shape>
                 </v:group>
-                <v:shape id="AutoShape 12035" o:spid="_x0000_s1058" type="#_x0000_t32" style="position:absolute;left:7928;top:12922;width:227;height:0;visibility:visible;mso-wrap-style:square" o:connectortype="straight" o:gfxdata="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"/>
-                <v:shape id="Text Box 12036" o:spid="_x0000_s1059" type="#_x0000_t202" style="position:absolute;left:8140;top:12777;width:2909;height:551;visibility:visible;mso-wrap-style:square;v-text-anchor:top" o:gfxdata="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" filled="f" stroked="f">
+                <v:shape id="AutoShape 12035" o:spid="_x0000_s1058" type="#_x0000_t32" style="position:absolute;left:7928;top:12922;width:227;height:0;visibility:visible;mso-wrap-style:square" o:connectortype="straight" o:gfxdata="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"/>
+                <v:shape id="Text Box 12036" o:spid="_x0000_s1059" type="#_x0000_t202" style="position:absolute;left:8140;top:12777;width:2909;height:551;visibility:visible;mso-wrap-style:square;v-text-anchor:top" o:gfxdata="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" filled="f" stroked="f">
                   <o:lock v:ext="edit" aspectratio="t"/>
                   <v:textbox>
                     <w:txbxContent>
@@ -4731,9 +5014,9 @@
                     </w:txbxContent>
                   </v:textbox>
                 </v:shape>
-                <v:shape id="AutoShape 12037" o:spid="_x0000_s1060" type="#_x0000_t32" style="position:absolute;left:1200;top:13063;width:6860;height:0;visibility:visible;mso-wrap-style:square" o:connectortype="straight" o:gfxdata="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"/>
-                <v:group id="Group 12040" o:spid="_x0000_s1061" style="position:absolute;left:7555;top:11074;width:3341;height:1703" coordorigin="7555,13038" coordsize="3341,1703" o:gfxdata="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">
-                  <v:rect id="Rectangle 12027" o:spid="_x0000_s1062" style="position:absolute;left:7555;top:13038;width:1361;height:1701;visibility:visible;mso-wrap-style:square;v-text-anchor:top" o:gfxdata="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">
+                <v:shape id="AutoShape 12037" o:spid="_x0000_s1060" type="#_x0000_t32" style="position:absolute;left:1200;top:13063;width:6860;height:0;visibility:visible;mso-wrap-style:square" o:connectortype="straight" o:gfxdata="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"/>
+                <v:group id="Group 12040" o:spid="_x0000_s1061" style="position:absolute;left:7555;top:11074;width:3341;height:1703" coordorigin="7555,13038" coordsize="3341,1703" o:gfxdata="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">
+                  <v:rect id="Rectangle 12027" o:spid="_x0000_s1062" style="position:absolute;left:7555;top:13038;width:1361;height:1701;visibility:visible;mso-wrap-style:square;v-text-anchor:top" o:gfxdata="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">
                     <v:textbox>
                       <w:txbxContent>
                         <w:p>
@@ -4771,13 +5054,31 @@
                               <w:sz w:val="18"/>
                               <w:szCs w:val="18"/>
                             </w:rPr>
-                            <w:t>Two bath connected</w:t>
+                            <w:t xml:space="preserve">Two </w:t>
+                          </w:r>
+                          <w:proofErr w:type="gramStart"/>
+                          <w:r>
+                            <w:rPr>
+                              <w:rFonts w:asciiTheme="majorHAnsi" w:hAnsiTheme="majorHAnsi" w:cstheme="majorHAnsi"/>
+                              <w:sz w:val="18"/>
+                              <w:szCs w:val="18"/>
+                            </w:rPr>
+                            <w:t>bath</w:t>
+                          </w:r>
+                          <w:proofErr w:type="gramEnd"/>
+                          <w:r>
+                            <w:rPr>
+                              <w:rFonts w:asciiTheme="majorHAnsi" w:hAnsiTheme="majorHAnsi" w:cstheme="majorHAnsi"/>
+                              <w:sz w:val="18"/>
+                              <w:szCs w:val="18"/>
+                            </w:rPr>
+                            <w:t xml:space="preserve"> connected</w:t>
                           </w:r>
                         </w:p>
                       </w:txbxContent>
                     </v:textbox>
                   </v:rect>
-                  <v:shape id="Text Box 12028" o:spid="_x0000_s1063" type="#_x0000_t202" style="position:absolute;left:8912;top:13040;width:1984;height:1701;visibility:visible;mso-wrap-style:square;v-text-anchor:top" o:gfxdata="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">
+                  <v:shape id="Text Box 12028" o:spid="_x0000_s1063" type="#_x0000_t202" style="position:absolute;left:8912;top:13040;width:1984;height:1701;visibility:visible;mso-wrap-style:square;v-text-anchor:top" o:gfxdata="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">
                     <v:textbox>
                       <w:txbxContent>
                         <w:p>
@@ -4930,10 +5231,10 @@
                     </v:textbox>
                   </v:shape>
                 </v:group>
-                <v:shape id="AutoShape 12042" o:spid="_x0000_s1064" type="#_x0000_t32" style="position:absolute;left:2714;top:8715;width:4139;height:0;visibility:visible;mso-wrap-style:square" o:connectortype="straight" o:gfxdata="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"/>
-                <v:shape id="AutoShape 12043" o:spid="_x0000_s1065" type="#_x0000_t32" style="position:absolute;left:6736;top:8848;width:227;height:0;visibility:visible;mso-wrap-style:square" o:connectortype="straight" o:gfxdata="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"/>
-                <v:shape id="AutoShape 12044" o:spid="_x0000_s1066" type="#_x0000_t32" style="position:absolute;left:6852;top:8714;width:0;height:1701;visibility:visible;mso-wrap-style:square" o:connectortype="straight" o:gfxdata="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"/>
-                <v:shape id="Text Box 12046" o:spid="_x0000_s1067" type="#_x0000_t202" style="position:absolute;left:7509;top:8980;width:2270;height:1101;visibility:visible;mso-wrap-style:square;v-text-anchor:top" o:gfxdata="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">
+                <v:shape id="AutoShape 12042" o:spid="_x0000_s1064" type="#_x0000_t32" style="position:absolute;left:2714;top:8715;width:4139;height:0;visibility:visible;mso-wrap-style:square" o:connectortype="straight" o:gfxdata="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"/>
+                <v:shape id="AutoShape 12043" o:spid="_x0000_s1065" type="#_x0000_t32" style="position:absolute;left:6736;top:8848;width:227;height:0;visibility:visible;mso-wrap-style:square" o:connectortype="straight" o:gfxdata="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"/>
+                <v:shape id="AutoShape 12044" o:spid="_x0000_s1066" type="#_x0000_t32" style="position:absolute;left:6852;top:8714;width:0;height:1701;visibility:visible;mso-wrap-style:square" o:connectortype="straight" o:gfxdata="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"/>
+                <v:shape id="Text Box 12046" o:spid="_x0000_s1067" type="#_x0000_t202" style="position:absolute;left:7509;top:8980;width:2270;height:1101;visibility:visible;mso-wrap-style:square;v-text-anchor:top" o:gfxdata="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">
                   <v:textbox>
                     <w:txbxContent>
                       <w:p>
@@ -5031,7 +5332,7 @@
                     </w:txbxContent>
                   </v:textbox>
                 </v:shape>
-                <v:rect id="Rectangle 12047" o:spid="_x0000_s1068" style="position:absolute;left:6154;top:8980;width:1361;height:1099;visibility:visible;mso-wrap-style:square;v-text-anchor:top" o:gfxdata="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">
+                <v:rect id="Rectangle 12047" o:spid="_x0000_s1068" style="position:absolute;left:6154;top:8980;width:1361;height:1099;visibility:visible;mso-wrap-style:square;v-text-anchor:top" o:gfxdata="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">
                   <v:textbox>
                     <w:txbxContent>
                       <w:p>
@@ -5074,10 +5375,10 @@
                     </w:txbxContent>
                   </v:textbox>
                 </v:rect>
-                <v:shape id="AutoShape 12048" o:spid="_x0000_s1069" type="#_x0000_t32" style="position:absolute;left:6739;top:10218;width:227;height:0;visibility:visible;mso-wrap-style:square" o:connectortype="straight" o:gfxdata="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"/>
-                <v:shape id="AutoShape 12049" o:spid="_x0000_s1070" type="#_x0000_t32" style="position:absolute;left:6857;top:10417;width:3742;height:0;visibility:visible;mso-wrap-style:square" o:connectortype="straight" o:gfxdata="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"/>
-                <v:shape id="AutoShape 12050" o:spid="_x0000_s1071" type="#_x0000_t32" style="position:absolute;left:10592;top:4961;width:0;height:5443;flip:x;visibility:visible;mso-wrap-style:square" o:connectortype="straight" o:gfxdata="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"/>
-                <v:shape id="Text Box 12051" o:spid="_x0000_s1072" type="#_x0000_t202" style="position:absolute;left:6917;top:10067;width:1316;height:374;visibility:visible;mso-wrap-style:square;v-text-anchor:top" o:gfxdata="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" filled="f" stroked="f">
+                <v:shape id="AutoShape 12048" o:spid="_x0000_s1069" type="#_x0000_t32" style="position:absolute;left:6739;top:10218;width:227;height:0;visibility:visible;mso-wrap-style:square" o:connectortype="straight" o:gfxdata="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"/>
+                <v:shape id="AutoShape 12049" o:spid="_x0000_s1070" type="#_x0000_t32" style="position:absolute;left:6857;top:10417;width:3742;height:0;visibility:visible;mso-wrap-style:square" o:connectortype="straight" o:gfxdata="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"/>
+                <v:shape id="AutoShape 12050" o:spid="_x0000_s1071" type="#_x0000_t32" style="position:absolute;left:10592;top:4961;width:0;height:5443;flip:x;visibility:visible;mso-wrap-style:square" o:connectortype="straight" o:gfxdata="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"/>
+                <v:shape id="Text Box 12051" o:spid="_x0000_s1072" type="#_x0000_t202" style="position:absolute;left:6917;top:10067;width:1316;height:374;visibility:visible;mso-wrap-style:square;v-text-anchor:top" o:gfxdata="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" filled="f" stroked="f">
                   <o:lock v:ext="edit" aspectratio="t"/>
                   <v:textbox>
                     <w:txbxContent>
@@ -5109,7 +5410,7 @@
                     </w:txbxContent>
                   </v:textbox>
                 </v:shape>
-                <v:oval id="Oval 4751" o:spid="_x0000_s1073" style="position:absolute;left:2080;top:4576;width:408;height:406;visibility:visible;mso-wrap-style:square;v-text-anchor:top" o:gfxdata="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" strokecolor="#4a7ebb" strokeweight="3.5pt">
+                <v:oval id="Oval 4751" o:spid="_x0000_s1073" style="position:absolute;left:2080;top:4576;width:408;height:406;visibility:visible;mso-wrap-style:square;v-text-anchor:top" o:gfxdata="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" strokecolor="#4a7ebb" strokeweight="3.5pt">
                   <v:textbox inset="0,0,0,0">
                     <w:txbxContent>
                       <w:p>
@@ -5133,7 +5434,7 @@
                     </w:txbxContent>
                   </v:textbox>
                 </v:oval>
-                <v:oval id="Oval 4752" o:spid="_x0000_s1074" style="position:absolute;left:1638;top:5600;width:408;height:406;visibility:visible;mso-wrap-style:square;v-text-anchor:top" o:gfxdata="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" strokecolor="#4a7ebb" strokeweight="3.5pt">
+                <v:oval id="Oval 4752" o:spid="_x0000_s1074" style="position:absolute;left:1638;top:5600;width:408;height:406;visibility:visible;mso-wrap-style:square;v-text-anchor:top" o:gfxdata="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" strokecolor="#4a7ebb" strokeweight="3.5pt">
                   <v:textbox inset="0,0,0,0">
                     <w:txbxContent>
                       <w:p>
@@ -5157,7 +5458,7 @@
                     </w:txbxContent>
                   </v:textbox>
                 </v:oval>
-                <v:oval id="Oval 4754" o:spid="_x0000_s1075" style="position:absolute;left:1777;top:9176;width:408;height:406;visibility:visible;mso-wrap-style:square;v-text-anchor:top" o:gfxdata="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" strokecolor="#4a7ebb" strokeweight="3.5pt">
+                <v:oval id="Oval 4754" o:spid="_x0000_s1075" style="position:absolute;left:1777;top:9176;width:408;height:406;visibility:visible;mso-wrap-style:square;v-text-anchor:top" o:gfxdata="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" strokecolor="#4a7ebb" strokeweight="3.5pt">
                   <v:textbox inset="0,0,0,0">
                     <w:txbxContent>
                       <w:p>
@@ -5181,7 +5482,7 @@
                     </w:txbxContent>
                   </v:textbox>
                 </v:oval>
-                <v:oval id="Oval 4755" o:spid="_x0000_s1076" style="position:absolute;left:6182;top:8979;width:408;height:406;visibility:visible;mso-wrap-style:square;v-text-anchor:top" o:gfxdata="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" strokecolor="#4a7ebb" strokeweight="3.5pt">
+                <v:oval id="Oval 4755" o:spid="_x0000_s1076" style="position:absolute;left:6182;top:8979;width:408;height:406;visibility:visible;mso-wrap-style:square;v-text-anchor:top" o:gfxdata="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" strokecolor="#4a7ebb" strokeweight="3.5pt">
                   <v:textbox inset="0,0,0,0">
                     <w:txbxContent>
                       <w:p>
@@ -5205,7 +5506,7 @@
                     </w:txbxContent>
                   </v:textbox>
                 </v:oval>
-                <v:oval id="Oval 4756" o:spid="_x0000_s1077" style="position:absolute;left:7477;top:10990;width:408;height:406;visibility:visible;mso-wrap-style:square;v-text-anchor:top" o:gfxdata="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" strokecolor="#4a7ebb" strokeweight="3.5pt">
+                <v:oval id="Oval 4756" o:spid="_x0000_s1077" style="position:absolute;left:7477;top:10990;width:408;height:406;visibility:visible;mso-wrap-style:square;v-text-anchor:top" o:gfxdata="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" strokecolor="#4a7ebb" strokeweight="3.5pt">
                   <v:textbox inset="0,0,0,0">
                     <w:txbxContent>
                       <w:p>
@@ -5229,7 +5530,7 @@
                     </w:txbxContent>
                   </v:textbox>
                 </v:oval>
-                <v:oval id="Oval 4757" o:spid="_x0000_s1078" style="position:absolute;left:1726;top:11015;width:408;height:406;visibility:visible;mso-wrap-style:square;v-text-anchor:top" o:gfxdata="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" strokecolor="#4a7ebb" strokeweight="3.5pt">
+                <v:oval id="Oval 4757" o:spid="_x0000_s1078" style="position:absolute;left:1726;top:11015;width:408;height:406;visibility:visible;mso-wrap-style:square;v-text-anchor:top" o:gfxdata="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" strokecolor="#4a7ebb" strokeweight="3.5pt">
                   <v:textbox inset="0,0,0,0">
                     <w:txbxContent>
                       <w:p>
@@ -5253,8 +5554,8 @@
                     </w:txbxContent>
                   </v:textbox>
                 </v:oval>
-                <v:group id="Group 4758" o:spid="_x0000_s1079" style="position:absolute;left:1768;top:7275;width:5311;height:1266" coordorigin="1768,7275" coordsize="5311,1266" o:gfxdata="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">
-                  <v:rect id="Rectangle 12014" o:spid="_x0000_s1080" style="position:absolute;left:1768;top:7288;width:1361;height:1247;visibility:visible;mso-wrap-style:square;v-text-anchor:top" o:gfxdata="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">
+                <v:group id="Group 4758" o:spid="_x0000_s1079" style="position:absolute;left:1768;top:7275;width:5311;height:1266" coordorigin="1768,7275" coordsize="5311,1266" o:gfxdata="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">
+                  <v:rect id="Rectangle 12014" o:spid="_x0000_s1080" style="position:absolute;left:1768;top:7288;width:1361;height:1247;visibility:visible;mso-wrap-style:square;v-text-anchor:top" o:gfxdata="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">
                     <v:textbox>
                       <w:txbxContent>
                         <w:p>
@@ -5298,7 +5599,7 @@
                       </w:txbxContent>
                     </v:textbox>
                   </v:rect>
-                  <v:shape id="Text Box 12015" o:spid="_x0000_s1081" type="#_x0000_t202" style="position:absolute;left:3125;top:7290;width:1984;height:1247;visibility:visible;mso-wrap-style:square;v-text-anchor:top" o:gfxdata="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">
+                  <v:shape id="Text Box 12015" o:spid="_x0000_s1081" type="#_x0000_t202" style="position:absolute;left:3125;top:7290;width:1984;height:1247;visibility:visible;mso-wrap-style:square;v-text-anchor:top" o:gfxdata="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">
                     <v:textbox>
                       <w:txbxContent>
                         <w:p>
@@ -5386,7 +5687,7 @@
                       </w:txbxContent>
                     </v:textbox>
                   </v:shape>
-                  <v:shape id="Text Box 12033" o:spid="_x0000_s1082" type="#_x0000_t202" style="position:absolute;left:5095;top:7275;width:1984;height:1266;visibility:visible;mso-wrap-style:square;v-text-anchor:top" o:gfxdata="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">
+                  <v:shape id="Text Box 12033" o:spid="_x0000_s1082" type="#_x0000_t202" style="position:absolute;left:5095;top:7275;width:1984;height:1266;visibility:visible;mso-wrap-style:square;v-text-anchor:top" o:gfxdata="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">
                     <v:textbox>
                       <w:txbxContent>
                         <w:p>
@@ -5504,7 +5805,7 @@
                     </v:textbox>
                   </v:shape>
                 </v:group>
-                <v:oval id="Oval 4759" o:spid="_x0000_s1083" style="position:absolute;left:1647;top:7226;width:408;height:406;visibility:visible;mso-wrap-style:square;v-text-anchor:top" o:gfxdata="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" strokecolor="#4a7ebb" strokeweight="3.5pt">
+                <v:oval id="Oval 4759" o:spid="_x0000_s1083" style="position:absolute;left:1647;top:7226;width:408;height:406;visibility:visible;mso-wrap-style:square;v-text-anchor:top" o:gfxdata="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" strokecolor="#4a7ebb" strokeweight="3.5pt">
                   <v:textbox inset="0,0,0,0">
                     <w:txbxContent>
                       <w:p>
@@ -5638,27 +5939,8 @@
           <w:szCs w:val="20"/>
         </w:rPr>
       </w:pPr>
-    </w:p>
-    <w:p>
-      <w:pPr>
-        <w:rPr>
-          <w:szCs w:val="20"/>
-        </w:rPr>
-      </w:pPr>
-    </w:p>
-    <w:p>
-      <w:pPr>
-        <w:rPr>
-          <w:szCs w:val="20"/>
-        </w:rPr>
-      </w:pPr>
-    </w:p>
-    <w:p>
-      <w:pPr>
-        <w:rPr>
-          <w:szCs w:val="20"/>
-        </w:rPr>
-      </w:pPr>
+      <w:bookmarkStart w:id="0" w:name="_GoBack"/>
+      <w:bookmarkEnd w:id="0"/>
     </w:p>
     <w:p>
       <w:pPr>
@@ -5831,12 +6113,7 @@
       </w:pPr>
     </w:p>
     <w:sectPr>
-      <w:headerReference w:type="even" r:id="rId8"/>
-      <w:headerReference w:type="default" r:id="rId9"/>
-      <w:footerReference w:type="even" r:id="rId10"/>
-      <w:footerReference w:type="default" r:id="rId11"/>
-      <w:headerReference w:type="first" r:id="rId12"/>
-      <w:footerReference w:type="first" r:id="rId13"/>
+      <w:footerReference w:type="default" r:id="rId9"/>
       <w:pgSz w:w="11900" w:h="16840"/>
       <w:pgMar w:top="425" w:right="1128" w:bottom="709" w:left="1418" w:header="709" w:footer="193" w:gutter="0"/>
       <w:cols w:space="708"/>
@@ -5846,7 +6123,7 @@
 </file>
 
 <file path=word/endnotes.xml><?xml version="1.0" encoding="utf-8"?>
-<w:endnotes xmlns:wpc="http://schemas.microsoft.com/office/word/2010/wordprocessingCanvas" xmlns:cx="http://schemas.microsoft.com/office/drawing/2014/chartex" xmlns:cx1="http://schemas.microsoft.com/office/drawing/2015/9/8/chartex" xmlns:mc="http://schemas.openxmlformats.org/markup-compatibility/2006" xmlns:o="urn:schemas-microsoft-com:office:office" xmlns:r="http://schemas.openxmlformats.org/officeDocument/2006/relationships" xmlns:m="http://schemas.openxmlformats.org/officeDocument/2006/math" xmlns:v="urn:schemas-microsoft-com:vml" xmlns:wp14="http://schemas.microsoft.com/office/word/2010/wordprocessingDrawing" xmlns:wp="http://schemas.openxmlformats.org/drawingml/2006/wordprocessingDrawing" xmlns:w10="urn:schemas-microsoft-com:office:word" xmlns:w="http://schemas.openxmlformats.org/wordprocessingml/2006/main" xmlns:w14="http://schemas.microsoft.com/office/word/2010/wordml" xmlns:w15="http://schemas.microsoft.com/office/word/2012/wordml" xmlns:w16se="http://schemas.microsoft.com/office/word/2015/wordml/symex" xmlns:wpg="http://schemas.microsoft.com/office/word/2010/wordprocessingGroup" xmlns:wpi="http://schemas.microsoft.com/office/word/2010/wordprocessingInk" xmlns:wne="http://schemas.microsoft.com/office/word/2006/wordml" xmlns:wps="http://schemas.microsoft.com/office/word/2010/wordprocessingShape" mc:Ignorable="w14 w15 w16se wp14">
+<w:endnotes xmlns:wpc="http://schemas.microsoft.com/office/word/2010/wordprocessingCanvas" xmlns:mc="http://schemas.openxmlformats.org/markup-compatibility/2006" xmlns:o="urn:schemas-microsoft-com:office:office" xmlns:r="http://schemas.openxmlformats.org/officeDocument/2006/relationships" xmlns:m="http://schemas.openxmlformats.org/officeDocument/2006/math" xmlns:v="urn:schemas-microsoft-com:vml" xmlns:wp14="http://schemas.microsoft.com/office/word/2010/wordprocessingDrawing" xmlns:wp="http://schemas.openxmlformats.org/drawingml/2006/wordprocessingDrawing" xmlns:w10="urn:schemas-microsoft-com:office:word" xmlns:w="http://schemas.openxmlformats.org/wordprocessingml/2006/main" xmlns:w14="http://schemas.microsoft.com/office/word/2010/wordml" xmlns:wpg="http://schemas.microsoft.com/office/word/2010/wordprocessingGroup" xmlns:wpi="http://schemas.microsoft.com/office/word/2010/wordprocessingInk" xmlns:wne="http://schemas.microsoft.com/office/word/2006/wordml" xmlns:wps="http://schemas.microsoft.com/office/word/2010/wordprocessingShape" mc:Ignorable="w14 wp14">
   <w:endnote w:type="separator" w:id="-1">
     <w:p>
       <w:r>
@@ -5865,17 +6142,7 @@
 </file>
 
 <file path=word/footer1.xml><?xml version="1.0" encoding="utf-8"?>
-<w:ftr xmlns:wpc="http://schemas.microsoft.com/office/word/2010/wordprocessingCanvas" xmlns:cx="http://schemas.microsoft.com/office/drawing/2014/chartex" xmlns:cx1="http://schemas.microsoft.com/office/drawing/2015/9/8/chartex" xmlns:mc="http://schemas.openxmlformats.org/markup-compatibility/2006" xmlns:o="urn:schemas-microsoft-com:office:office" xmlns:r="http://schemas.openxmlformats.org/officeDocument/2006/relationships" xmlns:m="http://schemas.openxmlformats.org/officeDocument/2006/math" xmlns:v="urn:schemas-microsoft-com:vml" xmlns:wp14="http://schemas.microsoft.com/office/word/2010/wordprocessingDrawing" xmlns:wp="http://schemas.openxmlformats.org/drawingml/2006/wordprocessingDrawing" xmlns:w10="urn:schemas-microsoft-com:office:word" xmlns:w="http://schemas.openxmlformats.org/wordprocessingml/2006/main" xmlns:w14="http://schemas.microsoft.com/office/word/2010/wordml" xmlns:w15="http://schemas.microsoft.com/office/word/2012/wordml" xmlns:w16se="http://schemas.microsoft.com/office/word/2015/wordml/symex" xmlns:wpg="http://schemas.microsoft.com/office/word/2010/wordprocessingGroup" xmlns:wpi="http://schemas.microsoft.com/office/word/2010/wordprocessingInk" xmlns:wne="http://schemas.microsoft.com/office/word/2006/wordml" xmlns:wps="http://schemas.microsoft.com/office/word/2010/wordprocessingShape" mc:Ignorable="w14 w15 w16se wp14">
-  <w:p>
-    <w:pPr>
-      <w:pStyle w:val="Footer"/>
-    </w:pPr>
-  </w:p>
-</w:ftr>
-</file>
-
-<file path=word/footer2.xml><?xml version="1.0" encoding="utf-8"?>
-<w:ftr xmlns:wpc="http://schemas.microsoft.com/office/word/2010/wordprocessingCanvas" xmlns:cx="http://schemas.microsoft.com/office/drawing/2014/chartex" xmlns:cx1="http://schemas.microsoft.com/office/drawing/2015/9/8/chartex" xmlns:mc="http://schemas.openxmlformats.org/markup-compatibility/2006" xmlns:o="urn:schemas-microsoft-com:office:office" xmlns:r="http://schemas.openxmlformats.org/officeDocument/2006/relationships" xmlns:m="http://schemas.openxmlformats.org/officeDocument/2006/math" xmlns:v="urn:schemas-microsoft-com:vml" xmlns:wp14="http://schemas.microsoft.com/office/word/2010/wordprocessingDrawing" xmlns:wp="http://schemas.openxmlformats.org/drawingml/2006/wordprocessingDrawing" xmlns:w10="urn:schemas-microsoft-com:office:word" xmlns:w="http://schemas.openxmlformats.org/wordprocessingml/2006/main" xmlns:w14="http://schemas.microsoft.com/office/word/2010/wordml" xmlns:w15="http://schemas.microsoft.com/office/word/2012/wordml" xmlns:w16se="http://schemas.microsoft.com/office/word/2015/wordml/symex" xmlns:wpg="http://schemas.microsoft.com/office/word/2010/wordprocessingGroup" xmlns:wpi="http://schemas.microsoft.com/office/word/2010/wordprocessingInk" xmlns:wne="http://schemas.microsoft.com/office/word/2006/wordml" xmlns:wps="http://schemas.microsoft.com/office/word/2010/wordprocessingShape" mc:Ignorable="w14 w15 w16se wp14">
+<w:ftr xmlns:wpc="http://schemas.microsoft.com/office/word/2010/wordprocessingCanvas" xmlns:mc="http://schemas.openxmlformats.org/markup-compatibility/2006" xmlns:o="urn:schemas-microsoft-com:office:office" xmlns:r="http://schemas.openxmlformats.org/officeDocument/2006/relationships" xmlns:m="http://schemas.openxmlformats.org/officeDocument/2006/math" xmlns:v="urn:schemas-microsoft-com:vml" xmlns:wp14="http://schemas.microsoft.com/office/word/2010/wordprocessingDrawing" xmlns:wp="http://schemas.openxmlformats.org/drawingml/2006/wordprocessingDrawing" xmlns:w10="urn:schemas-microsoft-com:office:word" xmlns:w="http://schemas.openxmlformats.org/wordprocessingml/2006/main" xmlns:w14="http://schemas.microsoft.com/office/word/2010/wordml" xmlns:wpg="http://schemas.microsoft.com/office/word/2010/wordprocessingGroup" xmlns:wpi="http://schemas.microsoft.com/office/word/2010/wordprocessingInk" xmlns:wne="http://schemas.microsoft.com/office/word/2006/wordml" xmlns:wps="http://schemas.microsoft.com/office/word/2010/wordprocessingShape" mc:Ignorable="w14 wp14">
   <w:p>
     <w:pPr>
       <w:pStyle w:val="Footer"/>
@@ -6021,24 +6288,14 @@
       <w:pStyle w:val="Footer"/>
     </w:pPr>
     <w:r>
-      <w:t>2020-11-26</w:t>
+      <w:t>2022-04-26</w:t>
     </w:r>
   </w:p>
 </w:ftr>
 </file>
 
-<file path=word/footer3.xml><?xml version="1.0" encoding="utf-8"?>
-<w:ftr xmlns:wpc="http://schemas.microsoft.com/office/word/2010/wordprocessingCanvas" xmlns:cx="http://schemas.microsoft.com/office/drawing/2014/chartex" xmlns:cx1="http://schemas.microsoft.com/office/drawing/2015/9/8/chartex" xmlns:mc="http://schemas.openxmlformats.org/markup-compatibility/2006" xmlns:o="urn:schemas-microsoft-com:office:office" xmlns:r="http://schemas.openxmlformats.org/officeDocument/2006/relationships" xmlns:m="http://schemas.openxmlformats.org/officeDocument/2006/math" xmlns:v="urn:schemas-microsoft-com:vml" xmlns:wp14="http://schemas.microsoft.com/office/word/2010/wordprocessingDrawing" xmlns:wp="http://schemas.openxmlformats.org/drawingml/2006/wordprocessingDrawing" xmlns:w10="urn:schemas-microsoft-com:office:word" xmlns:w="http://schemas.openxmlformats.org/wordprocessingml/2006/main" xmlns:w14="http://schemas.microsoft.com/office/word/2010/wordml" xmlns:w15="http://schemas.microsoft.com/office/word/2012/wordml" xmlns:w16se="http://schemas.microsoft.com/office/word/2015/wordml/symex" xmlns:wpg="http://schemas.microsoft.com/office/word/2010/wordprocessingGroup" xmlns:wpi="http://schemas.microsoft.com/office/word/2010/wordprocessingInk" xmlns:wne="http://schemas.microsoft.com/office/word/2006/wordml" xmlns:wps="http://schemas.microsoft.com/office/word/2010/wordprocessingShape" mc:Ignorable="w14 w15 w16se wp14">
-  <w:p>
-    <w:pPr>
-      <w:pStyle w:val="Footer"/>
-    </w:pPr>
-  </w:p>
-</w:ftr>
-</file>
-
 <file path=word/footnotes.xml><?xml version="1.0" encoding="utf-8"?>
-<w:footnotes xmlns:wpc="http://schemas.microsoft.com/office/word/2010/wordprocessingCanvas" xmlns:cx="http://schemas.microsoft.com/office/drawing/2014/chartex" xmlns:cx1="http://schemas.microsoft.com/office/drawing/2015/9/8/chartex" xmlns:mc="http://schemas.openxmlformats.org/markup-compatibility/2006" xmlns:o="urn:schemas-microsoft-com:office:office" xmlns:r="http://schemas.openxmlformats.org/officeDocument/2006/relationships" xmlns:m="http://schemas.openxmlformats.org/officeDocument/2006/math" xmlns:v="urn:schemas-microsoft-com:vml" xmlns:wp14="http://schemas.microsoft.com/office/word/2010/wordprocessingDrawing" xmlns:wp="http://schemas.openxmlformats.org/drawingml/2006/wordprocessingDrawing" xmlns:w10="urn:schemas-microsoft-com:office:word" xmlns:w="http://schemas.openxmlformats.org/wordprocessingml/2006/main" xmlns:w14="http://schemas.microsoft.com/office/word/2010/wordml" xmlns:w15="http://schemas.microsoft.com/office/word/2012/wordml" xmlns:w16se="http://schemas.microsoft.com/office/word/2015/wordml/symex" xmlns:wpg="http://schemas.microsoft.com/office/word/2010/wordprocessingGroup" xmlns:wpi="http://schemas.microsoft.com/office/word/2010/wordprocessingInk" xmlns:wne="http://schemas.microsoft.com/office/word/2006/wordml" xmlns:wps="http://schemas.microsoft.com/office/word/2010/wordprocessingShape" mc:Ignorable="w14 w15 w16se wp14">
+<w:footnotes xmlns:wpc="http://schemas.microsoft.com/office/word/2010/wordprocessingCanvas" xmlns:mc="http://schemas.openxmlformats.org/markup-compatibility/2006" xmlns:o="urn:schemas-microsoft-com:office:office" xmlns:r="http://schemas.openxmlformats.org/officeDocument/2006/relationships" xmlns:m="http://schemas.openxmlformats.org/officeDocument/2006/math" xmlns:v="urn:schemas-microsoft-com:vml" xmlns:wp14="http://schemas.microsoft.com/office/word/2010/wordprocessingDrawing" xmlns:wp="http://schemas.openxmlformats.org/drawingml/2006/wordprocessingDrawing" xmlns:w10="urn:schemas-microsoft-com:office:word" xmlns:w="http://schemas.openxmlformats.org/wordprocessingml/2006/main" xmlns:w14="http://schemas.microsoft.com/office/word/2010/wordml" xmlns:wpg="http://schemas.microsoft.com/office/word/2010/wordprocessingGroup" xmlns:wpi="http://schemas.microsoft.com/office/word/2010/wordprocessingInk" xmlns:wne="http://schemas.microsoft.com/office/word/2006/wordml" xmlns:wps="http://schemas.microsoft.com/office/word/2010/wordprocessingShape" mc:Ignorable="w14 wp14">
   <w:footnote w:type="separator" w:id="-1">
     <w:p>
       <w:r>
@@ -6056,40 +6313,8 @@
 </w:footnotes>
 </file>
 
-<file path=word/header1.xml><?xml version="1.0" encoding="utf-8"?>
-<w:hdr xmlns:wpc="http://schemas.microsoft.com/office/word/2010/wordprocessingCanvas" xmlns:cx="http://schemas.microsoft.com/office/drawing/2014/chartex" xmlns:cx1="http://schemas.microsoft.com/office/drawing/2015/9/8/chartex" xmlns:mc="http://schemas.openxmlformats.org/markup-compatibility/2006" xmlns:o="urn:schemas-microsoft-com:office:office" xmlns:r="http://schemas.openxmlformats.org/officeDocument/2006/relationships" xmlns:m="http://schemas.openxmlformats.org/officeDocument/2006/math" xmlns:v="urn:schemas-microsoft-com:vml" xmlns:wp14="http://schemas.microsoft.com/office/word/2010/wordprocessingDrawing" xmlns:wp="http://schemas.openxmlformats.org/drawingml/2006/wordprocessingDrawing" xmlns:w10="urn:schemas-microsoft-com:office:word" xmlns:w="http://schemas.openxmlformats.org/wordprocessingml/2006/main" xmlns:w14="http://schemas.microsoft.com/office/word/2010/wordml" xmlns:w15="http://schemas.microsoft.com/office/word/2012/wordml" xmlns:w16se="http://schemas.microsoft.com/office/word/2015/wordml/symex" xmlns:wpg="http://schemas.microsoft.com/office/word/2010/wordprocessingGroup" xmlns:wpi="http://schemas.microsoft.com/office/word/2010/wordprocessingInk" xmlns:wne="http://schemas.microsoft.com/office/word/2006/wordml" xmlns:wps="http://schemas.microsoft.com/office/word/2010/wordprocessingShape" mc:Ignorable="w14 w15 w16se wp14">
-  <w:p>
-    <w:pPr>
-      <w:pStyle w:val="Header"/>
-    </w:pPr>
-  </w:p>
-</w:hdr>
-</file>
-
-<file path=word/header2.xml><?xml version="1.0" encoding="utf-8"?>
-<w:hdr xmlns:wpc="http://schemas.microsoft.com/office/word/2010/wordprocessingCanvas" xmlns:cx="http://schemas.microsoft.com/office/drawing/2014/chartex" xmlns:cx1="http://schemas.microsoft.com/office/drawing/2015/9/8/chartex" xmlns:mc="http://schemas.openxmlformats.org/markup-compatibility/2006" xmlns:o="urn:schemas-microsoft-com:office:office" xmlns:r="http://schemas.openxmlformats.org/officeDocument/2006/relationships" xmlns:m="http://schemas.openxmlformats.org/officeDocument/2006/math" xmlns:v="urn:schemas-microsoft-com:vml" xmlns:wp14="http://schemas.microsoft.com/office/word/2010/wordprocessingDrawing" xmlns:wp="http://schemas.openxmlformats.org/drawingml/2006/wordprocessingDrawing" xmlns:w10="urn:schemas-microsoft-com:office:word" xmlns:w="http://schemas.openxmlformats.org/wordprocessingml/2006/main" xmlns:w14="http://schemas.microsoft.com/office/word/2010/wordml" xmlns:w15="http://schemas.microsoft.com/office/word/2012/wordml" xmlns:w16se="http://schemas.microsoft.com/office/word/2015/wordml/symex" xmlns:wpg="http://schemas.microsoft.com/office/word/2010/wordprocessingGroup" xmlns:wpi="http://schemas.microsoft.com/office/word/2010/wordprocessingInk" xmlns:wne="http://schemas.microsoft.com/office/word/2006/wordml" xmlns:wps="http://schemas.microsoft.com/office/word/2010/wordprocessingShape" mc:Ignorable="w14 w15 w16se wp14">
-  <w:p>
-    <w:pPr>
-      <w:pStyle w:val="Header"/>
-    </w:pPr>
-    <w:bookmarkStart w:id="0" w:name="_GoBack"/>
-    <w:bookmarkEnd w:id="0"/>
-  </w:p>
-</w:hdr>
-</file>
-
-<file path=word/header3.xml><?xml version="1.0" encoding="utf-8"?>
-<w:hdr xmlns:wpc="http://schemas.microsoft.com/office/word/2010/wordprocessingCanvas" xmlns:cx="http://schemas.microsoft.com/office/drawing/2014/chartex" xmlns:cx1="http://schemas.microsoft.com/office/drawing/2015/9/8/chartex" xmlns:mc="http://schemas.openxmlformats.org/markup-compatibility/2006" xmlns:o="urn:schemas-microsoft-com:office:office" xmlns:r="http://schemas.openxmlformats.org/officeDocument/2006/relationships" xmlns:m="http://schemas.openxmlformats.org/officeDocument/2006/math" xmlns:v="urn:schemas-microsoft-com:vml" xmlns:wp14="http://schemas.microsoft.com/office/word/2010/wordprocessingDrawing" xmlns:wp="http://schemas.openxmlformats.org/drawingml/2006/wordprocessingDrawing" xmlns:w10="urn:schemas-microsoft-com:office:word" xmlns:w="http://schemas.openxmlformats.org/wordprocessingml/2006/main" xmlns:w14="http://schemas.microsoft.com/office/word/2010/wordml" xmlns:w15="http://schemas.microsoft.com/office/word/2012/wordml" xmlns:w16se="http://schemas.microsoft.com/office/word/2015/wordml/symex" xmlns:wpg="http://schemas.microsoft.com/office/word/2010/wordprocessingGroup" xmlns:wpi="http://schemas.microsoft.com/office/word/2010/wordprocessingInk" xmlns:wne="http://schemas.microsoft.com/office/word/2006/wordml" xmlns:wps="http://schemas.microsoft.com/office/word/2010/wordprocessingShape" mc:Ignorable="w14 w15 w16se wp14">
-  <w:p>
-    <w:pPr>
-      <w:pStyle w:val="Header"/>
-    </w:pPr>
-  </w:p>
-</w:hdr>
-</file>
-
 <file path=word/numbering.xml><?xml version="1.0" encoding="utf-8"?>
-<w:numbering xmlns:wpc="http://schemas.microsoft.com/office/word/2010/wordprocessingCanvas" xmlns:cx="http://schemas.microsoft.com/office/drawing/2014/chartex" xmlns:cx1="http://schemas.microsoft.com/office/drawing/2015/9/8/chartex" xmlns:mc="http://schemas.openxmlformats.org/markup-compatibility/2006" xmlns:o="urn:schemas-microsoft-com:office:office" xmlns:r="http://schemas.openxmlformats.org/officeDocument/2006/relationships" xmlns:m="http://schemas.openxmlformats.org/officeDocument/2006/math" xmlns:v="urn:schemas-microsoft-com:vml" xmlns:wp14="http://schemas.microsoft.com/office/word/2010/wordprocessingDrawing" xmlns:wp="http://schemas.openxmlformats.org/drawingml/2006/wordprocessingDrawing" xmlns:w10="urn:schemas-microsoft-com:office:word" xmlns:w="http://schemas.openxmlformats.org/wordprocessingml/2006/main" xmlns:w14="http://schemas.microsoft.com/office/word/2010/wordml" xmlns:w15="http://schemas.microsoft.com/office/word/2012/wordml" xmlns:w16se="http://schemas.microsoft.com/office/word/2015/wordml/symex" xmlns:wpg="http://schemas.microsoft.com/office/word/2010/wordprocessingGroup" xmlns:wpi="http://schemas.microsoft.com/office/word/2010/wordprocessingInk" xmlns:wne="http://schemas.microsoft.com/office/word/2006/wordml" xmlns:wps="http://schemas.microsoft.com/office/word/2010/wordprocessingShape" mc:Ignorable="w14 w15 w16se wp14">
+<w:numbering xmlns:wpc="http://schemas.microsoft.com/office/word/2010/wordprocessingCanvas" xmlns:mc="http://schemas.openxmlformats.org/markup-compatibility/2006" xmlns:o="urn:schemas-microsoft-com:office:office" xmlns:r="http://schemas.openxmlformats.org/officeDocument/2006/relationships" xmlns:m="http://schemas.openxmlformats.org/officeDocument/2006/math" xmlns:v="urn:schemas-microsoft-com:vml" xmlns:wp14="http://schemas.microsoft.com/office/word/2010/wordprocessingDrawing" xmlns:wp="http://schemas.openxmlformats.org/drawingml/2006/wordprocessingDrawing" xmlns:w10="urn:schemas-microsoft-com:office:word" xmlns:w="http://schemas.openxmlformats.org/wordprocessingml/2006/main" xmlns:w14="http://schemas.microsoft.com/office/word/2010/wordml" xmlns:wpg="http://schemas.microsoft.com/office/word/2010/wordprocessingGroup" xmlns:wpi="http://schemas.microsoft.com/office/word/2010/wordprocessingInk" xmlns:wne="http://schemas.microsoft.com/office/word/2006/wordml" xmlns:wps="http://schemas.microsoft.com/office/word/2010/wordprocessingShape" mc:Ignorable="w14 wp14">
   <w:numPicBullet w:numPicBulletId="0">
     <w:pict>
       <v:shapetype id="_x0000_t75" coordsize="21600,21600" o:spt="75" o:preferrelative="t" path="m@4@5l@4@11@9@11@9@5xe" filled="f" stroked="f">
@@ -6111,61 +6336,61 @@
         <v:path o:extrusionok="f" gradientshapeok="t" o:connecttype="rect"/>
         <o:lock v:ext="edit" aspectratio="t"/>
       </v:shapetype>
-      <v:shape id="_x0000_i1034" type="#_x0000_t75" style="width:.75pt;height:13.5pt;visibility:visible" o:bullet="t">
+      <v:shape id="_x0000_i1026" type="#_x0000_t75" style="width:.75pt;height:13.5pt;visibility:visible" o:bullet="t">
         <v:imagedata r:id="rId1" o:title=""/>
       </v:shape>
     </w:pict>
   </w:numPicBullet>
   <w:numPicBullet w:numPicBulletId="1">
     <w:pict>
-      <v:shape id="_x0000_i1035" type="#_x0000_t75" style="width:39pt;height:27pt;visibility:visible;mso-wrap-style:square" o:bullet="t">
+      <v:shape id="_x0000_i1027" type="#_x0000_t75" style="width:39pt;height:27pt;visibility:visible;mso-wrap-style:square" o:bullet="t">
         <v:imagedata r:id="rId2" o:title=""/>
       </v:shape>
     </w:pict>
   </w:numPicBullet>
   <w:numPicBullet w:numPicBulletId="2">
     <w:pict>
-      <v:shape id="_x0000_i1036" type="#_x0000_t75" style="width:39pt;height:27pt;visibility:visible;mso-wrap-style:square" o:bullet="t">
+      <v:shape id="_x0000_i1028" type="#_x0000_t75" style="width:39pt;height:27pt;visibility:visible;mso-wrap-style:square" o:bullet="t">
         <v:imagedata r:id="rId3" o:title=""/>
       </v:shape>
     </w:pict>
   </w:numPicBullet>
   <w:numPicBullet w:numPicBulletId="3">
     <w:pict>
-      <v:shape id="_x0000_i1037" type="#_x0000_t75" style="width:39pt;height:27pt;visibility:visible;mso-wrap-style:square" o:bullet="t">
+      <v:shape id="_x0000_i1029" type="#_x0000_t75" style="width:39pt;height:27pt;visibility:visible;mso-wrap-style:square" o:bullet="t">
         <v:imagedata r:id="rId4" o:title=""/>
       </v:shape>
     </w:pict>
   </w:numPicBullet>
   <w:numPicBullet w:numPicBulletId="4">
     <w:pict>
-      <v:shape id="_x0000_i1038" type="#_x0000_t75" style="width:39pt;height:27pt;visibility:visible;mso-wrap-style:square" o:bullet="t">
+      <v:shape id="_x0000_i1030" type="#_x0000_t75" style="width:39pt;height:27pt;visibility:visible;mso-wrap-style:square" o:bullet="t">
         <v:imagedata r:id="rId5" o:title=""/>
       </v:shape>
     </w:pict>
   </w:numPicBullet>
   <w:numPicBullet w:numPicBulletId="5">
     <w:pict>
-      <v:shape id="_x0000_i1039" type="#_x0000_t75" style="width:39pt;height:27pt;visibility:visible;mso-wrap-style:square" o:bullet="t">
+      <v:shape id="_x0000_i1031" type="#_x0000_t75" style="width:39pt;height:27pt;visibility:visible;mso-wrap-style:square" o:bullet="t">
         <v:imagedata r:id="rId6" o:title=""/>
       </v:shape>
     </w:pict>
   </w:numPicBullet>
   <w:numPicBullet w:numPicBulletId="6">
     <w:pict>
-      <v:shape id="_x0000_i1040" type="#_x0000_t75" style="width:39pt;height:24pt;visibility:visible;mso-wrap-style:square" o:bullet="t">
+      <v:shape id="_x0000_i1032" type="#_x0000_t75" style="width:39pt;height:24pt;visibility:visible;mso-wrap-style:square" o:bullet="t">
         <v:imagedata r:id="rId7" o:title=""/>
       </v:shape>
     </w:pict>
   </w:numPicBullet>
   <w:numPicBullet w:numPicBulletId="7">
     <w:pict>
-      <v:shape id="_x0000_i1041" type="#_x0000_t75" style="width:39pt;height:24pt;visibility:visible;mso-wrap-style:square" o:bullet="t">
+      <v:shape id="_x0000_i1033" type="#_x0000_t75" style="width:39pt;height:24pt;visibility:visible;mso-wrap-style:square" o:bullet="t">
         <v:imagedata r:id="rId8" o:title=""/>
       </v:shape>
     </w:pict>
   </w:numPicBullet>
-  <w:abstractNum w:abstractNumId="0" w15:restartNumberingAfterBreak="0">
+  <w:abstractNum w:abstractNumId="0">
     <w:nsid w:val="FFFFFF89"/>
     <w:multiLevelType w:val="singleLevel"/>
     <w:tmpl w:val="B7E07A7E"/>
@@ -6186,7 +6411,7 @@
       </w:rPr>
     </w:lvl>
   </w:abstractNum>
-  <w:abstractNum w:abstractNumId="1" w15:restartNumberingAfterBreak="0">
+  <w:abstractNum w:abstractNumId="1">
     <w:nsid w:val="099708CF"/>
     <w:multiLevelType w:val="hybridMultilevel"/>
     <w:tmpl w:val="36385DA4"/>
@@ -6299,7 +6524,7 @@
       </w:rPr>
     </w:lvl>
   </w:abstractNum>
-  <w:abstractNum w:abstractNumId="2" w15:restartNumberingAfterBreak="0">
+  <w:abstractNum w:abstractNumId="2">
     <w:nsid w:val="0DA525DE"/>
     <w:multiLevelType w:val="hybridMultilevel"/>
     <w:tmpl w:val="5D7E22EA"/>
@@ -6411,7 +6636,7 @@
       </w:rPr>
     </w:lvl>
   </w:abstractNum>
-  <w:abstractNum w:abstractNumId="3" w15:restartNumberingAfterBreak="0">
+  <w:abstractNum w:abstractNumId="3">
     <w:nsid w:val="10751741"/>
     <w:multiLevelType w:val="hybridMultilevel"/>
     <w:tmpl w:val="864A4268"/>
@@ -6502,7 +6727,7 @@
       </w:pPr>
     </w:lvl>
   </w:abstractNum>
-  <w:abstractNum w:abstractNumId="4" w15:restartNumberingAfterBreak="0">
+  <w:abstractNum w:abstractNumId="4">
     <w:nsid w:val="15BE3EFB"/>
     <w:multiLevelType w:val="hybridMultilevel"/>
     <w:tmpl w:val="FB2C5958"/>
@@ -6615,7 +6840,7 @@
       </w:rPr>
     </w:lvl>
   </w:abstractNum>
-  <w:abstractNum w:abstractNumId="5" w15:restartNumberingAfterBreak="0">
+  <w:abstractNum w:abstractNumId="5">
     <w:nsid w:val="22FC4BF7"/>
     <w:multiLevelType w:val="hybridMultilevel"/>
     <w:tmpl w:val="8A5A2A2C"/>
@@ -6727,7 +6952,7 @@
       </w:rPr>
     </w:lvl>
   </w:abstractNum>
-  <w:abstractNum w:abstractNumId="6" w15:restartNumberingAfterBreak="0">
+  <w:abstractNum w:abstractNumId="6">
     <w:nsid w:val="2522455A"/>
     <w:multiLevelType w:val="hybridMultilevel"/>
     <w:tmpl w:val="5C2C68F0"/>
@@ -6839,7 +7064,7 @@
       </w:rPr>
     </w:lvl>
   </w:abstractNum>
-  <w:abstractNum w:abstractNumId="7" w15:restartNumberingAfterBreak="0">
+  <w:abstractNum w:abstractNumId="7">
     <w:nsid w:val="278F48C0"/>
     <w:multiLevelType w:val="hybridMultilevel"/>
     <w:tmpl w:val="DDC68820"/>
@@ -6951,7 +7176,7 @@
       </w:rPr>
     </w:lvl>
   </w:abstractNum>
-  <w:abstractNum w:abstractNumId="8" w15:restartNumberingAfterBreak="0">
+  <w:abstractNum w:abstractNumId="8">
     <w:nsid w:val="280221E3"/>
     <w:multiLevelType w:val="hybridMultilevel"/>
     <w:tmpl w:val="6EC6182A"/>
@@ -7037,7 +7262,7 @@
       </w:pPr>
     </w:lvl>
   </w:abstractNum>
-  <w:abstractNum w:abstractNumId="9" w15:restartNumberingAfterBreak="0">
+  <w:abstractNum w:abstractNumId="9">
     <w:nsid w:val="2B452763"/>
     <w:multiLevelType w:val="hybridMultilevel"/>
     <w:tmpl w:val="05F0335A"/>
@@ -7149,7 +7374,7 @@
       </w:rPr>
     </w:lvl>
   </w:abstractNum>
-  <w:abstractNum w:abstractNumId="10" w15:restartNumberingAfterBreak="0">
+  <w:abstractNum w:abstractNumId="10">
     <w:nsid w:val="46991986"/>
     <w:multiLevelType w:val="hybridMultilevel"/>
     <w:tmpl w:val="FC54EB46"/>
@@ -7262,7 +7487,7 @@
       </w:rPr>
     </w:lvl>
   </w:abstractNum>
-  <w:abstractNum w:abstractNumId="11" w15:restartNumberingAfterBreak="0">
+  <w:abstractNum w:abstractNumId="11">
     <w:nsid w:val="4A1003AA"/>
     <w:multiLevelType w:val="hybridMultilevel"/>
     <w:tmpl w:val="46F23C16"/>
@@ -7374,7 +7599,7 @@
       </w:rPr>
     </w:lvl>
   </w:abstractNum>
-  <w:abstractNum w:abstractNumId="12" w15:restartNumberingAfterBreak="0">
+  <w:abstractNum w:abstractNumId="12">
     <w:nsid w:val="598642C5"/>
     <w:multiLevelType w:val="hybridMultilevel"/>
     <w:tmpl w:val="1EC24B82"/>
@@ -7487,7 +7712,7 @@
       </w:rPr>
     </w:lvl>
   </w:abstractNum>
-  <w:abstractNum w:abstractNumId="13" w15:restartNumberingAfterBreak="0">
+  <w:abstractNum w:abstractNumId="13">
     <w:nsid w:val="5BE81187"/>
     <w:multiLevelType w:val="hybridMultilevel"/>
     <w:tmpl w:val="B1D23140"/>
@@ -7599,7 +7824,7 @@
       </w:rPr>
     </w:lvl>
   </w:abstractNum>
-  <w:abstractNum w:abstractNumId="14" w15:restartNumberingAfterBreak="0">
+  <w:abstractNum w:abstractNumId="14">
     <w:nsid w:val="67E455CB"/>
     <w:multiLevelType w:val="hybridMultilevel"/>
     <w:tmpl w:val="E7042D1C"/>
@@ -7711,7 +7936,7 @@
       </w:rPr>
     </w:lvl>
   </w:abstractNum>
-  <w:abstractNum w:abstractNumId="15" w15:restartNumberingAfterBreak="0">
+  <w:abstractNum w:abstractNumId="15">
     <w:nsid w:val="6AE22313"/>
     <w:multiLevelType w:val="hybridMultilevel"/>
     <w:tmpl w:val="5A44588A"/>
@@ -7797,7 +8022,7 @@
       </w:pPr>
     </w:lvl>
   </w:abstractNum>
-  <w:abstractNum w:abstractNumId="16" w15:restartNumberingAfterBreak="0">
+  <w:abstractNum w:abstractNumId="16">
     <w:nsid w:val="6F6F4059"/>
     <w:multiLevelType w:val="hybridMultilevel"/>
     <w:tmpl w:val="81AE536E"/>
@@ -7909,7 +8134,7 @@
       </w:rPr>
     </w:lvl>
   </w:abstractNum>
-  <w:abstractNum w:abstractNumId="17" w15:restartNumberingAfterBreak="0">
+  <w:abstractNum w:abstractNumId="17">
     <w:nsid w:val="729B069C"/>
     <w:multiLevelType w:val="hybridMultilevel"/>
     <w:tmpl w:val="F1E458B2"/>
@@ -8022,7 +8247,7 @@
       </w:rPr>
     </w:lvl>
   </w:abstractNum>
-  <w:abstractNum w:abstractNumId="18" w15:restartNumberingAfterBreak="0">
+  <w:abstractNum w:abstractNumId="18">
     <w:nsid w:val="79981F43"/>
     <w:multiLevelType w:val="hybridMultilevel"/>
     <w:tmpl w:val="1638E3B8"/>
@@ -8174,7 +8399,7 @@
 </file>
 
 <file path=word/styles.xml><?xml version="1.0" encoding="utf-8"?>
-<w:styles xmlns:mc="http://schemas.openxmlformats.org/markup-compatibility/2006" xmlns:r="http://schemas.openxmlformats.org/officeDocument/2006/relationships" xmlns:w="http://schemas.openxmlformats.org/wordprocessingml/2006/main" xmlns:w14="http://schemas.microsoft.com/office/word/2010/wordml" xmlns:w15="http://schemas.microsoft.com/office/word/2012/wordml" xmlns:w16se="http://schemas.microsoft.com/office/word/2015/wordml/symex" mc:Ignorable="w14 w15 w16se">
+<w:styles xmlns:mc="http://schemas.openxmlformats.org/markup-compatibility/2006" xmlns:r="http://schemas.openxmlformats.org/officeDocument/2006/relationships" xmlns:w="http://schemas.openxmlformats.org/wordprocessingml/2006/main" xmlns:w14="http://schemas.microsoft.com/office/word/2010/wordml" mc:Ignorable="w14">
   <w:docDefaults>
     <w:rPrDefault>
       <w:rPr>
@@ -8186,353 +8411,478 @@
     </w:rPrDefault>
     <w:pPrDefault/>
   </w:docDefaults>
-  <w:latentStyles w:defLockedState="0" w:defUIPriority="0" w:defSemiHidden="0" w:defUnhideWhenUsed="0" w:defQFormat="0" w:count="371">
-    <w:lsdException w:name="Normal" w:qFormat="1"/>
-    <w:lsdException w:name="heading 3" w:semiHidden="1" w:unhideWhenUsed="1"/>
-    <w:lsdException w:name="heading 4" w:semiHidden="1" w:unhideWhenUsed="1"/>
-    <w:lsdException w:name="heading 5" w:semiHidden="1" w:unhideWhenUsed="1"/>
-    <w:lsdException w:name="heading 6" w:semiHidden="1" w:unhideWhenUsed="1"/>
-    <w:lsdException w:name="heading 7" w:semiHidden="1" w:unhideWhenUsed="1"/>
-    <w:lsdException w:name="heading 8" w:semiHidden="1" w:unhideWhenUsed="1"/>
-    <w:lsdException w:name="heading 9" w:semiHidden="1" w:unhideWhenUsed="1"/>
-    <w:lsdException w:name="index 1" w:semiHidden="1" w:unhideWhenUsed="1"/>
-    <w:lsdException w:name="index 2" w:semiHidden="1" w:unhideWhenUsed="1"/>
-    <w:lsdException w:name="index 3" w:semiHidden="1" w:unhideWhenUsed="1"/>
-    <w:lsdException w:name="index 4" w:semiHidden="1" w:unhideWhenUsed="1"/>
-    <w:lsdException w:name="index 5" w:semiHidden="1" w:unhideWhenUsed="1"/>
-    <w:lsdException w:name="index 6" w:semiHidden="1" w:unhideWhenUsed="1"/>
-    <w:lsdException w:name="index 7" w:semiHidden="1" w:unhideWhenUsed="1"/>
-    <w:lsdException w:name="index 8" w:semiHidden="1" w:unhideWhenUsed="1"/>
-    <w:lsdException w:name="index 9" w:semiHidden="1" w:unhideWhenUsed="1"/>
-    <w:lsdException w:name="toc 1" w:semiHidden="1" w:unhideWhenUsed="1"/>
-    <w:lsdException w:name="toc 2" w:semiHidden="1" w:unhideWhenUsed="1"/>
-    <w:lsdException w:name="toc 3" w:semiHidden="1" w:unhideWhenUsed="1"/>
-    <w:lsdException w:name="toc 4" w:semiHidden="1" w:unhideWhenUsed="1"/>
-    <w:lsdException w:name="toc 5" w:semiHidden="1" w:unhideWhenUsed="1"/>
-    <w:lsdException w:name="toc 6" w:semiHidden="1" w:unhideWhenUsed="1"/>
-    <w:lsdException w:name="toc 7" w:semiHidden="1" w:unhideWhenUsed="1"/>
-    <w:lsdException w:name="toc 8" w:semiHidden="1" w:unhideWhenUsed="1"/>
-    <w:lsdException w:name="toc 9" w:semiHidden="1" w:unhideWhenUsed="1"/>
-    <w:lsdException w:name="Normal Indent" w:semiHidden="1" w:unhideWhenUsed="1"/>
-    <w:lsdException w:name="footnote text" w:semiHidden="1" w:unhideWhenUsed="1"/>
-    <w:lsdException w:name="annotation text" w:semiHidden="1" w:unhideWhenUsed="1"/>
-    <w:lsdException w:name="header" w:semiHidden="1" w:unhideWhenUsed="1"/>
-    <w:lsdException w:name="footer" w:semiHidden="1" w:uiPriority="99" w:unhideWhenUsed="1"/>
-    <w:lsdException w:name="index heading" w:semiHidden="1" w:unhideWhenUsed="1"/>
-    <w:lsdException w:name="caption" w:semiHidden="1" w:unhideWhenUsed="1"/>
-    <w:lsdException w:name="table of figures" w:semiHidden="1" w:unhideWhenUsed="1"/>
-    <w:lsdException w:name="envelope address" w:semiHidden="1" w:unhideWhenUsed="1"/>
-    <w:lsdException w:name="envelope return" w:semiHidden="1" w:unhideWhenUsed="1"/>
-    <w:lsdException w:name="footnote reference" w:semiHidden="1" w:unhideWhenUsed="1"/>
-    <w:lsdException w:name="annotation reference" w:semiHidden="1" w:unhideWhenUsed="1"/>
-    <w:lsdException w:name="line number" w:semiHidden="1" w:unhideWhenUsed="1"/>
-    <w:lsdException w:name="page number" w:semiHidden="1" w:unhideWhenUsed="1"/>
-    <w:lsdException w:name="endnote reference" w:semiHidden="1" w:unhideWhenUsed="1"/>
-    <w:lsdException w:name="endnote text" w:semiHidden="1" w:unhideWhenUsed="1"/>
-    <w:lsdException w:name="table of authorities" w:semiHidden="1" w:unhideWhenUsed="1"/>
-    <w:lsdException w:name="toa heading" w:semiHidden="1" w:unhideWhenUsed="1"/>
-    <w:lsdException w:name="List" w:semiHidden="1" w:unhideWhenUsed="1"/>
-    <w:lsdException w:name="List Bullet" w:uiPriority="99"/>
-    <w:lsdException w:name="List 2" w:semiHidden="1" w:unhideWhenUsed="1"/>
-    <w:lsdException w:name="List 3" w:semiHidden="1" w:unhideWhenUsed="1"/>
-    <w:lsdException w:name="List 4" w:semiHidden="1" w:unhideWhenUsed="1"/>
-    <w:lsdException w:name="List 5" w:semiHidden="1" w:unhideWhenUsed="1"/>
-    <w:lsdException w:name="List Bullet 2" w:semiHidden="1" w:unhideWhenUsed="1"/>
-    <w:lsdException w:name="List Bullet 3" w:semiHidden="1" w:unhideWhenUsed="1"/>
-    <w:lsdException w:name="List Bullet 4" w:semiHidden="1" w:unhideWhenUsed="1"/>
-    <w:lsdException w:name="List Bullet 5" w:semiHidden="1" w:unhideWhenUsed="1"/>
-    <w:lsdException w:name="List Number 2" w:semiHidden="1" w:unhideWhenUsed="1"/>
-    <w:lsdException w:name="List Number 3" w:semiHidden="1" w:unhideWhenUsed="1"/>
-    <w:lsdException w:name="List Number 4" w:semiHidden="1" w:unhideWhenUsed="1"/>
-    <w:lsdException w:name="List Number 5" w:semiHidden="1" w:unhideWhenUsed="1"/>
-    <w:lsdException w:name="Closing" w:semiHidden="1" w:unhideWhenUsed="1"/>
-    <w:lsdException w:name="Signature" w:semiHidden="1" w:unhideWhenUsed="1"/>
-    <w:lsdException w:name="Default Paragraph Font" w:semiHidden="1" w:unhideWhenUsed="1"/>
-    <w:lsdException w:name="Body Text" w:semiHidden="1" w:unhideWhenUsed="1"/>
-    <w:lsdException w:name="Body Text Indent" w:semiHidden="1" w:unhideWhenUsed="1"/>
-    <w:lsdException w:name="List Continue" w:semiHidden="1" w:unhideWhenUsed="1"/>
-    <w:lsdException w:name="List Continue 2" w:semiHidden="1" w:unhideWhenUsed="1"/>
-    <w:lsdException w:name="Salutation" w:semiHidden="1" w:unhideWhenUsed="1"/>
-    <w:lsdException w:name="Date" w:semiHidden="1" w:unhideWhenUsed="1"/>
-    <w:lsdException w:name="Body Text First Indent" w:semiHidden="1" w:unhideWhenUsed="1"/>
-    <w:lsdException w:name="Body Text First Indent 2" w:semiHidden="1" w:unhideWhenUsed="1"/>
-    <w:lsdException w:name="Note Heading" w:semiHidden="1" w:unhideWhenUsed="1"/>
-    <w:lsdException w:name="Body Text 2" w:semiHidden="1" w:unhideWhenUsed="1"/>
-    <w:lsdException w:name="Body Text 3" w:semiHidden="1" w:unhideWhenUsed="1"/>
-    <w:lsdException w:name="Body Text Indent 2" w:semiHidden="1" w:unhideWhenUsed="1"/>
-    <w:lsdException w:name="Body Text Indent 3" w:semiHidden="1" w:unhideWhenUsed="1"/>
-    <w:lsdException w:name="Block Text" w:semiHidden="1" w:unhideWhenUsed="1"/>
-    <w:lsdException w:name="Hyperlink" w:semiHidden="1" w:unhideWhenUsed="1"/>
-    <w:lsdException w:name="FollowedHyperlink" w:semiHidden="1" w:unhideWhenUsed="1"/>
-    <w:lsdException w:name="Document Map" w:semiHidden="1" w:unhideWhenUsed="1"/>
-    <w:lsdException w:name="Plain Text" w:semiHidden="1" w:unhideWhenUsed="1"/>
-    <w:lsdException w:name="E-mail Signature" w:semiHidden="1" w:unhideWhenUsed="1"/>
-    <w:lsdException w:name="HTML Top of Form" w:semiHidden="1" w:unhideWhenUsed="1"/>
-    <w:lsdException w:name="HTML Bottom of Form" w:semiHidden="1" w:unhideWhenUsed="1"/>
-    <w:lsdException w:name="Normal (Web)" w:semiHidden="1" w:unhideWhenUsed="1"/>
-    <w:lsdException w:name="HTML Acronym" w:semiHidden="1" w:unhideWhenUsed="1"/>
-    <w:lsdException w:name="HTML Address" w:semiHidden="1" w:unhideWhenUsed="1"/>
-    <w:lsdException w:name="HTML Cite" w:semiHidden="1" w:unhideWhenUsed="1"/>
-    <w:lsdException w:name="HTML Code" w:semiHidden="1" w:unhideWhenUsed="1"/>
-    <w:lsdException w:name="HTML Definition" w:semiHidden="1" w:unhideWhenUsed="1"/>
-    <w:lsdException w:name="HTML Keyboard" w:semiHidden="1" w:unhideWhenUsed="1"/>
-    <w:lsdException w:name="HTML Preformatted" w:semiHidden="1" w:unhideWhenUsed="1"/>
-    <w:lsdException w:name="HTML Sample" w:semiHidden="1" w:unhideWhenUsed="1"/>
-    <w:lsdException w:name="HTML Typewriter" w:semiHidden="1" w:unhideWhenUsed="1"/>
-    <w:lsdException w:name="HTML Variable" w:semiHidden="1" w:unhideWhenUsed="1"/>
-    <w:lsdException w:name="Normal Table" w:semiHidden="1" w:unhideWhenUsed="1"/>
-    <w:lsdException w:name="annotation subject" w:semiHidden="1" w:unhideWhenUsed="1"/>
-    <w:lsdException w:name="No List" w:semiHidden="1" w:unhideWhenUsed="1"/>
-    <w:lsdException w:name="Outline List 1" w:semiHidden="1" w:unhideWhenUsed="1"/>
-    <w:lsdException w:name="Outline List 2" w:semiHidden="1" w:unhideWhenUsed="1"/>
-    <w:lsdException w:name="Outline List 3" w:semiHidden="1" w:unhideWhenUsed="1"/>
-    <w:lsdException w:name="Table Simple 1" w:semiHidden="1" w:unhideWhenUsed="1"/>
-    <w:lsdException w:name="Table Simple 2" w:semiHidden="1" w:unhideWhenUsed="1"/>
-    <w:lsdException w:name="Table Simple 3" w:semiHidden="1" w:unhideWhenUsed="1"/>
-    <w:lsdException w:name="Table Classic 1" w:semiHidden="1" w:unhideWhenUsed="1"/>
-    <w:lsdException w:name="Table Classic 2" w:semiHidden="1" w:unhideWhenUsed="1"/>
-    <w:lsdException w:name="Table Classic 3" w:semiHidden="1" w:unhideWhenUsed="1"/>
-    <w:lsdException w:name="Table Classic 4" w:semiHidden="1" w:unhideWhenUsed="1"/>
-    <w:lsdException w:name="Table Colorful 1" w:semiHidden="1" w:unhideWhenUsed="1"/>
-    <w:lsdException w:name="Table Colorful 2" w:semiHidden="1" w:unhideWhenUsed="1"/>
-    <w:lsdException w:name="Table Colorful 3" w:semiHidden="1" w:unhideWhenUsed="1"/>
-    <w:lsdException w:name="Table Columns 1" w:semiHidden="1" w:unhideWhenUsed="1"/>
-    <w:lsdException w:name="Table Columns 2" w:semiHidden="1" w:unhideWhenUsed="1"/>
-    <w:lsdException w:name="Table Columns 3" w:semiHidden="1" w:unhideWhenUsed="1"/>
-    <w:lsdException w:name="Table Columns 4" w:semiHidden="1" w:unhideWhenUsed="1"/>
-    <w:lsdException w:name="Table Columns 5" w:semiHidden="1" w:unhideWhenUsed="1"/>
-    <w:lsdException w:name="Table Grid 1" w:semiHidden="1" w:unhideWhenUsed="1"/>
-    <w:lsdException w:name="Table Grid 2" w:semiHidden="1" w:unhideWhenUsed="1"/>
-    <w:lsdException w:name="Table Grid 3" w:semiHidden="1" w:unhideWhenUsed="1"/>
-    <w:lsdException w:name="Table Grid 4" w:semiHidden="1" w:unhideWhenUsed="1"/>
-    <w:lsdException w:name="Table Grid 5" w:semiHidden="1" w:unhideWhenUsed="1"/>
-    <w:lsdException w:name="Table Grid 6" w:semiHidden="1" w:unhideWhenUsed="1"/>
-    <w:lsdException w:name="Table Grid 7" w:semiHidden="1" w:unhideWhenUsed="1"/>
-    <w:lsdException w:name="Table Grid 8" w:semiHidden="1" w:unhideWhenUsed="1"/>
-    <w:lsdException w:name="Table List 1" w:semiHidden="1" w:unhideWhenUsed="1"/>
-    <w:lsdException w:name="Table List 2" w:semiHidden="1" w:unhideWhenUsed="1"/>
-    <w:lsdException w:name="Table List 3" w:semiHidden="1" w:unhideWhenUsed="1"/>
-    <w:lsdException w:name="Table List 4" w:semiHidden="1" w:unhideWhenUsed="1"/>
-    <w:lsdException w:name="Table List 5" w:semiHidden="1" w:unhideWhenUsed="1"/>
-    <w:lsdException w:name="Table List 6" w:semiHidden="1" w:unhideWhenUsed="1"/>
-    <w:lsdException w:name="Table List 7" w:semiHidden="1" w:unhideWhenUsed="1"/>
-    <w:lsdException w:name="Table List 8" w:semiHidden="1" w:unhideWhenUsed="1"/>
-    <w:lsdException w:name="Table 3D effects 1" w:semiHidden="1" w:unhideWhenUsed="1"/>
-    <w:lsdException w:name="Table 3D effects 2" w:semiHidden="1" w:unhideWhenUsed="1"/>
-    <w:lsdException w:name="Table 3D effects 3" w:semiHidden="1" w:unhideWhenUsed="1"/>
-    <w:lsdException w:name="Table Contemporary" w:semiHidden="1" w:unhideWhenUsed="1"/>
-    <w:lsdException w:name="Table Elegant" w:semiHidden="1" w:unhideWhenUsed="1"/>
-    <w:lsdException w:name="Table Professional" w:semiHidden="1" w:unhideWhenUsed="1"/>
-    <w:lsdException w:name="Table Subtle 1" w:semiHidden="1" w:unhideWhenUsed="1"/>
-    <w:lsdException w:name="Table Subtle 2" w:semiHidden="1" w:unhideWhenUsed="1"/>
-    <w:lsdException w:name="Table Web 1" w:semiHidden="1" w:unhideWhenUsed="1"/>
-    <w:lsdException w:name="Table Web 2" w:semiHidden="1" w:unhideWhenUsed="1"/>
-    <w:lsdException w:name="Table Web 3" w:semiHidden="1" w:unhideWhenUsed="1"/>
-    <w:lsdException w:name="Table Theme" w:semiHidden="1" w:unhideWhenUsed="1"/>
-    <w:lsdException w:name="Light Shading"/>
-    <w:lsdException w:name="Light List"/>
-    <w:lsdException w:name="Light Grid"/>
-    <w:lsdException w:name="Medium Shading 1"/>
-    <w:lsdException w:name="Medium Shading 2"/>
-    <w:lsdException w:name="Medium List 1"/>
-    <w:lsdException w:name="Medium List 2"/>
-    <w:lsdException w:name="Medium Grid 1"/>
-    <w:lsdException w:name="Medium Grid 2"/>
-    <w:lsdException w:name="Medium Grid 3"/>
-    <w:lsdException w:name="Dark List"/>
-    <w:lsdException w:name="Colorful Shading"/>
-    <w:lsdException w:name="Colorful List"/>
-    <w:lsdException w:name="Colorful Grid"/>
-    <w:lsdException w:name="Light Shading Accent 1"/>
-    <w:lsdException w:name="Light List Accent 1"/>
-    <w:lsdException w:name="Light Grid Accent 1"/>
-    <w:lsdException w:name="Medium Shading 1 Accent 1"/>
-    <w:lsdException w:name="Medium Shading 2 Accent 1"/>
-    <w:lsdException w:name="Medium List 1 Accent 1"/>
-    <w:lsdException w:name="Revision" w:semiHidden="1"/>
-    <w:lsdException w:name="List Paragraph" w:uiPriority="34" w:qFormat="1"/>
-    <w:lsdException w:name="Medium List 2 Accent 1"/>
-    <w:lsdException w:name="Medium Grid 1 Accent 1"/>
-    <w:lsdException w:name="Medium Grid 2 Accent 1"/>
-    <w:lsdException w:name="Medium Grid 3 Accent 1"/>
-    <w:lsdException w:name="Dark List Accent 1"/>
-    <w:lsdException w:name="Colorful Shading Accent 1"/>
-    <w:lsdException w:name="Colorful List Accent 1"/>
-    <w:lsdException w:name="Colorful Grid Accent 1"/>
-    <w:lsdException w:name="Light Shading Accent 2"/>
-    <w:lsdException w:name="Light List Accent 2"/>
-    <w:lsdException w:name="Light Grid Accent 2"/>
-    <w:lsdException w:name="Medium Shading 1 Accent 2"/>
-    <w:lsdException w:name="Medium Shading 2 Accent 2"/>
-    <w:lsdException w:name="Medium List 1 Accent 2"/>
-    <w:lsdException w:name="Medium List 2 Accent 2"/>
-    <w:lsdException w:name="Medium Grid 1 Accent 2"/>
-    <w:lsdException w:name="Medium Grid 2 Accent 2"/>
-    <w:lsdException w:name="Medium Grid 3 Accent 2"/>
-    <w:lsdException w:name="Dark List Accent 2"/>
-    <w:lsdException w:name="Colorful Shading Accent 2"/>
-    <w:lsdException w:name="Colorful List Accent 2"/>
-    <w:lsdException w:name="Colorful Grid Accent 2"/>
-    <w:lsdException w:name="Light Shading Accent 3"/>
-    <w:lsdException w:name="Light List Accent 3"/>
-    <w:lsdException w:name="Light Grid Accent 3"/>
-    <w:lsdException w:name="Medium Shading 1 Accent 3"/>
-    <w:lsdException w:name="Medium Shading 2 Accent 3"/>
-    <w:lsdException w:name="Medium List 1 Accent 3"/>
-    <w:lsdException w:name="Medium List 2 Accent 3"/>
-    <w:lsdException w:name="Medium Grid 1 Accent 3"/>
-    <w:lsdException w:name="Medium Grid 2 Accent 3"/>
-    <w:lsdException w:name="Medium Grid 3 Accent 3"/>
-    <w:lsdException w:name="Dark List Accent 3"/>
-    <w:lsdException w:name="Colorful Shading Accent 3"/>
-    <w:lsdException w:name="Colorful List Accent 3"/>
-    <w:lsdException w:name="Colorful Grid Accent 3"/>
-    <w:lsdException w:name="Light Shading Accent 4"/>
-    <w:lsdException w:name="Light List Accent 4"/>
-    <w:lsdException w:name="Light Grid Accent 4"/>
-    <w:lsdException w:name="Medium Shading 1 Accent 4"/>
-    <w:lsdException w:name="Medium Shading 2 Accent 4"/>
-    <w:lsdException w:name="Medium List 1 Accent 4"/>
-    <w:lsdException w:name="Medium List 2 Accent 4"/>
-    <w:lsdException w:name="Medium Grid 1 Accent 4"/>
-    <w:lsdException w:name="Medium Grid 2 Accent 4"/>
-    <w:lsdException w:name="Medium Grid 3 Accent 4"/>
-    <w:lsdException w:name="Dark List Accent 4"/>
-    <w:lsdException w:name="Colorful Shading Accent 4"/>
-    <w:lsdException w:name="Colorful List Accent 4"/>
-    <w:lsdException w:name="Colorful Grid Accent 4"/>
-    <w:lsdException w:name="Light Shading Accent 5"/>
-    <w:lsdException w:name="Light List Accent 5"/>
-    <w:lsdException w:name="Light Grid Accent 5"/>
-    <w:lsdException w:name="Medium Shading 1 Accent 5"/>
-    <w:lsdException w:name="Medium Shading 2 Accent 5"/>
-    <w:lsdException w:name="Medium List 1 Accent 5"/>
-    <w:lsdException w:name="Medium List 2 Accent 5"/>
-    <w:lsdException w:name="Medium Grid 1 Accent 5"/>
-    <w:lsdException w:name="Medium Grid 2 Accent 5"/>
-    <w:lsdException w:name="Medium Grid 3 Accent 5"/>
-    <w:lsdException w:name="Dark List Accent 5"/>
-    <w:lsdException w:name="Colorful Shading Accent 5"/>
-    <w:lsdException w:name="Colorful List Accent 5"/>
-    <w:lsdException w:name="Colorful Grid Accent 5"/>
-    <w:lsdException w:name="Light Shading Accent 6"/>
-    <w:lsdException w:name="Light List Accent 6"/>
-    <w:lsdException w:name="Light Grid Accent 6"/>
-    <w:lsdException w:name="Medium Shading 1 Accent 6"/>
-    <w:lsdException w:name="Medium Shading 2 Accent 6"/>
-    <w:lsdException w:name="Medium List 1 Accent 6"/>
-    <w:lsdException w:name="Medium List 2 Accent 6"/>
-    <w:lsdException w:name="Medium Grid 1 Accent 6"/>
-    <w:lsdException w:name="Medium Grid 2 Accent 6"/>
-    <w:lsdException w:name="Medium Grid 3 Accent 6"/>
-    <w:lsdException w:name="Dark List Accent 6"/>
-    <w:lsdException w:name="Colorful Shading Accent 6"/>
-    <w:lsdException w:name="Colorful List Accent 6"/>
-    <w:lsdException w:name="Colorful Grid Accent 6"/>
-    <w:lsdException w:name="Plain Table 1" w:uiPriority="41"/>
-    <w:lsdException w:name="Plain Table 2" w:uiPriority="42"/>
-    <w:lsdException w:name="Plain Table 3" w:uiPriority="43"/>
-    <w:lsdException w:name="Plain Table 4" w:uiPriority="44"/>
-    <w:lsdException w:name="Plain Table 5" w:uiPriority="45"/>
-    <w:lsdException w:name="Grid Table Light" w:uiPriority="40"/>
-    <w:lsdException w:name="Grid Table 1 Light" w:uiPriority="46"/>
-    <w:lsdException w:name="Grid Table 2" w:uiPriority="47"/>
-    <w:lsdException w:name="Grid Table 3" w:uiPriority="48"/>
-    <w:lsdException w:name="Grid Table 4" w:uiPriority="49"/>
-    <w:lsdException w:name="Grid Table 5 Dark" w:uiPriority="50"/>
-    <w:lsdException w:name="Grid Table 6 Colorful" w:uiPriority="51"/>
-    <w:lsdException w:name="Grid Table 7 Colorful" w:uiPriority="52"/>
-    <w:lsdException w:name="Grid Table 1 Light Accent 1" w:uiPriority="46"/>
-    <w:lsdException w:name="Grid Table 2 Accent 1" w:uiPriority="47"/>
-    <w:lsdException w:name="Grid Table 3 Accent 1" w:uiPriority="48"/>
-    <w:lsdException w:name="Grid Table 4 Accent 1" w:uiPriority="49"/>
-    <w:lsdException w:name="Grid Table 5 Dark Accent 1" w:uiPriority="50"/>
-    <w:lsdException w:name="Grid Table 6 Colorful Accent 1" w:uiPriority="51"/>
-    <w:lsdException w:name="Grid Table 7 Colorful Accent 1" w:uiPriority="52"/>
-    <w:lsdException w:name="Grid Table 1 Light Accent 2" w:uiPriority="46"/>
-    <w:lsdException w:name="Grid Table 2 Accent 2" w:uiPriority="47"/>
-    <w:lsdException w:name="Grid Table 3 Accent 2" w:uiPriority="48"/>
-    <w:lsdException w:name="Grid Table 4 Accent 2" w:uiPriority="49"/>
-    <w:lsdException w:name="Grid Table 5 Dark Accent 2" w:uiPriority="50"/>
-    <w:lsdException w:name="Grid Table 6 Colorful Accent 2" w:uiPriority="51"/>
-    <w:lsdException w:name="Grid Table 7 Colorful Accent 2" w:uiPriority="52"/>
-    <w:lsdException w:name="Grid Table 1 Light Accent 3" w:uiPriority="46"/>
-    <w:lsdException w:name="Grid Table 2 Accent 3" w:uiPriority="47"/>
-    <w:lsdException w:name="Grid Table 3 Accent 3" w:uiPriority="48"/>
-    <w:lsdException w:name="Grid Table 4 Accent 3" w:uiPriority="49"/>
-    <w:lsdException w:name="Grid Table 5 Dark Accent 3" w:uiPriority="50"/>
-    <w:lsdException w:name="Grid Table 6 Colorful Accent 3" w:uiPriority="51"/>
-    <w:lsdException w:name="Grid Table 7 Colorful Accent 3" w:uiPriority="52"/>
-    <w:lsdException w:name="Grid Table 1 Light Accent 4" w:uiPriority="46"/>
-    <w:lsdException w:name="Grid Table 2 Accent 4" w:uiPriority="47"/>
-    <w:lsdException w:name="Grid Table 3 Accent 4" w:uiPriority="48"/>
-    <w:lsdException w:name="Grid Table 4 Accent 4" w:uiPriority="49"/>
-    <w:lsdException w:name="Grid Table 5 Dark Accent 4" w:uiPriority="50"/>
-    <w:lsdException w:name="Grid Table 6 Colorful Accent 4" w:uiPriority="51"/>
-    <w:lsdException w:name="Grid Table 7 Colorful Accent 4" w:uiPriority="52"/>
-    <w:lsdException w:name="Grid Table 1 Light Accent 5" w:uiPriority="46"/>
-    <w:lsdException w:name="Grid Table 2 Accent 5" w:uiPriority="47"/>
-    <w:lsdException w:name="Grid Table 3 Accent 5" w:uiPriority="48"/>
-    <w:lsdException w:name="Grid Table 4 Accent 5" w:uiPriority="49"/>
-    <w:lsdException w:name="Grid Table 5 Dark Accent 5" w:uiPriority="50"/>
-    <w:lsdException w:name="Grid Table 6 Colorful Accent 5" w:uiPriority="51"/>
-    <w:lsdException w:name="Grid Table 7 Colorful Accent 5" w:uiPriority="52"/>
-    <w:lsdException w:name="Grid Table 1 Light Accent 6" w:uiPriority="46"/>
-    <w:lsdException w:name="Grid Table 2 Accent 6" w:uiPriority="47"/>
-    <w:lsdException w:name="Grid Table 3 Accent 6" w:uiPriority="48"/>
-    <w:lsdException w:name="Grid Table 4 Accent 6" w:uiPriority="49"/>
-    <w:lsdException w:name="Grid Table 5 Dark Accent 6" w:uiPriority="50"/>
-    <w:lsdException w:name="Grid Table 6 Colorful Accent 6" w:uiPriority="51"/>
-    <w:lsdException w:name="Grid Table 7 Colorful Accent 6" w:uiPriority="52"/>
-    <w:lsdException w:name="List Table 1 Light" w:uiPriority="46"/>
-    <w:lsdException w:name="List Table 2" w:uiPriority="47"/>
-    <w:lsdException w:name="List Table 3" w:uiPriority="48"/>
-    <w:lsdException w:name="List Table 4" w:uiPriority="49"/>
-    <w:lsdException w:name="List Table 5 Dark" w:uiPriority="50"/>
-    <w:lsdException w:name="List Table 6 Colorful" w:uiPriority="51"/>
-    <w:lsdException w:name="List Table 7 Colorful" w:uiPriority="52"/>
-    <w:lsdException w:name="List Table 1 Light Accent 1" w:uiPriority="46"/>
-    <w:lsdException w:name="List Table 2 Accent 1" w:uiPriority="47"/>
-    <w:lsdException w:name="List Table 3 Accent 1" w:uiPriority="48"/>
-    <w:lsdException w:name="List Table 4 Accent 1" w:uiPriority="49"/>
-    <w:lsdException w:name="List Table 5 Dark Accent 1" w:uiPriority="50"/>
-    <w:lsdException w:name="List Table 6 Colorful Accent 1" w:uiPriority="51"/>
-    <w:lsdException w:name="List Table 7 Colorful Accent 1" w:uiPriority="52"/>
-    <w:lsdException w:name="List Table 1 Light Accent 2" w:uiPriority="46"/>
-    <w:lsdException w:name="List Table 2 Accent 2" w:uiPriority="47"/>
-    <w:lsdException w:name="List Table 3 Accent 2" w:uiPriority="48"/>
-    <w:lsdException w:name="List Table 4 Accent 2" w:uiPriority="49"/>
-    <w:lsdException w:name="List Table 5 Dark Accent 2" w:uiPriority="50"/>
-    <w:lsdException w:name="List Table 6 Colorful Accent 2" w:uiPriority="51"/>
-    <w:lsdException w:name="List Table 7 Colorful Accent 2" w:uiPriority="52"/>
-    <w:lsdException w:name="List Table 1 Light Accent 3" w:uiPriority="46"/>
-    <w:lsdException w:name="List Table 2 Accent 3" w:uiPriority="47"/>
-    <w:lsdException w:name="List Table 3 Accent 3" w:uiPriority="48"/>
-    <w:lsdException w:name="List Table 4 Accent 3" w:uiPriority="49"/>
-    <w:lsdException w:name="List Table 5 Dark Accent 3" w:uiPriority="50"/>
-    <w:lsdException w:name="List Table 6 Colorful Accent 3" w:uiPriority="51"/>
-    <w:lsdException w:name="List Table 7 Colorful Accent 3" w:uiPriority="52"/>
-    <w:lsdException w:name="List Table 1 Light Accent 4" w:uiPriority="46"/>
-    <w:lsdException w:name="List Table 2 Accent 4" w:uiPriority="47"/>
-    <w:lsdException w:name="List Table 3 Accent 4" w:uiPriority="48"/>
-    <w:lsdException w:name="List Table 4 Accent 4" w:uiPriority="49"/>
-    <w:lsdException w:name="List Table 5 Dark Accent 4" w:uiPriority="50"/>
-    <w:lsdException w:name="List Table 6 Colorful Accent 4" w:uiPriority="51"/>
-    <w:lsdException w:name="List Table 7 Colorful Accent 4" w:uiPriority="52"/>
-    <w:lsdException w:name="List Table 1 Light Accent 5" w:uiPriority="46"/>
-    <w:lsdException w:name="List Table 2 Accent 5" w:uiPriority="47"/>
-    <w:lsdException w:name="List Table 3 Accent 5" w:uiPriority="48"/>
-    <w:lsdException w:name="List Table 4 Accent 5" w:uiPriority="49"/>
-    <w:lsdException w:name="List Table 5 Dark Accent 5" w:uiPriority="50"/>
-    <w:lsdException w:name="List Table 6 Colorful Accent 5" w:uiPriority="51"/>
-    <w:lsdException w:name="List Table 7 Colorful Accent 5" w:uiPriority="52"/>
-    <w:lsdException w:name="List Table 1 Light Accent 6" w:uiPriority="46"/>
-    <w:lsdException w:name="List Table 2 Accent 6" w:uiPriority="47"/>
-    <w:lsdException w:name="List Table 3 Accent 6" w:uiPriority="48"/>
-    <w:lsdException w:name="List Table 4 Accent 6" w:uiPriority="49"/>
-    <w:lsdException w:name="List Table 5 Dark Accent 6" w:uiPriority="50"/>
-    <w:lsdException w:name="List Table 6 Colorful Accent 6" w:uiPriority="51"/>
-    <w:lsdException w:name="List Table 7 Colorful Accent 6" w:uiPriority="52"/>
+  <w:latentStyles w:defLockedState="0" w:defUIPriority="0" w:defSemiHidden="1" w:defUnhideWhenUsed="1" w:defQFormat="0" w:count="267">
+    <w:lsdException w:name="Normal" w:semiHidden="0" w:unhideWhenUsed="0" w:qFormat="1"/>
+    <w:lsdException w:name="heading 1" w:semiHidden="0" w:unhideWhenUsed="0"/>
+    <w:lsdException w:name="heading 2" w:semiHidden="0" w:unhideWhenUsed="0"/>
+    <w:lsdException w:name="footer" w:uiPriority="99"/>
+    <w:lsdException w:name="macro" w:semiHidden="0" w:unhideWhenUsed="0"/>
+    <w:lsdException w:name="List Bullet" w:semiHidden="0" w:uiPriority="99" w:unhideWhenUsed="0"/>
+    <w:lsdException w:name="List Number" w:semiHidden="0" w:unhideWhenUsed="0"/>
+    <w:lsdException w:name="Title" w:semiHidden="0" w:unhideWhenUsed="0"/>
+    <w:lsdException w:name="List Continue 3" w:semiHidden="0" w:unhideWhenUsed="0"/>
+    <w:lsdException w:name="List Continue 4" w:semiHidden="0" w:unhideWhenUsed="0"/>
+    <w:lsdException w:name="List Continue 5" w:semiHidden="0" w:unhideWhenUsed="0"/>
+    <w:lsdException w:name="Message Header" w:semiHidden="0" w:unhideWhenUsed="0"/>
+    <w:lsdException w:name="Subtitle" w:semiHidden="0" w:unhideWhenUsed="0"/>
+    <w:lsdException w:name="Strong" w:semiHidden="0" w:unhideWhenUsed="0"/>
+    <w:lsdException w:name="Emphasis" w:semiHidden="0" w:unhideWhenUsed="0"/>
+    <w:lsdException w:name="Balloon Text" w:semiHidden="0" w:unhideWhenUsed="0"/>
+    <w:lsdException w:name="Table Grid" w:semiHidden="0" w:unhideWhenUsed="0"/>
+    <w:lsdException w:name="Placeholder Text" w:semiHidden="0" w:unhideWhenUsed="0"/>
+    <w:lsdException w:name="No Spacing" w:semiHidden="0" w:unhideWhenUsed="0"/>
+    <w:lsdException w:name="Light Shading" w:semiHidden="0" w:unhideWhenUsed="0"/>
+    <w:lsdException w:name="Light List" w:semiHidden="0" w:unhideWhenUsed="0"/>
+    <w:lsdException w:name="Light Grid" w:semiHidden="0" w:unhideWhenUsed="0"/>
+    <w:lsdException w:name="Medium Shading 1" w:semiHidden="0" w:unhideWhenUsed="0"/>
+    <w:lsdException w:name="Medium Shading 2" w:semiHidden="0" w:unhideWhenUsed="0"/>
+    <w:lsdException w:name="Medium List 1" w:semiHidden="0" w:unhideWhenUsed="0"/>
+    <w:lsdException w:name="Medium List 2" w:semiHidden="0" w:unhideWhenUsed="0"/>
+    <w:lsdException w:name="Medium Grid 1" w:semiHidden="0" w:unhideWhenUsed="0"/>
+    <w:lsdException w:name="Medium Grid 2" w:semiHidden="0" w:unhideWhenUsed="0"/>
+    <w:lsdException w:name="Medium Grid 3" w:semiHidden="0" w:unhideWhenUsed="0"/>
+    <w:lsdException w:name="Dark List" w:semiHidden="0" w:unhideWhenUsed="0"/>
+    <w:lsdException w:name="Colorful Shading" w:semiHidden="0" w:unhideWhenUsed="0"/>
+    <w:lsdException w:name="Colorful List" w:semiHidden="0" w:unhideWhenUsed="0"/>
+    <w:lsdException w:name="Colorful Grid" w:semiHidden="0" w:unhideWhenUsed="0"/>
+    <w:lsdException w:name="Light Shading Accent 1" w:semiHidden="0" w:unhideWhenUsed="0"/>
+    <w:lsdException w:name="Light List Accent 1" w:semiHidden="0" w:unhideWhenUsed="0"/>
+    <w:lsdException w:name="Light Grid Accent 1" w:semiHidden="0" w:unhideWhenUsed="0"/>
+    <w:lsdException w:name="Medium Shading 1 Accent 1" w:semiHidden="0" w:unhideWhenUsed="0"/>
+    <w:lsdException w:name="Medium Shading 2 Accent 1" w:semiHidden="0" w:unhideWhenUsed="0"/>
+    <w:lsdException w:name="Medium List 1 Accent 1" w:semiHidden="0" w:unhideWhenUsed="0"/>
+    <w:lsdException w:name="Revision" w:unhideWhenUsed="0"/>
+    <w:lsdException w:name="List Paragraph" w:semiHidden="0" w:uiPriority="34" w:unhideWhenUsed="0" w:qFormat="1"/>
+    <w:lsdException w:name="Quote" w:semiHidden="0" w:unhideWhenUsed="0"/>
+    <w:lsdException w:name="Intense Quote" w:semiHidden="0" w:unhideWhenUsed="0"/>
+    <w:lsdException w:name="Medium List 2 Accent 1" w:semiHidden="0" w:unhideWhenUsed="0"/>
+    <w:lsdException w:name="Medium Grid 1 Accent 1" w:semiHidden="0" w:unhideWhenUsed="0"/>
+    <w:lsdException w:name="Medium Grid 2 Accent 1" w:semiHidden="0" w:unhideWhenUsed="0"/>
+    <w:lsdException w:name="Medium Grid 3 Accent 1" w:semiHidden="0" w:unhideWhenUsed="0"/>
+    <w:lsdException w:name="Dark List Accent 1" w:semiHidden="0" w:unhideWhenUsed="0"/>
+    <w:lsdException w:name="Colorful Shading Accent 1" w:semiHidden="0" w:unhideWhenUsed="0"/>
+    <w:lsdException w:name="Colorful List Accent 1" w:semiHidden="0" w:unhideWhenUsed="0"/>
+    <w:lsdException w:name="Colorful Grid Accent 1" w:semiHidden="0" w:unhideWhenUsed="0"/>
+    <w:lsdException w:name="Light Shading Accent 2" w:semiHidden="0" w:unhideWhenUsed="0"/>
+    <w:lsdException w:name="Light List Accent 2" w:semiHidden="0" w:unhideWhenUsed="0"/>
+    <w:lsdException w:name="Light Grid Accent 2" w:semiHidden="0" w:unhideWhenUsed="0"/>
+    <w:lsdException w:name="Medium Shading 1 Accent 2" w:semiHidden="0" w:unhideWhenUsed="0"/>
+    <w:lsdException w:name="Medium Shading 2 Accent 2" w:semiHidden="0" w:unhideWhenUsed="0"/>
+    <w:lsdException w:name="Medium List 1 Accent 2" w:semiHidden="0" w:unhideWhenUsed="0"/>
+    <w:lsdException w:name="Medium List 2 Accent 2" w:semiHidden="0" w:unhideWhenUsed="0"/>
+    <w:lsdException w:name="Medium Grid 1 Accent 2" w:semiHidden="0" w:unhideWhenUsed="0"/>
+    <w:lsdException w:name="Medium Grid 2 Accent 2" w:semiHidden="0" w:unhideWhenUsed="0"/>
+    <w:lsdException w:name="Medium Grid 3 Accent 2" w:semiHidden="0" w:unhideWhenUsed="0"/>
+    <w:lsdException w:name="Dark List Accent 2" w:semiHidden="0" w:unhideWhenUsed="0"/>
+    <w:lsdException w:name="Colorful Shading Accent 2" w:semiHidden="0" w:unhideWhenUsed="0"/>
+    <w:lsdException w:name="Colorful List Accent 2" w:semiHidden="0" w:unhideWhenUsed="0"/>
+    <w:lsdException w:name="Colorful Grid Accent 2" w:semiHidden="0" w:unhideWhenUsed="0"/>
+    <w:lsdException w:name="Light Shading Accent 3" w:semiHidden="0" w:unhideWhenUsed="0"/>
+    <w:lsdException w:name="Light List Accent 3" w:semiHidden="0" w:unhideWhenUsed="0"/>
+    <w:lsdException w:name="Light Grid Accent 3" w:semiHidden="0" w:unhideWhenUsed="0"/>
+    <w:lsdException w:name="Medium Shading 1 Accent 3" w:semiHidden="0" w:unhideWhenUsed="0"/>
+    <w:lsdException w:name="Medium Shading 2 Accent 3" w:semiHidden="0" w:unhideWhenUsed="0"/>
+    <w:lsdException w:name="Medium List 1 Accent 3" w:semiHidden="0" w:unhideWhenUsed="0"/>
+    <w:lsdException w:name="Medium List 2 Accent 3" w:semiHidden="0" w:unhideWhenUsed="0"/>
+    <w:lsdException w:name="Medium Grid 1 Accent 3" w:semiHidden="0" w:unhideWhenUsed="0"/>
+    <w:lsdException w:name="Medium Grid 2 Accent 3" w:semiHidden="0" w:unhideWhenUsed="0"/>
+    <w:lsdException w:name="Medium Grid 3 Accent 3" w:semiHidden="0" w:unhideWhenUsed="0"/>
+    <w:lsdException w:name="Dark List Accent 3" w:semiHidden="0" w:unhideWhenUsed="0"/>
+    <w:lsdException w:name="Colorful Shading Accent 3" w:semiHidden="0" w:unhideWhenUsed="0"/>
+    <w:lsdException w:name="Colorful List Accent 3" w:semiHidden="0" w:unhideWhenUsed="0"/>
+    <w:lsdException w:name="Colorful Grid Accent 3" w:semiHidden="0" w:unhideWhenUsed="0"/>
+    <w:lsdException w:name="Light Shading Accent 4" w:semiHidden="0" w:unhideWhenUsed="0"/>
+    <w:lsdException w:name="Light List Accent 4" w:semiHidden="0" w:unhideWhenUsed="0"/>
+    <w:lsdException w:name="Light Grid Accent 4" w:semiHidden="0" w:unhideWhenUsed="0"/>
+    <w:lsdException w:name="Medium Shading 1 Accent 4" w:semiHidden="0" w:unhideWhenUsed="0"/>
+    <w:lsdException w:name="Medium Shading 2 Accent 4" w:semiHidden="0" w:unhideWhenUsed="0"/>
+    <w:lsdException w:name="Medium List 1 Accent 4" w:semiHidden="0" w:unhideWhenUsed="0"/>
+    <w:lsdException w:name="Medium List 2 Accent 4" w:semiHidden="0" w:unhideWhenUsed="0"/>
+    <w:lsdException w:name="Medium Grid 1 Accent 4" w:semiHidden="0" w:unhideWhenUsed="0"/>
+    <w:lsdException w:name="Medium Grid 2 Accent 4" w:semiHidden="0" w:unhideWhenUsed="0"/>
+    <w:lsdException w:name="Medium Grid 3 Accent 4" w:semiHidden="0" w:unhideWhenUsed="0"/>
+    <w:lsdException w:name="Dark List Accent 4" w:semiHidden="0" w:unhideWhenUsed="0"/>
+    <w:lsdException w:name="Colorful Shading Accent 4" w:semiHidden="0" w:unhideWhenUsed="0"/>
+    <w:lsdException w:name="Colorful List Accent 4" w:semiHidden="0" w:unhideWhenUsed="0"/>
+    <w:lsdException w:name="Colorful Grid Accent 4" w:semiHidden="0" w:unhideWhenUsed="0"/>
+    <w:lsdException w:name="Light Shading Accent 5" w:semiHidden="0" w:unhideWhenUsed="0"/>
+    <w:lsdException w:name="Light List Accent 5" w:semiHidden="0" w:unhideWhenUsed="0"/>
+    <w:lsdException w:name="Light Grid Accent 5" w:semiHidden="0" w:unhideWhenUsed="0"/>
+    <w:lsdException w:name="Medium Shading 1 Accent 5" w:semiHidden="0" w:unhideWhenUsed="0"/>
+    <w:lsdException w:name="Medium Shading 2 Accent 5" w:semiHidden="0" w:unhideWhenUsed="0"/>
+    <w:lsdException w:name="Medium List 1 Accent 5" w:semiHidden="0" w:unhideWhenUsed="0"/>
+    <w:lsdException w:name="Medium List 2 Accent 5" w:semiHidden="0" w:unhideWhenUsed="0"/>
+    <w:lsdException w:name="Medium Grid 1 Accent 5" w:semiHidden="0" w:unhideWhenUsed="0"/>
+    <w:lsdException w:name="Medium Grid 2 Accent 5" w:semiHidden="0" w:unhideWhenUsed="0"/>
+    <w:lsdException w:name="Medium Grid 3 Accent 5" w:semiHidden="0" w:unhideWhenUsed="0"/>
+    <w:lsdException w:name="Dark List Accent 5" w:semiHidden="0" w:unhideWhenUsed="0"/>
+    <w:lsdException w:name="Colorful Shading Accent 5" w:semiHidden="0" w:unhideWhenUsed="0"/>
+    <w:lsdException w:name="Colorful List Accent 5" w:semiHidden="0" w:unhideWhenUsed="0"/>
+    <w:lsdException w:name="Colorful Grid Accent 5" w:semiHidden="0" w:unhideWhenUsed="0"/>
+    <w:lsdException w:name="Light Shading Accent 6" w:semiHidden="0" w:unhideWhenUsed="0"/>
+    <w:lsdException w:name="Light List Accent 6" w:semiHidden="0" w:unhideWhenUsed="0"/>
+    <w:lsdException w:name="Light Grid Accent 6" w:semiHidden="0" w:unhideWhenUsed="0"/>
+    <w:lsdException w:name="Medium Shading 1 Accent 6" w:semiHidden="0" w:unhideWhenUsed="0"/>
+    <w:lsdException w:name="Medium Shading 2 Accent 6" w:semiHidden="0" w:unhideWhenUsed="0"/>
+    <w:lsdException w:name="Medium List 1 Accent 6" w:semiHidden="0" w:unhideWhenUsed="0"/>
+    <w:lsdException w:name="Medium List 2 Accent 6" w:semiHidden="0" w:unhideWhenUsed="0"/>
+    <w:lsdException w:name="Medium Grid 1 Accent 6" w:semiHidden="0" w:unhideWhenUsed="0"/>
+    <w:lsdException w:name="Medium Grid 2 Accent 6" w:semiHidden="0" w:unhideWhenUsed="0"/>
+    <w:lsdException w:name="Medium Grid 3 Accent 6" w:semiHidden="0" w:unhideWhenUsed="0"/>
+    <w:lsdException w:name="Dark List Accent 6" w:semiHidden="0" w:unhideWhenUsed="0"/>
+    <w:lsdException w:name="Colorful Shading Accent 6" w:semiHidden="0" w:unhideWhenUsed="0"/>
+    <w:lsdException w:name="Colorful List Accent 6" w:semiHidden="0" w:unhideWhenUsed="0"/>
+    <w:lsdException w:name="Colorful Grid Accent 6" w:semiHidden="0" w:unhideWhenUsed="0"/>
+    <w:lsdException w:name="Subtle Emphasis" w:semiHidden="0" w:unhideWhenUsed="0"/>
+    <w:lsdException w:name="Intense Emphasis" w:semiHidden="0" w:unhideWhenUsed="0"/>
+    <w:lsdException w:name="Subtle Reference" w:semiHidden="0" w:unhideWhenUsed="0"/>
+    <w:lsdException w:name="Intense Reference" w:semiHidden="0" w:unhideWhenUsed="0"/>
+    <w:lsdException w:name="Book Title" w:semiHidden="0" w:unhideWhenUsed="0"/>
+    <w:lsdException w:name="Bibliography" w:semiHidden="0" w:unhideWhenUsed="0"/>
+    <w:lsdException w:name="TOC Heading" w:semiHidden="0" w:unhideWhenUsed="0"/>
+  </w:latentStyles>
+  <w:style w:type="paragraph" w:default="1" w:styleId="Normal">
+    <w:name w:val="Normal"/>
+    <w:qFormat/>
+    <w:rsid w:val="00EB07C5"/>
+    <w:rPr>
+      <w:sz w:val="20"/>
+      <w:lang w:val="en-US"/>
+    </w:rPr>
+  </w:style>
+  <w:style w:type="paragraph" w:styleId="Heading1">
+    <w:name w:val="heading 1"/>
+    <w:basedOn w:val="Normal"/>
+    <w:next w:val="Normal"/>
+    <w:link w:val="Heading1Char"/>
+    <w:rsid w:val="00CD7AAB"/>
+    <w:pPr>
+      <w:keepNext/>
+      <w:keepLines/>
+      <w:spacing w:before="480"/>
+      <w:outlineLvl w:val="0"/>
+    </w:pPr>
+    <w:rPr>
+      <w:rFonts w:asciiTheme="majorHAnsi" w:eastAsiaTheme="majorEastAsia" w:hAnsiTheme="majorHAnsi" w:cstheme="majorBidi"/>
+      <w:b/>
+      <w:bCs/>
+      <w:color w:val="365F91" w:themeColor="accent1" w:themeShade="BF"/>
+      <w:sz w:val="28"/>
+      <w:szCs w:val="28"/>
+    </w:rPr>
+  </w:style>
+  <w:style w:type="character" w:default="1" w:styleId="DefaultParagraphFont">
+    <w:name w:val="Default Paragraph Font"/>
+    <w:uiPriority w:val="1"/>
+    <w:semiHidden/>
+    <w:unhideWhenUsed/>
+  </w:style>
+  <w:style w:type="table" w:default="1" w:styleId="TableNormal">
+    <w:name w:val="Normal Table"/>
+    <w:uiPriority w:val="99"/>
+    <w:semiHidden/>
+    <w:unhideWhenUsed/>
+    <w:tblPr>
+      <w:tblInd w:w="0" w:type="dxa"/>
+      <w:tblCellMar>
+        <w:top w:w="0" w:type="dxa"/>
+        <w:left w:w="108" w:type="dxa"/>
+        <w:bottom w:w="0" w:type="dxa"/>
+        <w:right w:w="108" w:type="dxa"/>
+      </w:tblCellMar>
+    </w:tblPr>
+  </w:style>
+  <w:style w:type="numbering" w:default="1" w:styleId="NoList">
+    <w:name w:val="No List"/>
+    <w:uiPriority w:val="99"/>
+    <w:semiHidden/>
+    <w:unhideWhenUsed/>
+  </w:style>
+  <w:style w:type="paragraph" w:styleId="ListParagraph">
+    <w:name w:val="List Paragraph"/>
+    <w:basedOn w:val="Normal"/>
+    <w:uiPriority w:val="34"/>
+    <w:qFormat/>
+    <w:rsid w:val="00146D52"/>
+    <w:pPr>
+      <w:ind w:left="720"/>
+      <w:contextualSpacing/>
+    </w:pPr>
+  </w:style>
+  <w:style w:type="table" w:styleId="TableGrid">
+    <w:name w:val="Table Grid"/>
+    <w:basedOn w:val="TableNormal"/>
+    <w:rsid w:val="00313734"/>
+    <w:rPr>
+      <w:sz w:val="22"/>
+      <w:szCs w:val="22"/>
+    </w:rPr>
+    <w:tblPr>
+      <w:tblBorders>
+        <w:top w:val="single" w:sz="4" w:space="0" w:color="auto"/>
+        <w:left w:val="single" w:sz="4" w:space="0" w:color="auto"/>
+        <w:bottom w:val="single" w:sz="4" w:space="0" w:color="auto"/>
+        <w:right w:val="single" w:sz="4" w:space="0" w:color="auto"/>
+        <w:insideH w:val="single" w:sz="4" w:space="0" w:color="auto"/>
+        <w:insideV w:val="single" w:sz="4" w:space="0" w:color="auto"/>
+      </w:tblBorders>
+    </w:tblPr>
+  </w:style>
+  <w:style w:type="paragraph" w:styleId="Header">
+    <w:name w:val="header"/>
+    <w:basedOn w:val="Normal"/>
+    <w:link w:val="HeaderChar"/>
+    <w:uiPriority w:val="99"/>
+    <w:unhideWhenUsed/>
+    <w:rsid w:val="00A424DA"/>
+    <w:pPr>
+      <w:tabs>
+        <w:tab w:val="center" w:pos="4536"/>
+        <w:tab w:val="right" w:pos="9072"/>
+      </w:tabs>
+    </w:pPr>
+  </w:style>
+  <w:style w:type="character" w:customStyle="1" w:styleId="HeaderChar">
+    <w:name w:val="Header Char"/>
+    <w:basedOn w:val="DefaultParagraphFont"/>
+    <w:link w:val="Header"/>
+    <w:uiPriority w:val="99"/>
+    <w:rsid w:val="00A424DA"/>
+    <w:rPr>
+      <w:lang w:val="en-US"/>
+    </w:rPr>
+  </w:style>
+  <w:style w:type="paragraph" w:styleId="Footer">
+    <w:name w:val="footer"/>
+    <w:basedOn w:val="Normal"/>
+    <w:link w:val="FooterChar"/>
+    <w:uiPriority w:val="99"/>
+    <w:unhideWhenUsed/>
+    <w:rsid w:val="00A424DA"/>
+    <w:pPr>
+      <w:tabs>
+        <w:tab w:val="center" w:pos="4536"/>
+        <w:tab w:val="right" w:pos="9072"/>
+      </w:tabs>
+    </w:pPr>
+  </w:style>
+  <w:style w:type="character" w:customStyle="1" w:styleId="FooterChar">
+    <w:name w:val="Footer Char"/>
+    <w:basedOn w:val="DefaultParagraphFont"/>
+    <w:link w:val="Footer"/>
+    <w:uiPriority w:val="99"/>
+    <w:rsid w:val="00A424DA"/>
+    <w:rPr>
+      <w:lang w:val="en-US"/>
+    </w:rPr>
+  </w:style>
+  <w:style w:type="paragraph" w:styleId="BalloonText">
+    <w:name w:val="Balloon Text"/>
+    <w:basedOn w:val="Normal"/>
+    <w:link w:val="BalloonTextChar"/>
+    <w:rsid w:val="00592B96"/>
+    <w:rPr>
+      <w:rFonts w:ascii="Tahoma" w:hAnsi="Tahoma" w:cs="Tahoma"/>
+      <w:sz w:val="16"/>
+      <w:szCs w:val="16"/>
+    </w:rPr>
+  </w:style>
+  <w:style w:type="character" w:customStyle="1" w:styleId="BalloonTextChar">
+    <w:name w:val="Balloon Text Char"/>
+    <w:basedOn w:val="DefaultParagraphFont"/>
+    <w:link w:val="BalloonText"/>
+    <w:rsid w:val="00592B96"/>
+    <w:rPr>
+      <w:rFonts w:ascii="Tahoma" w:hAnsi="Tahoma" w:cs="Tahoma"/>
+      <w:sz w:val="16"/>
+      <w:szCs w:val="16"/>
+      <w:lang w:val="en-US"/>
+    </w:rPr>
+  </w:style>
+  <w:style w:type="paragraph" w:styleId="ListBullet">
+    <w:name w:val="List Bullet"/>
+    <w:basedOn w:val="Normal"/>
+    <w:uiPriority w:val="99"/>
+    <w:unhideWhenUsed/>
+    <w:rsid w:val="006071A6"/>
+    <w:pPr>
+      <w:numPr>
+        <w:numId w:val="12"/>
+      </w:numPr>
+      <w:spacing w:after="200" w:line="276" w:lineRule="auto"/>
+      <w:contextualSpacing/>
+    </w:pPr>
+    <w:rPr>
+      <w:sz w:val="22"/>
+      <w:szCs w:val="22"/>
+      <w:lang w:val="fr-FR"/>
+    </w:rPr>
+  </w:style>
+  <w:style w:type="character" w:styleId="PageNumber">
+    <w:name w:val="page number"/>
+    <w:basedOn w:val="DefaultParagraphFont"/>
+    <w:rsid w:val="008E049B"/>
+  </w:style>
+  <w:style w:type="character" w:customStyle="1" w:styleId="Heading1Char">
+    <w:name w:val="Heading 1 Char"/>
+    <w:basedOn w:val="DefaultParagraphFont"/>
+    <w:link w:val="Heading1"/>
+    <w:rsid w:val="00CD7AAB"/>
+    <w:rPr>
+      <w:rFonts w:asciiTheme="majorHAnsi" w:eastAsiaTheme="majorEastAsia" w:hAnsiTheme="majorHAnsi" w:cstheme="majorBidi"/>
+      <w:b/>
+      <w:bCs/>
+      <w:color w:val="365F91" w:themeColor="accent1" w:themeShade="BF"/>
+      <w:sz w:val="28"/>
+      <w:szCs w:val="28"/>
+      <w:lang w:val="en-US"/>
+    </w:rPr>
+  </w:style>
+</w:styles>
+</file>
+
+<file path=word/stylesWithEffects.xml><?xml version="1.0" encoding="utf-8"?>
+<w:styles xmlns:wpc="http://schemas.microsoft.com/office/word/2010/wordprocessingCanvas" xmlns:mc="http://schemas.openxmlformats.org/markup-compatibility/2006" xmlns:o="urn:schemas-microsoft-com:office:office" xmlns:r="http://schemas.openxmlformats.org/officeDocument/2006/relationships" xmlns:m="http://schemas.openxmlformats.org/officeDocument/2006/math" xmlns:v="urn:schemas-microsoft-com:vml" xmlns:wp14="http://schemas.microsoft.com/office/word/2010/wordprocessingDrawing" xmlns:wp="http://schemas.openxmlformats.org/drawingml/2006/wordprocessingDrawing" xmlns:w10="urn:schemas-microsoft-com:office:word" xmlns:w="http://schemas.openxmlformats.org/wordprocessingml/2006/main" xmlns:w14="http://schemas.microsoft.com/office/word/2010/wordml" xmlns:wpg="http://schemas.microsoft.com/office/word/2010/wordprocessingGroup" xmlns:wpi="http://schemas.microsoft.com/office/word/2010/wordprocessingInk" xmlns:wne="http://schemas.microsoft.com/office/word/2006/wordml" xmlns:wps="http://schemas.microsoft.com/office/word/2010/wordprocessingShape" mc:Ignorable="w14 wp14">
+  <w:docDefaults>
+    <w:rPrDefault>
+      <w:rPr>
+        <w:rFonts w:asciiTheme="minorHAnsi" w:eastAsiaTheme="minorHAnsi" w:hAnsiTheme="minorHAnsi" w:cstheme="minorBidi"/>
+        <w:sz w:val="24"/>
+        <w:szCs w:val="24"/>
+        <w:lang w:val="fr-FR" w:eastAsia="en-US" w:bidi="ar-SA"/>
+      </w:rPr>
+    </w:rPrDefault>
+    <w:pPrDefault/>
+  </w:docDefaults>
+  <w:latentStyles w:defLockedState="0" w:defUIPriority="0" w:defSemiHidden="1" w:defUnhideWhenUsed="1" w:defQFormat="0" w:count="267">
+    <w:lsdException w:name="Normal" w:semiHidden="0" w:unhideWhenUsed="0" w:qFormat="1"/>
+    <w:lsdException w:name="heading 1" w:semiHidden="0" w:unhideWhenUsed="0"/>
+    <w:lsdException w:name="heading 2" w:semiHidden="0" w:unhideWhenUsed="0"/>
+    <w:lsdException w:name="footer" w:uiPriority="99"/>
+    <w:lsdException w:name="macro" w:semiHidden="0" w:unhideWhenUsed="0"/>
+    <w:lsdException w:name="List Bullet" w:semiHidden="0" w:uiPriority="99" w:unhideWhenUsed="0"/>
+    <w:lsdException w:name="List Number" w:semiHidden="0" w:unhideWhenUsed="0"/>
+    <w:lsdException w:name="Title" w:semiHidden="0" w:unhideWhenUsed="0"/>
+    <w:lsdException w:name="List Continue 3" w:semiHidden="0" w:unhideWhenUsed="0"/>
+    <w:lsdException w:name="List Continue 4" w:semiHidden="0" w:unhideWhenUsed="0"/>
+    <w:lsdException w:name="List Continue 5" w:semiHidden="0" w:unhideWhenUsed="0"/>
+    <w:lsdException w:name="Message Header" w:semiHidden="0" w:unhideWhenUsed="0"/>
+    <w:lsdException w:name="Subtitle" w:semiHidden="0" w:unhideWhenUsed="0"/>
+    <w:lsdException w:name="Strong" w:semiHidden="0" w:unhideWhenUsed="0"/>
+    <w:lsdException w:name="Emphasis" w:semiHidden="0" w:unhideWhenUsed="0"/>
+    <w:lsdException w:name="Balloon Text" w:semiHidden="0" w:unhideWhenUsed="0"/>
+    <w:lsdException w:name="Table Grid" w:semiHidden="0" w:unhideWhenUsed="0"/>
+    <w:lsdException w:name="Placeholder Text" w:semiHidden="0" w:unhideWhenUsed="0"/>
+    <w:lsdException w:name="No Spacing" w:semiHidden="0" w:unhideWhenUsed="0"/>
+    <w:lsdException w:name="Light Shading" w:semiHidden="0" w:unhideWhenUsed="0"/>
+    <w:lsdException w:name="Light List" w:semiHidden="0" w:unhideWhenUsed="0"/>
+    <w:lsdException w:name="Light Grid" w:semiHidden="0" w:unhideWhenUsed="0"/>
+    <w:lsdException w:name="Medium Shading 1" w:semiHidden="0" w:unhideWhenUsed="0"/>
+    <w:lsdException w:name="Medium Shading 2" w:semiHidden="0" w:unhideWhenUsed="0"/>
+    <w:lsdException w:name="Medium List 1" w:semiHidden="0" w:unhideWhenUsed="0"/>
+    <w:lsdException w:name="Medium List 2" w:semiHidden="0" w:unhideWhenUsed="0"/>
+    <w:lsdException w:name="Medium Grid 1" w:semiHidden="0" w:unhideWhenUsed="0"/>
+    <w:lsdException w:name="Medium Grid 2" w:semiHidden="0" w:unhideWhenUsed="0"/>
+    <w:lsdException w:name="Medium Grid 3" w:semiHidden="0" w:unhideWhenUsed="0"/>
+    <w:lsdException w:name="Dark List" w:semiHidden="0" w:unhideWhenUsed="0"/>
+    <w:lsdException w:name="Colorful Shading" w:semiHidden="0" w:unhideWhenUsed="0"/>
+    <w:lsdException w:name="Colorful List" w:semiHidden="0" w:unhideWhenUsed="0"/>
+    <w:lsdException w:name="Colorful Grid" w:semiHidden="0" w:unhideWhenUsed="0"/>
+    <w:lsdException w:name="Light Shading Accent 1" w:semiHidden="0" w:unhideWhenUsed="0"/>
+    <w:lsdException w:name="Light List Accent 1" w:semiHidden="0" w:unhideWhenUsed="0"/>
+    <w:lsdException w:name="Light Grid Accent 1" w:semiHidden="0" w:unhideWhenUsed="0"/>
+    <w:lsdException w:name="Medium Shading 1 Accent 1" w:semiHidden="0" w:unhideWhenUsed="0"/>
+    <w:lsdException w:name="Medium Shading 2 Accent 1" w:semiHidden="0" w:unhideWhenUsed="0"/>
+    <w:lsdException w:name="Medium List 1 Accent 1" w:semiHidden="0" w:unhideWhenUsed="0"/>
+    <w:lsdException w:name="Revision" w:unhideWhenUsed="0"/>
+    <w:lsdException w:name="List Paragraph" w:semiHidden="0" w:uiPriority="34" w:unhideWhenUsed="0" w:qFormat="1"/>
+    <w:lsdException w:name="Quote" w:semiHidden="0" w:unhideWhenUsed="0"/>
+    <w:lsdException w:name="Intense Quote" w:semiHidden="0" w:unhideWhenUsed="0"/>
+    <w:lsdException w:name="Medium List 2 Accent 1" w:semiHidden="0" w:unhideWhenUsed="0"/>
+    <w:lsdException w:name="Medium Grid 1 Accent 1" w:semiHidden="0" w:unhideWhenUsed="0"/>
+    <w:lsdException w:name="Medium Grid 2 Accent 1" w:semiHidden="0" w:unhideWhenUsed="0"/>
+    <w:lsdException w:name="Medium Grid 3 Accent 1" w:semiHidden="0" w:unhideWhenUsed="0"/>
+    <w:lsdException w:name="Dark List Accent 1" w:semiHidden="0" w:unhideWhenUsed="0"/>
+    <w:lsdException w:name="Colorful Shading Accent 1" w:semiHidden="0" w:unhideWhenUsed="0"/>
+    <w:lsdException w:name="Colorful List Accent 1" w:semiHidden="0" w:unhideWhenUsed="0"/>
+    <w:lsdException w:name="Colorful Grid Accent 1" w:semiHidden="0" w:unhideWhenUsed="0"/>
+    <w:lsdException w:name="Light Shading Accent 2" w:semiHidden="0" w:unhideWhenUsed="0"/>
+    <w:lsdException w:name="Light List Accent 2" w:semiHidden="0" w:unhideWhenUsed="0"/>
+    <w:lsdException w:name="Light Grid Accent 2" w:semiHidden="0" w:unhideWhenUsed="0"/>
+    <w:lsdException w:name="Medium Shading 1 Accent 2" w:semiHidden="0" w:unhideWhenUsed="0"/>
+    <w:lsdException w:name="Medium Shading 2 Accent 2" w:semiHidden="0" w:unhideWhenUsed="0"/>
+    <w:lsdException w:name="Medium List 1 Accent 2" w:semiHidden="0" w:unhideWhenUsed="0"/>
+    <w:lsdException w:name="Medium List 2 Accent 2" w:semiHidden="0" w:unhideWhenUsed="0"/>
+    <w:lsdException w:name="Medium Grid 1 Accent 2" w:semiHidden="0" w:unhideWhenUsed="0"/>
+    <w:lsdException w:name="Medium Grid 2 Accent 2" w:semiHidden="0" w:unhideWhenUsed="0"/>
+    <w:lsdException w:name="Medium Grid 3 Accent 2" w:semiHidden="0" w:unhideWhenUsed="0"/>
+    <w:lsdException w:name="Dark List Accent 2" w:semiHidden="0" w:unhideWhenUsed="0"/>
+    <w:lsdException w:name="Colorful Shading Accent 2" w:semiHidden="0" w:unhideWhenUsed="0"/>
+    <w:lsdException w:name="Colorful List Accent 2" w:semiHidden="0" w:unhideWhenUsed="0"/>
+    <w:lsdException w:name="Colorful Grid Accent 2" w:semiHidden="0" w:unhideWhenUsed="0"/>
+    <w:lsdException w:name="Light Shading Accent 3" w:semiHidden="0" w:unhideWhenUsed="0"/>
+    <w:lsdException w:name="Light List Accent 3" w:semiHidden="0" w:unhideWhenUsed="0"/>
+    <w:lsdException w:name="Light Grid Accent 3" w:semiHidden="0" w:unhideWhenUsed="0"/>
+    <w:lsdException w:name="Medium Shading 1 Accent 3" w:semiHidden="0" w:unhideWhenUsed="0"/>
+    <w:lsdException w:name="Medium Shading 2 Accent 3" w:semiHidden="0" w:unhideWhenUsed="0"/>
+    <w:lsdException w:name="Medium List 1 Accent 3" w:semiHidden="0" w:unhideWhenUsed="0"/>
+    <w:lsdException w:name="Medium List 2 Accent 3" w:semiHidden="0" w:unhideWhenUsed="0"/>
+    <w:lsdException w:name="Medium Grid 1 Accent 3" w:semiHidden="0" w:unhideWhenUsed="0"/>
+    <w:lsdException w:name="Medium Grid 2 Accent 3" w:semiHidden="0" w:unhideWhenUsed="0"/>
+    <w:lsdException w:name="Medium Grid 3 Accent 3" w:semiHidden="0" w:unhideWhenUsed="0"/>
+    <w:lsdException w:name="Dark List Accent 3" w:semiHidden="0" w:unhideWhenUsed="0"/>
+    <w:lsdException w:name="Colorful Shading Accent 3" w:semiHidden="0" w:unhideWhenUsed="0"/>
+    <w:lsdException w:name="Colorful List Accent 3" w:semiHidden="0" w:unhideWhenUsed="0"/>
+    <w:lsdException w:name="Colorful Grid Accent 3" w:semiHidden="0" w:unhideWhenUsed="0"/>
+    <w:lsdException w:name="Light Shading Accent 4" w:semiHidden="0" w:unhideWhenUsed="0"/>
+    <w:lsdException w:name="Light List Accent 4" w:semiHidden="0" w:unhideWhenUsed="0"/>
+    <w:lsdException w:name="Light Grid Accent 4" w:semiHidden="0" w:unhideWhenUsed="0"/>
+    <w:lsdException w:name="Medium Shading 1 Accent 4" w:semiHidden="0" w:unhideWhenUsed="0"/>
+    <w:lsdException w:name="Medium Shading 2 Accent 4" w:semiHidden="0" w:unhideWhenUsed="0"/>
+    <w:lsdException w:name="Medium List 1 Accent 4" w:semiHidden="0" w:unhideWhenUsed="0"/>
+    <w:lsdException w:name="Medium List 2 Accent 4" w:semiHidden="0" w:unhideWhenUsed="0"/>
+    <w:lsdException w:name="Medium Grid 1 Accent 4" w:semiHidden="0" w:unhideWhenUsed="0"/>
+    <w:lsdException w:name="Medium Grid 2 Accent 4" w:semiHidden="0" w:unhideWhenUsed="0"/>
+    <w:lsdException w:name="Medium Grid 3 Accent 4" w:semiHidden="0" w:unhideWhenUsed="0"/>
+    <w:lsdException w:name="Dark List Accent 4" w:semiHidden="0" w:unhideWhenUsed="0"/>
+    <w:lsdException w:name="Colorful Shading Accent 4" w:semiHidden="0" w:unhideWhenUsed="0"/>
+    <w:lsdException w:name="Colorful List Accent 4" w:semiHidden="0" w:unhideWhenUsed="0"/>
+    <w:lsdException w:name="Colorful Grid Accent 4" w:semiHidden="0" w:unhideWhenUsed="0"/>
+    <w:lsdException w:name="Light Shading Accent 5" w:semiHidden="0" w:unhideWhenUsed="0"/>
+    <w:lsdException w:name="Light List Accent 5" w:semiHidden="0" w:unhideWhenUsed="0"/>
+    <w:lsdException w:name="Light Grid Accent 5" w:semiHidden="0" w:unhideWhenUsed="0"/>
+    <w:lsdException w:name="Medium Shading 1 Accent 5" w:semiHidden="0" w:unhideWhenUsed="0"/>
+    <w:lsdException w:name="Medium Shading 2 Accent 5" w:semiHidden="0" w:unhideWhenUsed="0"/>
+    <w:lsdException w:name="Medium List 1 Accent 5" w:semiHidden="0" w:unhideWhenUsed="0"/>
+    <w:lsdException w:name="Medium List 2 Accent 5" w:semiHidden="0" w:unhideWhenUsed="0"/>
+    <w:lsdException w:name="Medium Grid 1 Accent 5" w:semiHidden="0" w:unhideWhenUsed="0"/>
+    <w:lsdException w:name="Medium Grid 2 Accent 5" w:semiHidden="0" w:unhideWhenUsed="0"/>
+    <w:lsdException w:name="Medium Grid 3 Accent 5" w:semiHidden="0" w:unhideWhenUsed="0"/>
+    <w:lsdException w:name="Dark List Accent 5" w:semiHidden="0" w:unhideWhenUsed="0"/>
+    <w:lsdException w:name="Colorful Shading Accent 5" w:semiHidden="0" w:unhideWhenUsed="0"/>
+    <w:lsdException w:name="Colorful List Accent 5" w:semiHidden="0" w:unhideWhenUsed="0"/>
+    <w:lsdException w:name="Colorful Grid Accent 5" w:semiHidden="0" w:unhideWhenUsed="0"/>
+    <w:lsdException w:name="Light Shading Accent 6" w:semiHidden="0" w:unhideWhenUsed="0"/>
+    <w:lsdException w:name="Light List Accent 6" w:semiHidden="0" w:unhideWhenUsed="0"/>
+    <w:lsdException w:name="Light Grid Accent 6" w:semiHidden="0" w:unhideWhenUsed="0"/>
+    <w:lsdException w:name="Medium Shading 1 Accent 6" w:semiHidden="0" w:unhideWhenUsed="0"/>
+    <w:lsdException w:name="Medium Shading 2 Accent 6" w:semiHidden="0" w:unhideWhenUsed="0"/>
+    <w:lsdException w:name="Medium List 1 Accent 6" w:semiHidden="0" w:unhideWhenUsed="0"/>
+    <w:lsdException w:name="Medium List 2 Accent 6" w:semiHidden="0" w:unhideWhenUsed="0"/>
+    <w:lsdException w:name="Medium Grid 1 Accent 6" w:semiHidden="0" w:unhideWhenUsed="0"/>
+    <w:lsdException w:name="Medium Grid 2 Accent 6" w:semiHidden="0" w:unhideWhenUsed="0"/>
+    <w:lsdException w:name="Medium Grid 3 Accent 6" w:semiHidden="0" w:unhideWhenUsed="0"/>
+    <w:lsdException w:name="Dark List Accent 6" w:semiHidden="0" w:unhideWhenUsed="0"/>
+    <w:lsdException w:name="Colorful Shading Accent 6" w:semiHidden="0" w:unhideWhenUsed="0"/>
+    <w:lsdException w:name="Colorful List Accent 6" w:semiHidden="0" w:unhideWhenUsed="0"/>
+    <w:lsdException w:name="Colorful Grid Accent 6" w:semiHidden="0" w:unhideWhenUsed="0"/>
+    <w:lsdException w:name="Subtle Emphasis" w:semiHidden="0" w:unhideWhenUsed="0"/>
+    <w:lsdException w:name="Intense Emphasis" w:semiHidden="0" w:unhideWhenUsed="0"/>
+    <w:lsdException w:name="Subtle Reference" w:semiHidden="0" w:unhideWhenUsed="0"/>
+    <w:lsdException w:name="Intense Reference" w:semiHidden="0" w:unhideWhenUsed="0"/>
+    <w:lsdException w:name="Book Title" w:semiHidden="0" w:unhideWhenUsed="0"/>
+    <w:lsdException w:name="Bibliography" w:semiHidden="0" w:unhideWhenUsed="0"/>
+    <w:lsdException w:name="TOC Heading" w:semiHidden="0" w:unhideWhenUsed="0"/>
   </w:latentStyles>
   <w:style w:type="paragraph" w:default="1" w:styleId="Normal">
     <w:name w:val="Normal"/>
@@ -9058,7 +9408,7 @@
 </file>
 
 <file path=customXml/itemProps1.xml><?xml version="1.0" encoding="utf-8"?>
-<ds:datastoreItem xmlns:ds="http://schemas.openxmlformats.org/officeDocument/2006/customXml" ds:itemID="{ED34DE57-B66A-4635-9EF5-0B6050BC18CD}">
+<ds:datastoreItem xmlns:ds="http://schemas.openxmlformats.org/officeDocument/2006/customXml" ds:itemID="{906CEB3A-684D-4723-B2FC-F8C865B3BCF5}">
   <ds:schemaRefs>
     <ds:schemaRef ds:uri="http://schemas.openxmlformats.org/officeDocument/2006/bibliography"/>
   </ds:schemaRefs>

</xml_diff>